<commit_message>
building an API for real world usecases
</commit_message>
<xml_diff>
--- a/SDS_learning_diary_template.docx
+++ b/SDS_learning_diary_template.docx
@@ -14,6 +14,7 @@
           <w:lang w:val="en-US"/>
         </w:rPr>
       </w:pPr>
+      <w:proofErr w:type="spellStart"/>
       <w:r>
         <w:rPr>
           <w:rFonts w:ascii="Times New Roman" w:hAnsi="Times New Roman" w:cs="Times New Roman"/>
@@ -22,13 +23,10 @@
           <w:szCs w:val="24"/>
           <w:lang w:val="en-US"/>
         </w:rPr>
-        <w:t>Lappeenrannan teknillinen yliopisto</w:t>
-      </w:r>
-    </w:p>
-    <w:p>
-      <w:pPr>
-        <w:pStyle w:val="Title"/>
-        <w:jc w:val="both"/>
+        <w:t>Lappeenrannan</w:t>
+      </w:r>
+      <w:proofErr w:type="spellEnd"/>
+      <w:r>
         <w:rPr>
           <w:rFonts w:ascii="Times New Roman" w:hAnsi="Times New Roman" w:cs="Times New Roman"/>
           <w:b w:val="0"/>
@@ -36,7 +34,9 @@
           <w:szCs w:val="24"/>
           <w:lang w:val="en-US"/>
         </w:rPr>
-      </w:pPr>
+        <w:t xml:space="preserve"> </w:t>
+      </w:r>
+      <w:proofErr w:type="spellStart"/>
       <w:r>
         <w:rPr>
           <w:rFonts w:ascii="Times New Roman" w:hAnsi="Times New Roman" w:cs="Times New Roman"/>
@@ -45,13 +45,10 @@
           <w:szCs w:val="24"/>
           <w:lang w:val="en-US"/>
         </w:rPr>
-        <w:t>School of Business and Management</w:t>
-      </w:r>
-    </w:p>
-    <w:p>
-      <w:pPr>
-        <w:pStyle w:val="Title"/>
-        <w:jc w:val="both"/>
+        <w:t>teknillinen</w:t>
+      </w:r>
+      <w:proofErr w:type="spellEnd"/>
+      <w:r>
         <w:rPr>
           <w:rFonts w:ascii="Times New Roman" w:hAnsi="Times New Roman" w:cs="Times New Roman"/>
           <w:b w:val="0"/>
@@ -59,6 +56,55 @@
           <w:szCs w:val="24"/>
           <w:lang w:val="en-US"/>
         </w:rPr>
+        <w:t xml:space="preserve"> </w:t>
+      </w:r>
+      <w:proofErr w:type="spellStart"/>
+      <w:r>
+        <w:rPr>
+          <w:rFonts w:ascii="Times New Roman" w:hAnsi="Times New Roman" w:cs="Times New Roman"/>
+          <w:b w:val="0"/>
+          <w:sz w:val="24"/>
+          <w:szCs w:val="24"/>
+          <w:lang w:val="en-US"/>
+        </w:rPr>
+        <w:t>yliopisto</w:t>
+      </w:r>
+      <w:proofErr w:type="spellEnd"/>
+    </w:p>
+    <w:p>
+      <w:pPr>
+        <w:pStyle w:val="Title"/>
+        <w:jc w:val="both"/>
+        <w:rPr>
+          <w:rFonts w:ascii="Times New Roman" w:hAnsi="Times New Roman" w:cs="Times New Roman"/>
+          <w:b w:val="0"/>
+          <w:sz w:val="24"/>
+          <w:szCs w:val="24"/>
+          <w:lang w:val="en-US"/>
+        </w:rPr>
+      </w:pPr>
+      <w:r>
+        <w:rPr>
+          <w:rFonts w:ascii="Times New Roman" w:hAnsi="Times New Roman" w:cs="Times New Roman"/>
+          <w:b w:val="0"/>
+          <w:sz w:val="24"/>
+          <w:szCs w:val="24"/>
+          <w:lang w:val="en-US"/>
+        </w:rPr>
+        <w:t>School of Business and Management</w:t>
+      </w:r>
+    </w:p>
+    <w:p>
+      <w:pPr>
+        <w:pStyle w:val="Title"/>
+        <w:jc w:val="both"/>
+        <w:rPr>
+          <w:rFonts w:ascii="Times New Roman" w:hAnsi="Times New Roman" w:cs="Times New Roman"/>
+          <w:b w:val="0"/>
+          <w:sz w:val="24"/>
+          <w:szCs w:val="24"/>
+          <w:lang w:val="en-US"/>
+        </w:rPr>
       </w:pPr>
     </w:p>
     <w:p>
@@ -130,6 +176,7 @@
           <w:lang w:val="en-US"/>
         </w:rPr>
       </w:pPr>
+      <w:proofErr w:type="spellStart"/>
       <w:r>
         <w:rPr>
           <w:rFonts w:ascii="Times New Roman" w:hAnsi="Times New Roman" w:cs="Times New Roman"/>
@@ -138,7 +185,18 @@
           <w:szCs w:val="24"/>
           <w:lang w:val="en-US"/>
         </w:rPr>
-        <w:t>Sofware Development Skills</w:t>
+        <w:t>Sofware</w:t>
+      </w:r>
+      <w:proofErr w:type="spellEnd"/>
+      <w:r>
+        <w:rPr>
+          <w:rFonts w:ascii="Times New Roman" w:hAnsi="Times New Roman" w:cs="Times New Roman"/>
+          <w:b w:val="0"/>
+          <w:sz w:val="24"/>
+          <w:szCs w:val="24"/>
+          <w:lang w:val="en-US"/>
+        </w:rPr>
+        <w:t xml:space="preserve"> Development Skills</w:t>
       </w:r>
     </w:p>
     <w:p>
@@ -449,7 +507,21 @@
         <w:rPr>
           <w:lang w:val="en-US"/>
         </w:rPr>
-        <w:t>, npm as my package manager</w:t>
+        <w:t xml:space="preserve">, </w:t>
+      </w:r>
+      <w:proofErr w:type="spellStart"/>
+      <w:r>
+        <w:rPr>
+          <w:lang w:val="en-US"/>
+        </w:rPr>
+        <w:t>npm</w:t>
+      </w:r>
+      <w:proofErr w:type="spellEnd"/>
+      <w:r>
+        <w:rPr>
+          <w:lang w:val="en-US"/>
+        </w:rPr>
+        <w:t xml:space="preserve"> as my package manager</w:t>
       </w:r>
       <w:r>
         <w:rPr>
@@ -503,7 +575,35 @@
         <w:rPr>
           <w:lang w:val="en-US"/>
         </w:rPr>
-        <w:t xml:space="preserve"> till now I learned about how import export works, what are modules and also how to use npm. I learned about modules and the use cases. Further I learned how to create a server, some terms like: headers, http requests, responses, PORT and npm packages like “NODEMON”. I also learned version control and how to commit my progress in GitHub. </w:t>
+        <w:t xml:space="preserve"> till now I learned about how import export works, what are modules and also how to use </w:t>
+      </w:r>
+      <w:proofErr w:type="spellStart"/>
+      <w:r>
+        <w:rPr>
+          <w:lang w:val="en-US"/>
+        </w:rPr>
+        <w:t>npm</w:t>
+      </w:r>
+      <w:proofErr w:type="spellEnd"/>
+      <w:r>
+        <w:rPr>
+          <w:lang w:val="en-US"/>
+        </w:rPr>
+        <w:t xml:space="preserve">. I learned about modules and the use cases. Further I learned how to create a server, some terms like: headers, http requests, responses, PORT and </w:t>
+      </w:r>
+      <w:proofErr w:type="spellStart"/>
+      <w:r>
+        <w:rPr>
+          <w:lang w:val="en-US"/>
+        </w:rPr>
+        <w:t>npm</w:t>
+      </w:r>
+      <w:proofErr w:type="spellEnd"/>
+      <w:r>
+        <w:rPr>
+          <w:lang w:val="en-US"/>
+        </w:rPr>
+        <w:t xml:space="preserve"> packages like “NODEMON”. I also learned version control and how to commit my progress in GitHub. </w:t>
       </w:r>
     </w:p>
     <w:p>
@@ -525,7 +625,35 @@
         <w:rPr>
           <w:lang w:val="en-US"/>
         </w:rPr>
-        <w:t>In most of the cases we don’t use pure node js because it is a very low level. As an extension we use express js. But the core functionality is very important to understand.</w:t>
+        <w:t xml:space="preserve">In most of the cases we don’t use pure node </w:t>
+      </w:r>
+      <w:proofErr w:type="spellStart"/>
+      <w:r>
+        <w:rPr>
+          <w:lang w:val="en-US"/>
+        </w:rPr>
+        <w:t>js</w:t>
+      </w:r>
+      <w:proofErr w:type="spellEnd"/>
+      <w:r>
+        <w:rPr>
+          <w:lang w:val="en-US"/>
+        </w:rPr>
+        <w:t xml:space="preserve"> because it is a very low level. As an extension we use express </w:t>
+      </w:r>
+      <w:proofErr w:type="spellStart"/>
+      <w:r>
+        <w:rPr>
+          <w:lang w:val="en-US"/>
+        </w:rPr>
+        <w:t>js</w:t>
+      </w:r>
+      <w:proofErr w:type="spellEnd"/>
+      <w:r>
+        <w:rPr>
+          <w:lang w:val="en-US"/>
+        </w:rPr>
+        <w:t>. But the core functionality is very important to understand.</w:t>
       </w:r>
     </w:p>
     <w:p>
@@ -543,6 +671,12 @@
           <w:lang w:val="en-US"/>
         </w:rPr>
       </w:pPr>
+      <w:r>
+        <w:rPr>
+          <w:lang w:val="en-US"/>
+        </w:rPr>
+        <w:t>7.12.2025</w:t>
+      </w:r>
     </w:p>
     <w:p>
       <w:pPr>
@@ -556,30 +690,34 @@
       <w:pPr>
         <w:pStyle w:val="BodyText"/>
         <w:rPr>
-          <w:b/>
-          <w:lang w:val="en-US"/>
-        </w:rPr>
-      </w:pPr>
-      <w:r>
-        <w:rPr>
-          <w:lang w:val="en-US"/>
-        </w:rPr>
-        <w:br w:type="page"/>
-      </w:r>
-      <w:r>
-        <w:rPr>
-          <w:b/>
-          <w:lang w:val="en-US"/>
-        </w:rPr>
-        <w:lastRenderedPageBreak/>
-        <w:t>EXAMPLE STYLE 2</w:t>
+          <w:lang w:val="en-US"/>
+        </w:rPr>
+      </w:pPr>
+      <w:r>
+        <w:rPr>
+          <w:lang w:val="en-US"/>
+        </w:rPr>
+        <w:t xml:space="preserve">API- Application programming interface. This is a core part of the back-end development. How to make API calls and how to hit routes according to API calls it is the main focus. I learned how to build API’s with node </w:t>
+      </w:r>
+      <w:proofErr w:type="spellStart"/>
+      <w:r>
+        <w:rPr>
+          <w:lang w:val="en-US"/>
+        </w:rPr>
+        <w:t>js</w:t>
+      </w:r>
+      <w:proofErr w:type="spellEnd"/>
+      <w:r>
+        <w:rPr>
+          <w:lang w:val="en-US"/>
+        </w:rPr>
+        <w:t xml:space="preserve">. Again I’m not using any framework so I have to do some parsing manually. Like one example is the route manipulation. We have to use Regular expression to get user ID. That’s particularly a great thing. </w:t>
       </w:r>
     </w:p>
     <w:p>
       <w:pPr>
         <w:pStyle w:val="BodyText"/>
         <w:rPr>
-          <w:b/>
           <w:lang w:val="en-US"/>
         </w:rPr>
       </w:pPr>
@@ -591,197 +729,6 @@
           <w:lang w:val="en-US"/>
         </w:rPr>
       </w:pPr>
-      <w:r>
-        <w:rPr>
-          <w:lang w:val="en-US"/>
-        </w:rPr>
-        <w:t>10.9.2018</w:t>
-      </w:r>
-    </w:p>
-    <w:p>
-      <w:pPr>
-        <w:pStyle w:val="BodyText"/>
-        <w:rPr>
-          <w:lang w:val="en-US"/>
-        </w:rPr>
-      </w:pPr>
-    </w:p>
-    <w:p>
-      <w:pPr>
-        <w:pStyle w:val="BodyText"/>
-        <w:rPr>
-          <w:lang w:val="en-US"/>
-        </w:rPr>
-      </w:pPr>
-      <w:r>
-        <w:rPr>
-          <w:lang w:val="en-US"/>
-        </w:rPr>
-        <w:t>I learned about,</w:t>
-      </w:r>
-    </w:p>
-    <w:p>
-      <w:pPr>
-        <w:pStyle w:val="BodyText"/>
-        <w:rPr>
-          <w:lang w:val="en-US"/>
-        </w:rPr>
-      </w:pPr>
-    </w:p>
-    <w:p>
-      <w:pPr>
-        <w:pStyle w:val="BodyText"/>
-        <w:rPr>
-          <w:lang w:val="en-US"/>
-        </w:rPr>
-      </w:pPr>
-      <w:r>
-        <w:rPr>
-          <w:lang w:val="en-US"/>
-        </w:rPr>
-        <w:t>version control, but mostly it was just refreshing my memory. What I learned was…</w:t>
-      </w:r>
-    </w:p>
-    <w:p>
-      <w:pPr>
-        <w:pStyle w:val="BodyText"/>
-        <w:rPr>
-          <w:lang w:val="en-US"/>
-        </w:rPr>
-      </w:pPr>
-    </w:p>
-    <w:p>
-      <w:pPr>
-        <w:pStyle w:val="BodyText"/>
-        <w:rPr>
-          <w:lang w:val="en-US"/>
-        </w:rPr>
-      </w:pPr>
-      <w:r>
-        <w:rPr>
-          <w:lang w:val="en-US"/>
-        </w:rPr>
-        <w:t>how to develop as a becoming software professional. I find &lt;something&gt; interesting, because…</w:t>
-      </w:r>
-    </w:p>
-    <w:p>
-      <w:pPr>
-        <w:pStyle w:val="BodyText"/>
-        <w:rPr>
-          <w:lang w:val="en-US"/>
-        </w:rPr>
-      </w:pPr>
-    </w:p>
-    <w:p>
-      <w:pPr>
-        <w:pStyle w:val="BodyText"/>
-        <w:rPr>
-          <w:lang w:val="en-US"/>
-        </w:rPr>
-      </w:pPr>
-      <w:r>
-        <w:rPr>
-          <w:lang w:val="en-US"/>
-        </w:rPr>
-        <w:t>how to set up Atom environment with addons. There was one problem that took me a lot of time to solve. The problem was about …</w:t>
-      </w:r>
-    </w:p>
-    <w:p>
-      <w:pPr>
-        <w:pStyle w:val="BodyText"/>
-        <w:rPr>
-          <w:lang w:val="en-US"/>
-        </w:rPr>
-      </w:pPr>
-    </w:p>
-    <w:p>
-      <w:pPr>
-        <w:pStyle w:val="BodyText"/>
-        <w:rPr>
-          <w:lang w:val="en-US"/>
-        </w:rPr>
-      </w:pPr>
-      <w:r>
-        <w:rPr>
-          <w:lang w:val="en-US"/>
-        </w:rPr>
-        <w:t>Etc.</w:t>
-      </w:r>
-    </w:p>
-    <w:p>
-      <w:pPr>
-        <w:pStyle w:val="BodyText"/>
-        <w:rPr>
-          <w:lang w:val="en-US"/>
-        </w:rPr>
-      </w:pPr>
-    </w:p>
-    <w:p>
-      <w:pPr>
-        <w:pStyle w:val="BodyText"/>
-        <w:rPr>
-          <w:b/>
-          <w:lang w:val="en-US"/>
-        </w:rPr>
-      </w:pPr>
-      <w:r>
-        <w:rPr>
-          <w:b/>
-          <w:lang w:val="en-US"/>
-        </w:rPr>
-        <w:t>EXAMPLE STYLE 3</w:t>
-      </w:r>
-    </w:p>
-    <w:p>
-      <w:pPr>
-        <w:pStyle w:val="BodyText"/>
-        <w:rPr>
-          <w:b/>
-          <w:lang w:val="en-US"/>
-        </w:rPr>
-      </w:pPr>
-    </w:p>
-    <w:p>
-      <w:pPr>
-        <w:pStyle w:val="BodyText"/>
-        <w:rPr>
-          <w:lang w:val="en-US"/>
-        </w:rPr>
-      </w:pPr>
-      <w:r>
-        <w:rPr>
-          <w:lang w:val="en-US"/>
-        </w:rPr>
-        <w:t>Freeform.</w:t>
-      </w:r>
-    </w:p>
-    <w:p>
-      <w:pPr>
-        <w:pStyle w:val="BodyText"/>
-        <w:rPr>
-          <w:lang w:val="en-US"/>
-        </w:rPr>
-      </w:pPr>
-    </w:p>
-    <w:p>
-      <w:pPr>
-        <w:pStyle w:val="BodyText"/>
-        <w:rPr>
-          <w:lang w:val="en-US"/>
-        </w:rPr>
-      </w:pPr>
-      <w:r>
-        <w:rPr>
-          <w:lang w:val="en-US"/>
-        </w:rPr>
-        <w:t xml:space="preserve">Something else, but reasonable. </w:t>
-      </w:r>
-      <w:r>
-        <w:rPr>
-          <w:lang w:val="en-US"/>
-        </w:rPr>
-        <w:t>You must document what you have done, learned and when this have happened.</w:t>
-      </w:r>
     </w:p>
     <w:sectPr>
       <w:headerReference w:type="default" r:id="rId10"/>
@@ -1857,6 +1804,7 @@
     <w:lsdException w:name="Strong" w:qFormat="1"/>
     <w:lsdException w:name="Emphasis" w:qFormat="1"/>
     <w:lsdException w:name="HTML Variable" w:semiHidden="1" w:unhideWhenUsed="1"/>
+    <w:lsdException w:name="Normal Table" w:semiHidden="1" w:unhideWhenUsed="1"/>
     <w:lsdException w:name="Outline List 3" w:semiHidden="1" w:unhideWhenUsed="1"/>
     <w:lsdException w:name="Table Simple 1" w:semiHidden="1" w:unhideWhenUsed="1"/>
     <w:lsdException w:name="Table Simple 2" w:semiHidden="1" w:unhideWhenUsed="1"/>
@@ -1899,7 +1847,9 @@
     <w:lsdException w:name="Table Subtle 2" w:semiHidden="1" w:unhideWhenUsed="1"/>
     <w:lsdException w:name="Table Web 1" w:semiHidden="1" w:unhideWhenUsed="1"/>
     <w:lsdException w:name="Table Web 2" w:semiHidden="1" w:unhideWhenUsed="1"/>
+    <w:lsdException w:name="Table Web 3" w:semiHidden="1" w:unhideWhenUsed="1"/>
     <w:lsdException w:name="Balloon Text" w:semiHidden="1" w:unhideWhenUsed="1"/>
+    <w:lsdException w:name="Table Theme" w:semiHidden="1" w:unhideWhenUsed="1"/>
     <w:lsdException w:name="Placeholder Text" w:semiHidden="1" w:uiPriority="99"/>
     <w:lsdException w:name="No Spacing" w:uiPriority="1" w:qFormat="1"/>
     <w:lsdException w:name="Light Shading" w:uiPriority="60"/>
@@ -3227,6 +3177,24 @@
 </file>
 
 <file path=customXml/item1.xml><?xml version="1.0" encoding="utf-8"?>
+<p:properties xmlns:p="http://schemas.microsoft.com/office/2006/metadata/properties" xmlns:xsi="http://www.w3.org/2001/XMLSchema-instance" xmlns:pc="http://schemas.microsoft.com/office/infopath/2007/PartnerControls">
+  <documentManagement>
+    <PublishingExpirationDate xmlns="http://schemas.microsoft.com/sharepoint/v3" xsi:nil="true"/>
+    <PublishingStartDate xmlns="http://schemas.microsoft.com/sharepoint/v3" xsi:nil="true"/>
+  </documentManagement>
+</p:properties>
+</file>
+
+<file path=customXml/item2.xml><?xml version="1.0" encoding="utf-8"?>
+<?mso-contentType ?>
+<FormTemplates xmlns="http://schemas.microsoft.com/sharepoint/v3/contenttype/forms">
+  <Display>DocumentLibraryForm</Display>
+  <Edit>DocumentLibraryForm</Edit>
+  <New>DocumentLibraryForm</New>
+</FormTemplates>
+</file>
+
+<file path=customXml/item3.xml><?xml version="1.0" encoding="utf-8"?>
 <ct:contentTypeSchema xmlns:ct="http://schemas.microsoft.com/office/2006/metadata/contentType" xmlns:ma="http://schemas.microsoft.com/office/2006/metadata/properties/metaAttributes" ct:_="" ma:_="" ma:contentTypeName="Asiakirja" ma:contentTypeID="0x01010017418C401CCB2042A3A99A19F43F356D" ma:contentTypeVersion="1" ma:contentTypeDescription="Luo uusi asiakirja." ma:contentTypeScope="" ma:versionID="f4b075d3ca74a5dbaed73e767a156aa0">
   <xsd:schema xmlns:xsd="http://www.w3.org/2001/XMLSchema" xmlns:p="http://schemas.microsoft.com/office/2006/metadata/properties" xmlns:ns1="http://schemas.microsoft.com/sharepoint/v3" targetNamespace="http://schemas.microsoft.com/office/2006/metadata/properties" ma:root="true" ma:fieldsID="4340a008e99365d80b71206bae222996" ns1:_="">
     <xsd:import namespace="http://schemas.microsoft.com/sharepoint/v3"/>
@@ -3292,25 +3260,25 @@
 </ct:contentTypeSchema>
 </file>
 
-<file path=customXml/item2.xml><?xml version="1.0" encoding="utf-8"?>
-<p:properties xmlns:p="http://schemas.microsoft.com/office/2006/metadata/properties" xmlns:xsi="http://www.w3.org/2001/XMLSchema-instance" xmlns:pc="http://schemas.microsoft.com/office/infopath/2007/PartnerControls">
-  <documentManagement>
-    <PublishingExpirationDate xmlns="http://schemas.microsoft.com/sharepoint/v3" xsi:nil="true"/>
-    <PublishingStartDate xmlns="http://schemas.microsoft.com/sharepoint/v3" xsi:nil="true"/>
-  </documentManagement>
-</p:properties>
+<file path=customXml/itemProps1.xml><?xml version="1.0" encoding="utf-8"?>
+<ds:datastoreItem xmlns:ds="http://schemas.openxmlformats.org/officeDocument/2006/customXml" ds:itemID="{FA8F0064-303C-446D-896E-46EEB9A79DC3}">
+  <ds:schemaRefs>
+    <ds:schemaRef ds:uri="http://schemas.microsoft.com/office/2006/metadata/properties"/>
+    <ds:schemaRef ds:uri="http://schemas.microsoft.com/office/infopath/2007/PartnerControls"/>
+    <ds:schemaRef ds:uri="http://schemas.microsoft.com/sharepoint/v3"/>
+  </ds:schemaRefs>
+</ds:datastoreItem>
 </file>
 
-<file path=customXml/item3.xml><?xml version="1.0" encoding="utf-8"?>
-<?mso-contentType ?>
-<FormTemplates xmlns="http://schemas.microsoft.com/sharepoint/v3/contenttype/forms">
-  <Display>DocumentLibraryForm</Display>
-  <Edit>DocumentLibraryForm</Edit>
-  <New>DocumentLibraryForm</New>
-</FormTemplates>
+<file path=customXml/itemProps2.xml><?xml version="1.0" encoding="utf-8"?>
+<ds:datastoreItem xmlns:ds="http://schemas.openxmlformats.org/officeDocument/2006/customXml" ds:itemID="{13FBD2FA-5696-460D-A278-9A302A0F72AE}">
+  <ds:schemaRefs>
+    <ds:schemaRef ds:uri="http://schemas.microsoft.com/sharepoint/v3/contenttype/forms"/>
+  </ds:schemaRefs>
+</ds:datastoreItem>
 </file>
 
-<file path=customXml/itemProps1.xml><?xml version="1.0" encoding="utf-8"?>
+<file path=customXml/itemProps3.xml><?xml version="1.0" encoding="utf-8"?>
 <ds:datastoreItem xmlns:ds="http://schemas.openxmlformats.org/officeDocument/2006/customXml" ds:itemID="{B9A87442-5A7B-46FD-BD28-170CE9B7256F}">
   <ds:schemaRefs>
     <ds:schemaRef ds:uri="http://schemas.microsoft.com/office/2006/metadata/contentType"/>
@@ -3325,22 +3293,4 @@
     <ds:schemaRef ds:uri="http://schemas.microsoft.com/office/internal/2005/internalDocumentation"/>
   </ds:schemaRefs>
 </ds:datastoreItem>
-</file>
-
-<file path=customXml/itemProps2.xml><?xml version="1.0" encoding="utf-8"?>
-<ds:datastoreItem xmlns:ds="http://schemas.openxmlformats.org/officeDocument/2006/customXml" ds:itemID="{FA8F0064-303C-446D-896E-46EEB9A79DC3}">
-  <ds:schemaRefs>
-    <ds:schemaRef ds:uri="http://schemas.microsoft.com/office/2006/metadata/properties"/>
-    <ds:schemaRef ds:uri="http://schemas.microsoft.com/office/infopath/2007/PartnerControls"/>
-    <ds:schemaRef ds:uri="http://schemas.microsoft.com/sharepoint/v3"/>
-  </ds:schemaRefs>
-</ds:datastoreItem>
-</file>
-
-<file path=customXml/itemProps3.xml><?xml version="1.0" encoding="utf-8"?>
-<ds:datastoreItem xmlns:ds="http://schemas.openxmlformats.org/officeDocument/2006/customXml" ds:itemID="{13FBD2FA-5696-460D-A278-9A302A0F72AE}">
-  <ds:schemaRefs>
-    <ds:schemaRef ds:uri="http://schemas.microsoft.com/sharepoint/v3/contenttype/forms"/>
-  </ds:schemaRefs>
-</ds:datastoreItem>
 </file>
</xml_diff>

<commit_message>
Cleaned up and added functionality for adding new users throw POST request(method)
</commit_message>
<xml_diff>
--- a/SDS_learning_diary_template.docx
+++ b/SDS_learning_diary_template.docx
@@ -289,25 +289,50 @@
     <w:p>
       <w:pPr>
         <w:pStyle w:val="Title"/>
-        <w:jc w:val="left"/>
+        <w:rPr>
+          <w:lang w:val="en-US"/>
+        </w:rPr>
+      </w:pPr>
+      <w:r>
         <w:rPr>
           <w:rFonts w:ascii="Times New Roman" w:hAnsi="Times New Roman" w:cs="Times New Roman"/>
           <w:lang w:val="en-US"/>
         </w:rPr>
-      </w:pPr>
+        <w:t xml:space="preserve">LEARNING DIARY, </w:t>
+      </w:r>
       <w:r>
         <w:rPr>
           <w:rFonts w:ascii="Times New Roman" w:hAnsi="Times New Roman" w:cs="Times New Roman"/>
           <w:lang w:val="en-US"/>
         </w:rPr>
-        <w:t xml:space="preserve">LEARNING DIARY, </w:t>
+        <w:t>&lt;</w:t>
+      </w:r>
+      <w:r>
+        <w:rPr>
+          <w:lang w:val="en-US"/>
+        </w:rPr>
+        <w:t xml:space="preserve">SDS </w:t>
+      </w:r>
+      <w:proofErr w:type="spellStart"/>
+      <w:r>
+        <w:rPr>
+          <w:lang w:val="en-US"/>
+        </w:rPr>
+        <w:t>Devop</w:t>
+      </w:r>
+      <w:proofErr w:type="spellEnd"/>
+      <w:r>
+        <w:rPr>
+          <w:lang w:val="en-US"/>
+        </w:rPr>
+        <w:t>.</w:t>
       </w:r>
       <w:r>
         <w:rPr>
           <w:rFonts w:ascii="Times New Roman" w:hAnsi="Times New Roman" w:cs="Times New Roman"/>
           <w:lang w:val="en-US"/>
         </w:rPr>
-        <w:t>&lt;CHOSEN MODULE NAME&gt; MODULE</w:t>
+        <w:t>&gt; MODULE</w:t>
       </w:r>
     </w:p>
     <w:p>
@@ -2257,7 +2282,6 @@
   <w:style w:type="character" w:default="1" w:styleId="DefaultParagraphFont">
     <w:name w:val="Default Paragraph Font"/>
     <w:uiPriority w:val="1"/>
-    <w:semiHidden/>
     <w:unhideWhenUsed/>
   </w:style>
   <w:style w:type="table" w:default="1" w:styleId="TableNormal">

</xml_diff>

<commit_message>
File System module and It's use cases
</commit_message>
<xml_diff>
--- a/SDS_learning_diary_template.docx
+++ b/SDS_learning_diary_template.docx
@@ -722,7 +722,21 @@
         <w:rPr>
           <w:lang w:val="en-US"/>
         </w:rPr>
-        <w:t xml:space="preserve">API- Application programming interface. This is a core part of the back-end development. How to make API calls and how to hit routes according to API calls it is the main focus. I learned how to build API’s with node </w:t>
+        <w:t xml:space="preserve">API- Application programming interface. This is a core part of the back-end development. How to make API calls and how to hit routes according to API calls it is the main focus. I learned how to build </w:t>
+      </w:r>
+      <w:proofErr w:type="gramStart"/>
+      <w:r>
+        <w:rPr>
+          <w:lang w:val="en-US"/>
+        </w:rPr>
+        <w:t>API’s</w:t>
+      </w:r>
+      <w:proofErr w:type="gramEnd"/>
+      <w:r>
+        <w:rPr>
+          <w:lang w:val="en-US"/>
+        </w:rPr>
+        <w:t xml:space="preserve"> with node </w:t>
       </w:r>
       <w:proofErr w:type="spellStart"/>
       <w:r>
@@ -736,7 +750,97 @@
         <w:rPr>
           <w:lang w:val="en-US"/>
         </w:rPr>
-        <w:t xml:space="preserve">. Again I’m not using any framework so I have to do some parsing manually. Like one example is the route manipulation. We have to use Regular expression to get user ID. That’s particularly a great thing. </w:t>
+        <w:t xml:space="preserve">. </w:t>
+      </w:r>
+      <w:proofErr w:type="gramStart"/>
+      <w:r>
+        <w:rPr>
+          <w:lang w:val="en-US"/>
+        </w:rPr>
+        <w:t>Again</w:t>
+      </w:r>
+      <w:proofErr w:type="gramEnd"/>
+      <w:r>
+        <w:rPr>
+          <w:lang w:val="en-US"/>
+        </w:rPr>
+        <w:t xml:space="preserve"> I’m not using any framework so I have to do some parsing manually. Like one example is the route manipulation. We have to use Regular expression to get user ID. That’s particularly a great thing. </w:t>
+      </w:r>
+      <w:r>
+        <w:rPr>
+          <w:lang w:val="en-US"/>
+        </w:rPr>
+        <w:t xml:space="preserve">I learned about </w:t>
+      </w:r>
+      <w:proofErr w:type="spellStart"/>
+      <w:r>
+        <w:rPr>
+          <w:lang w:val="en-US"/>
+        </w:rPr>
+        <w:t>middlewares</w:t>
+      </w:r>
+      <w:proofErr w:type="spellEnd"/>
+      <w:r>
+        <w:rPr>
+          <w:lang w:val="en-US"/>
+        </w:rPr>
+        <w:t xml:space="preserve"> and the </w:t>
+      </w:r>
+      <w:proofErr w:type="spellStart"/>
+      <w:r>
+        <w:rPr>
+          <w:lang w:val="en-US"/>
+        </w:rPr>
+        <w:t>usecases</w:t>
+      </w:r>
+      <w:proofErr w:type="spellEnd"/>
+      <w:r>
+        <w:rPr>
+          <w:lang w:val="en-US"/>
+        </w:rPr>
+        <w:t xml:space="preserve"> of them</w:t>
+      </w:r>
+      <w:r>
+        <w:rPr>
+          <w:lang w:val="en-US"/>
+        </w:rPr>
+        <w:t xml:space="preserve"> and code cleanup methods.</w:t>
+      </w:r>
+    </w:p>
+    <w:p>
+      <w:pPr>
+        <w:pStyle w:val="BodyText"/>
+        <w:rPr>
+          <w:lang w:val="en-US"/>
+        </w:rPr>
+      </w:pPr>
+    </w:p>
+    <w:p>
+      <w:pPr>
+        <w:pStyle w:val="BodyText"/>
+        <w:rPr>
+          <w:lang w:val="en-US"/>
+        </w:rPr>
+      </w:pPr>
+      <w:r>
+        <w:rPr>
+          <w:lang w:val="en-US"/>
+        </w:rPr>
+        <w:t xml:space="preserve">I learned about File Systems, how they work. </w:t>
+      </w:r>
+      <w:proofErr w:type="gramStart"/>
+      <w:r>
+        <w:rPr>
+          <w:lang w:val="en-US"/>
+        </w:rPr>
+        <w:t>Also</w:t>
+      </w:r>
+      <w:proofErr w:type="gramEnd"/>
+      <w:r>
+        <w:rPr>
+          <w:lang w:val="en-US"/>
+        </w:rPr>
+        <w:t xml:space="preserve"> how I can read and write file. </w:t>
       </w:r>
     </w:p>
     <w:p>
@@ -2282,6 +2386,7 @@
   <w:style w:type="character" w:default="1" w:styleId="DefaultParagraphFont">
     <w:name w:val="Default Paragraph Font"/>
     <w:uiPriority w:val="1"/>
+    <w:semiHidden/>
     <w:unhideWhenUsed/>
   </w:style>
   <w:style w:type="table" w:default="1" w:styleId="TableNormal">
@@ -3201,24 +3306,6 @@
 </file>
 
 <file path=customXml/item1.xml><?xml version="1.0" encoding="utf-8"?>
-<p:properties xmlns:p="http://schemas.microsoft.com/office/2006/metadata/properties" xmlns:xsi="http://www.w3.org/2001/XMLSchema-instance" xmlns:pc="http://schemas.microsoft.com/office/infopath/2007/PartnerControls">
-  <documentManagement>
-    <PublishingExpirationDate xmlns="http://schemas.microsoft.com/sharepoint/v3" xsi:nil="true"/>
-    <PublishingStartDate xmlns="http://schemas.microsoft.com/sharepoint/v3" xsi:nil="true"/>
-  </documentManagement>
-</p:properties>
-</file>
-
-<file path=customXml/item2.xml><?xml version="1.0" encoding="utf-8"?>
-<?mso-contentType ?>
-<FormTemplates xmlns="http://schemas.microsoft.com/sharepoint/v3/contenttype/forms">
-  <Display>DocumentLibraryForm</Display>
-  <Edit>DocumentLibraryForm</Edit>
-  <New>DocumentLibraryForm</New>
-</FormTemplates>
-</file>
-
-<file path=customXml/item3.xml><?xml version="1.0" encoding="utf-8"?>
 <ct:contentTypeSchema xmlns:ct="http://schemas.microsoft.com/office/2006/metadata/contentType" xmlns:ma="http://schemas.microsoft.com/office/2006/metadata/properties/metaAttributes" ct:_="" ma:_="" ma:contentTypeName="Asiakirja" ma:contentTypeID="0x01010017418C401CCB2042A3A99A19F43F356D" ma:contentTypeVersion="1" ma:contentTypeDescription="Luo uusi asiakirja." ma:contentTypeScope="" ma:versionID="f4b075d3ca74a5dbaed73e767a156aa0">
   <xsd:schema xmlns:xsd="http://www.w3.org/2001/XMLSchema" xmlns:p="http://schemas.microsoft.com/office/2006/metadata/properties" xmlns:ns1="http://schemas.microsoft.com/sharepoint/v3" targetNamespace="http://schemas.microsoft.com/office/2006/metadata/properties" ma:root="true" ma:fieldsID="4340a008e99365d80b71206bae222996" ns1:_="">
     <xsd:import namespace="http://schemas.microsoft.com/sharepoint/v3"/>
@@ -3284,25 +3371,25 @@
 </ct:contentTypeSchema>
 </file>
 
-<file path=customXml/itemProps1.xml><?xml version="1.0" encoding="utf-8"?>
-<ds:datastoreItem xmlns:ds="http://schemas.openxmlformats.org/officeDocument/2006/customXml" ds:itemID="{FA8F0064-303C-446D-896E-46EEB9A79DC3}">
-  <ds:schemaRefs>
-    <ds:schemaRef ds:uri="http://schemas.microsoft.com/office/2006/metadata/properties"/>
-    <ds:schemaRef ds:uri="http://schemas.microsoft.com/office/infopath/2007/PartnerControls"/>
-    <ds:schemaRef ds:uri="http://schemas.microsoft.com/sharepoint/v3"/>
-  </ds:schemaRefs>
-</ds:datastoreItem>
+<file path=customXml/item2.xml><?xml version="1.0" encoding="utf-8"?>
+<?mso-contentType ?>
+<FormTemplates xmlns="http://schemas.microsoft.com/sharepoint/v3/contenttype/forms">
+  <Display>DocumentLibraryForm</Display>
+  <Edit>DocumentLibraryForm</Edit>
+  <New>DocumentLibraryForm</New>
+</FormTemplates>
 </file>
 
-<file path=customXml/itemProps2.xml><?xml version="1.0" encoding="utf-8"?>
-<ds:datastoreItem xmlns:ds="http://schemas.openxmlformats.org/officeDocument/2006/customXml" ds:itemID="{13FBD2FA-5696-460D-A278-9A302A0F72AE}">
-  <ds:schemaRefs>
-    <ds:schemaRef ds:uri="http://schemas.microsoft.com/sharepoint/v3/contenttype/forms"/>
-  </ds:schemaRefs>
-</ds:datastoreItem>
+<file path=customXml/item3.xml><?xml version="1.0" encoding="utf-8"?>
+<p:properties xmlns:p="http://schemas.microsoft.com/office/2006/metadata/properties" xmlns:xsi="http://www.w3.org/2001/XMLSchema-instance" xmlns:pc="http://schemas.microsoft.com/office/infopath/2007/PartnerControls">
+  <documentManagement>
+    <PublishingExpirationDate xmlns="http://schemas.microsoft.com/sharepoint/v3" xsi:nil="true"/>
+    <PublishingStartDate xmlns="http://schemas.microsoft.com/sharepoint/v3" xsi:nil="true"/>
+  </documentManagement>
+</p:properties>
 </file>
 
-<file path=customXml/itemProps3.xml><?xml version="1.0" encoding="utf-8"?>
+<file path=customXml/itemProps1.xml><?xml version="1.0" encoding="utf-8"?>
 <ds:datastoreItem xmlns:ds="http://schemas.openxmlformats.org/officeDocument/2006/customXml" ds:itemID="{B9A87442-5A7B-46FD-BD28-170CE9B7256F}">
   <ds:schemaRefs>
     <ds:schemaRef ds:uri="http://schemas.microsoft.com/office/2006/metadata/contentType"/>
@@ -3317,4 +3404,22 @@
     <ds:schemaRef ds:uri="http://schemas.microsoft.com/office/internal/2005/internalDocumentation"/>
   </ds:schemaRefs>
 </ds:datastoreItem>
+</file>
+
+<file path=customXml/itemProps2.xml><?xml version="1.0" encoding="utf-8"?>
+<ds:datastoreItem xmlns:ds="http://schemas.openxmlformats.org/officeDocument/2006/customXml" ds:itemID="{13FBD2FA-5696-460D-A278-9A302A0F72AE}">
+  <ds:schemaRefs>
+    <ds:schemaRef ds:uri="http://schemas.microsoft.com/sharepoint/v3/contenttype/forms"/>
+  </ds:schemaRefs>
+</ds:datastoreItem>
+</file>
+
+<file path=customXml/itemProps3.xml><?xml version="1.0" encoding="utf-8"?>
+<ds:datastoreItem xmlns:ds="http://schemas.openxmlformats.org/officeDocument/2006/customXml" ds:itemID="{FA8F0064-303C-446D-896E-46EEB9A79DC3}">
+  <ds:schemaRefs>
+    <ds:schemaRef ds:uri="http://schemas.microsoft.com/office/2006/metadata/properties"/>
+    <ds:schemaRef ds:uri="http://schemas.microsoft.com/office/infopath/2007/PartnerControls"/>
+    <ds:schemaRef ds:uri="http://schemas.microsoft.com/sharepoint/v3"/>
+  </ds:schemaRefs>
+</ds:datastoreItem>
 </file>
</xml_diff>

<commit_message>
mongodb database, manipulate data, mongodb atlas, compass and vs mongosh
</commit_message>
<xml_diff>
--- a/SDS_learning_diary_template.docx
+++ b/SDS_learning_diary_template.docx
@@ -14,6 +14,7 @@
           <w:lang w:val="en-US"/>
         </w:rPr>
       </w:pPr>
+      <w:proofErr w:type="spellStart"/>
       <w:r>
         <w:rPr>
           <w:rFonts w:ascii="Times New Roman" w:hAnsi="Times New Roman" w:cs="Times New Roman"/>
@@ -22,13 +23,10 @@
           <w:szCs w:val="24"/>
           <w:lang w:val="en-US"/>
         </w:rPr>
-        <w:t>Lappeenrannan teknillinen yliopisto</w:t>
-      </w:r>
-    </w:p>
-    <w:p>
-      <w:pPr>
-        <w:pStyle w:val="Title"/>
-        <w:jc w:val="both"/>
+        <w:t>Lappeenrannan</w:t>
+      </w:r>
+      <w:proofErr w:type="spellEnd"/>
+      <w:r>
         <w:rPr>
           <w:rFonts w:ascii="Times New Roman" w:hAnsi="Times New Roman" w:cs="Times New Roman"/>
           <w:b w:val="0"/>
@@ -36,7 +34,9 @@
           <w:szCs w:val="24"/>
           <w:lang w:val="en-US"/>
         </w:rPr>
-      </w:pPr>
+        <w:t xml:space="preserve"> </w:t>
+      </w:r>
+      <w:proofErr w:type="spellStart"/>
       <w:r>
         <w:rPr>
           <w:rFonts w:ascii="Times New Roman" w:hAnsi="Times New Roman" w:cs="Times New Roman"/>
@@ -45,13 +45,10 @@
           <w:szCs w:val="24"/>
           <w:lang w:val="en-US"/>
         </w:rPr>
-        <w:t>School of Business and Management</w:t>
-      </w:r>
-    </w:p>
-    <w:p>
-      <w:pPr>
-        <w:pStyle w:val="Title"/>
-        <w:jc w:val="both"/>
+        <w:t>teknillinen</w:t>
+      </w:r>
+      <w:proofErr w:type="spellEnd"/>
+      <w:r>
         <w:rPr>
           <w:rFonts w:ascii="Times New Roman" w:hAnsi="Times New Roman" w:cs="Times New Roman"/>
           <w:b w:val="0"/>
@@ -59,6 +56,55 @@
           <w:szCs w:val="24"/>
           <w:lang w:val="en-US"/>
         </w:rPr>
+        <w:t xml:space="preserve"> </w:t>
+      </w:r>
+      <w:proofErr w:type="spellStart"/>
+      <w:r>
+        <w:rPr>
+          <w:rFonts w:ascii="Times New Roman" w:hAnsi="Times New Roman" w:cs="Times New Roman"/>
+          <w:b w:val="0"/>
+          <w:sz w:val="24"/>
+          <w:szCs w:val="24"/>
+          <w:lang w:val="en-US"/>
+        </w:rPr>
+        <w:t>yliopisto</w:t>
+      </w:r>
+      <w:proofErr w:type="spellEnd"/>
+    </w:p>
+    <w:p>
+      <w:pPr>
+        <w:pStyle w:val="Title"/>
+        <w:jc w:val="both"/>
+        <w:rPr>
+          <w:rFonts w:ascii="Times New Roman" w:hAnsi="Times New Roman" w:cs="Times New Roman"/>
+          <w:b w:val="0"/>
+          <w:sz w:val="24"/>
+          <w:szCs w:val="24"/>
+          <w:lang w:val="en-US"/>
+        </w:rPr>
+      </w:pPr>
+      <w:r>
+        <w:rPr>
+          <w:rFonts w:ascii="Times New Roman" w:hAnsi="Times New Roman" w:cs="Times New Roman"/>
+          <w:b w:val="0"/>
+          <w:sz w:val="24"/>
+          <w:szCs w:val="24"/>
+          <w:lang w:val="en-US"/>
+        </w:rPr>
+        <w:t>School of Business and Management</w:t>
+      </w:r>
+    </w:p>
+    <w:p>
+      <w:pPr>
+        <w:pStyle w:val="Title"/>
+        <w:jc w:val="both"/>
+        <w:rPr>
+          <w:rFonts w:ascii="Times New Roman" w:hAnsi="Times New Roman" w:cs="Times New Roman"/>
+          <w:b w:val="0"/>
+          <w:sz w:val="24"/>
+          <w:szCs w:val="24"/>
+          <w:lang w:val="en-US"/>
+        </w:rPr>
       </w:pPr>
     </w:p>
     <w:p>
@@ -130,6 +176,7 @@
           <w:lang w:val="en-US"/>
         </w:rPr>
       </w:pPr>
+      <w:proofErr w:type="spellStart"/>
       <w:r>
         <w:rPr>
           <w:rFonts w:ascii="Times New Roman" w:hAnsi="Times New Roman" w:cs="Times New Roman"/>
@@ -138,13 +185,10 @@
           <w:szCs w:val="24"/>
           <w:lang w:val="en-US"/>
         </w:rPr>
-        <w:t>Sofware Development Skills</w:t>
-      </w:r>
-    </w:p>
-    <w:p>
-      <w:pPr>
-        <w:pStyle w:val="Title"/>
-        <w:jc w:val="left"/>
+        <w:t>Sofware</w:t>
+      </w:r>
+      <w:proofErr w:type="spellEnd"/>
+      <w:r>
         <w:rPr>
           <w:rFonts w:ascii="Times New Roman" w:hAnsi="Times New Roman" w:cs="Times New Roman"/>
           <w:b w:val="0"/>
@@ -152,54 +196,7 @@
           <w:szCs w:val="24"/>
           <w:lang w:val="en-US"/>
         </w:rPr>
-      </w:pPr>
-    </w:p>
-    <w:p>
-      <w:pPr>
-        <w:pStyle w:val="Title"/>
-        <w:jc w:val="left"/>
-        <w:rPr>
-          <w:rFonts w:ascii="Times New Roman" w:hAnsi="Times New Roman" w:cs="Times New Roman"/>
-          <w:sz w:val="24"/>
-          <w:szCs w:val="24"/>
-          <w:lang w:val="en-US"/>
-        </w:rPr>
-      </w:pPr>
-      <w:r>
-        <w:rPr>
-          <w:rFonts w:ascii="Times New Roman" w:hAnsi="Times New Roman" w:cs="Times New Roman"/>
-          <w:sz w:val="24"/>
-          <w:szCs w:val="24"/>
-          <w:lang w:val="en-US"/>
-        </w:rPr>
-        <w:t xml:space="preserve">&lt;Kamran Ahmad Khan&gt;, </w:t>
-      </w:r>
-      <w:r>
-        <w:rPr>
-          <w:rFonts w:ascii="Times New Roman" w:hAnsi="Times New Roman" w:cs="Times New Roman"/>
-          <w:sz w:val="24"/>
-          <w:szCs w:val="24"/>
-          <w:lang w:val="en-US"/>
-        </w:rPr>
-        <w:t>&lt;</w:t>
-      </w:r>
-      <w:r>
-        <w:rPr>
-          <w:rFonts w:ascii="Times New Roman" w:hAnsi="Times New Roman" w:cs="Times New Roman"/>
-          <w:sz w:val="24"/>
-          <w:szCs w:val="24"/>
-          <w:lang w:val="en-US"/>
-        </w:rPr>
-        <w:t xml:space="preserve">003367164 </w:t>
-      </w:r>
-      <w:r>
-        <w:rPr>
-          <w:rFonts w:ascii="Times New Roman" w:hAnsi="Times New Roman" w:cs="Times New Roman"/>
-          <w:sz w:val="24"/>
-          <w:szCs w:val="24"/>
-          <w:lang w:val="en-US"/>
-        </w:rPr>
-        <w:t>&gt;</w:t>
+        <w:t xml:space="preserve"> Development Skills</w:t>
       </w:r>
     </w:p>
     <w:p>
@@ -221,6 +218,54 @@
         <w:jc w:val="left"/>
         <w:rPr>
           <w:rFonts w:ascii="Times New Roman" w:hAnsi="Times New Roman" w:cs="Times New Roman"/>
+          <w:sz w:val="24"/>
+          <w:szCs w:val="24"/>
+          <w:lang w:val="en-US"/>
+        </w:rPr>
+      </w:pPr>
+      <w:r>
+        <w:rPr>
+          <w:rFonts w:ascii="Times New Roman" w:hAnsi="Times New Roman" w:cs="Times New Roman"/>
+          <w:sz w:val="24"/>
+          <w:szCs w:val="24"/>
+          <w:lang w:val="en-US"/>
+        </w:rPr>
+        <w:t xml:space="preserve">&lt;Kamran Ahmad Khan&gt;, </w:t>
+      </w:r>
+      <w:r>
+        <w:rPr>
+          <w:rFonts w:ascii="Times New Roman" w:hAnsi="Times New Roman" w:cs="Times New Roman"/>
+          <w:sz w:val="24"/>
+          <w:szCs w:val="24"/>
+          <w:lang w:val="en-US"/>
+        </w:rPr>
+        <w:t>&lt;</w:t>
+      </w:r>
+      <w:r>
+        <w:rPr>
+          <w:rFonts w:ascii="Times New Roman" w:hAnsi="Times New Roman" w:cs="Times New Roman"/>
+          <w:sz w:val="24"/>
+          <w:szCs w:val="24"/>
+          <w:lang w:val="en-US"/>
+        </w:rPr>
+        <w:t xml:space="preserve">003367164 </w:t>
+      </w:r>
+      <w:r>
+        <w:rPr>
+          <w:rFonts w:ascii="Times New Roman" w:hAnsi="Times New Roman" w:cs="Times New Roman"/>
+          <w:sz w:val="24"/>
+          <w:szCs w:val="24"/>
+          <w:lang w:val="en-US"/>
+        </w:rPr>
+        <w:t>&gt;</w:t>
+      </w:r>
+    </w:p>
+    <w:p>
+      <w:pPr>
+        <w:pStyle w:val="Title"/>
+        <w:jc w:val="left"/>
+        <w:rPr>
+          <w:rFonts w:ascii="Times New Roman" w:hAnsi="Times New Roman" w:cs="Times New Roman"/>
           <w:b w:val="0"/>
           <w:sz w:val="24"/>
           <w:szCs w:val="24"/>
@@ -231,13 +276,26 @@
     <w:p>
       <w:pPr>
         <w:pStyle w:val="Title"/>
-        <w:rPr>
-          <w:lang w:val="en-US"/>
-        </w:rPr>
-      </w:pPr>
-      <w:r>
+        <w:jc w:val="left"/>
         <w:rPr>
           <w:rFonts w:ascii="Times New Roman" w:hAnsi="Times New Roman" w:cs="Times New Roman"/>
+          <w:b w:val="0"/>
+          <w:sz w:val="24"/>
+          <w:szCs w:val="24"/>
+          <w:lang w:val="en-US"/>
+        </w:rPr>
+      </w:pPr>
+    </w:p>
+    <w:p>
+      <w:pPr>
+        <w:pStyle w:val="Title"/>
+        <w:rPr>
+          <w:lang w:val="en-US"/>
+        </w:rPr>
+      </w:pPr>
+      <w:r>
+        <w:rPr>
+          <w:rFonts w:ascii="Times New Roman" w:hAnsi="Times New Roman" w:cs="Times New Roman"/>
           <w:lang w:val="en-US"/>
         </w:rPr>
         <w:t xml:space="preserve">LEARNING DIARY, </w:t>
@@ -253,7 +311,21 @@
         <w:rPr>
           <w:lang w:val="en-US"/>
         </w:rPr>
-        <w:t>SDS Devop.</w:t>
+        <w:t xml:space="preserve">SDS </w:t>
+      </w:r>
+      <w:proofErr w:type="spellStart"/>
+      <w:r>
+        <w:rPr>
+          <w:lang w:val="en-US"/>
+        </w:rPr>
+        <w:t>Devop</w:t>
+      </w:r>
+      <w:proofErr w:type="spellEnd"/>
+      <w:r>
+        <w:rPr>
+          <w:lang w:val="en-US"/>
+        </w:rPr>
+        <w:t>.</w:t>
       </w:r>
       <w:r>
         <w:rPr>
@@ -460,7 +532,21 @@
         <w:rPr>
           <w:lang w:val="en-US"/>
         </w:rPr>
-        <w:t>, npm as my package manager</w:t>
+        <w:t xml:space="preserve">, </w:t>
+      </w:r>
+      <w:proofErr w:type="spellStart"/>
+      <w:r>
+        <w:rPr>
+          <w:lang w:val="en-US"/>
+        </w:rPr>
+        <w:t>npm</w:t>
+      </w:r>
+      <w:proofErr w:type="spellEnd"/>
+      <w:r>
+        <w:rPr>
+          <w:lang w:val="en-US"/>
+        </w:rPr>
+        <w:t xml:space="preserve"> as my package manager</w:t>
       </w:r>
       <w:r>
         <w:rPr>
@@ -514,7 +600,35 @@
         <w:rPr>
           <w:lang w:val="en-US"/>
         </w:rPr>
-        <w:t xml:space="preserve"> till now I learned about how import export works, what are modules and also how to use npm. I learned about modules and the use cases. Further I learned how to create a server, some terms like: headers, http requests, responses, PORT and npm packages like “NODEMON”. I also learned version control and how to commit my progress in GitHub. </w:t>
+        <w:t xml:space="preserve"> till now I learned about how import export works, what are modules and also how to use </w:t>
+      </w:r>
+      <w:proofErr w:type="spellStart"/>
+      <w:r>
+        <w:rPr>
+          <w:lang w:val="en-US"/>
+        </w:rPr>
+        <w:t>npm</w:t>
+      </w:r>
+      <w:proofErr w:type="spellEnd"/>
+      <w:r>
+        <w:rPr>
+          <w:lang w:val="en-US"/>
+        </w:rPr>
+        <w:t xml:space="preserve">. I learned about modules and the use cases. Further I learned how to create a server, some terms like: headers, http requests, responses, PORT and </w:t>
+      </w:r>
+      <w:proofErr w:type="spellStart"/>
+      <w:r>
+        <w:rPr>
+          <w:lang w:val="en-US"/>
+        </w:rPr>
+        <w:t>npm</w:t>
+      </w:r>
+      <w:proofErr w:type="spellEnd"/>
+      <w:r>
+        <w:rPr>
+          <w:lang w:val="en-US"/>
+        </w:rPr>
+        <w:t xml:space="preserve"> packages like “NODEMON”. I also learned version control and how to commit my progress in GitHub. </w:t>
       </w:r>
     </w:p>
     <w:p>
@@ -536,7 +650,35 @@
         <w:rPr>
           <w:lang w:val="en-US"/>
         </w:rPr>
-        <w:t>In most of the cases we don’t use pure node js because it is a very low level. As an extension we use express js. But the core functionality is very important to understand.</w:t>
+        <w:t xml:space="preserve">In most of the cases we don’t use pure node </w:t>
+      </w:r>
+      <w:proofErr w:type="spellStart"/>
+      <w:r>
+        <w:rPr>
+          <w:lang w:val="en-US"/>
+        </w:rPr>
+        <w:t>js</w:t>
+      </w:r>
+      <w:proofErr w:type="spellEnd"/>
+      <w:r>
+        <w:rPr>
+          <w:lang w:val="en-US"/>
+        </w:rPr>
+        <w:t xml:space="preserve"> because it is a very low level. As an extension we use express </w:t>
+      </w:r>
+      <w:proofErr w:type="spellStart"/>
+      <w:r>
+        <w:rPr>
+          <w:lang w:val="en-US"/>
+        </w:rPr>
+        <w:t>js</w:t>
+      </w:r>
+      <w:proofErr w:type="spellEnd"/>
+      <w:r>
+        <w:rPr>
+          <w:lang w:val="en-US"/>
+        </w:rPr>
+        <w:t>. But the core functionality is very important to understand.</w:t>
       </w:r>
     </w:p>
     <w:p>
@@ -580,13 +722,83 @@
         <w:rPr>
           <w:lang w:val="en-US"/>
         </w:rPr>
-        <w:t xml:space="preserve">API- Application programming interface. This is a core part of the back-end development. How to make API calls and how to hit routes according to API calls it is the main focus. I learned how to build API’s with node js. Again I’m not using any framework so I have to do some parsing manually. Like one example is the route manipulation. We have to use Regular expression to get user ID. That’s particularly a great thing. </w:t>
-      </w:r>
-      <w:r>
-        <w:rPr>
-          <w:lang w:val="en-US"/>
-        </w:rPr>
-        <w:t>I learned about middlewares and the usecases of them</w:t>
+        <w:t xml:space="preserve">API- Application programming interface. This is a core part of the back-end development. How to make API calls and how to hit routes according to API calls it is the main focus. I learned how to build </w:t>
+      </w:r>
+      <w:proofErr w:type="gramStart"/>
+      <w:r>
+        <w:rPr>
+          <w:lang w:val="en-US"/>
+        </w:rPr>
+        <w:t>API’s</w:t>
+      </w:r>
+      <w:proofErr w:type="gramEnd"/>
+      <w:r>
+        <w:rPr>
+          <w:lang w:val="en-US"/>
+        </w:rPr>
+        <w:t xml:space="preserve"> with node </w:t>
+      </w:r>
+      <w:proofErr w:type="spellStart"/>
+      <w:r>
+        <w:rPr>
+          <w:lang w:val="en-US"/>
+        </w:rPr>
+        <w:t>js</w:t>
+      </w:r>
+      <w:proofErr w:type="spellEnd"/>
+      <w:r>
+        <w:rPr>
+          <w:lang w:val="en-US"/>
+        </w:rPr>
+        <w:t xml:space="preserve">. </w:t>
+      </w:r>
+      <w:proofErr w:type="gramStart"/>
+      <w:r>
+        <w:rPr>
+          <w:lang w:val="en-US"/>
+        </w:rPr>
+        <w:t>Again</w:t>
+      </w:r>
+      <w:proofErr w:type="gramEnd"/>
+      <w:r>
+        <w:rPr>
+          <w:lang w:val="en-US"/>
+        </w:rPr>
+        <w:t xml:space="preserve"> I’m not using any framework so I have to do some parsing manually. Like one example is the route manipulation. We have to use Regular expression to get user ID. That’s particularly a great thing. </w:t>
+      </w:r>
+      <w:r>
+        <w:rPr>
+          <w:lang w:val="en-US"/>
+        </w:rPr>
+        <w:t xml:space="preserve">I learned about </w:t>
+      </w:r>
+      <w:proofErr w:type="spellStart"/>
+      <w:r>
+        <w:rPr>
+          <w:lang w:val="en-US"/>
+        </w:rPr>
+        <w:t>middlewares</w:t>
+      </w:r>
+      <w:proofErr w:type="spellEnd"/>
+      <w:r>
+        <w:rPr>
+          <w:lang w:val="en-US"/>
+        </w:rPr>
+        <w:t xml:space="preserve"> and the </w:t>
+      </w:r>
+      <w:proofErr w:type="spellStart"/>
+      <w:r>
+        <w:rPr>
+          <w:lang w:val="en-US"/>
+        </w:rPr>
+        <w:t>usecases</w:t>
+      </w:r>
+      <w:proofErr w:type="spellEnd"/>
+      <w:r>
+        <w:rPr>
+          <w:lang w:val="en-US"/>
+        </w:rPr>
+        <w:t xml:space="preserve"> of them</w:t>
       </w:r>
       <w:r>
         <w:rPr>
@@ -614,7 +826,21 @@
         <w:rPr>
           <w:lang w:val="en-US"/>
         </w:rPr>
-        <w:t xml:space="preserve">I learned about File Systems, how they work. Also how I can read and write file. </w:t>
+        <w:t xml:space="preserve">I learned about File Systems, how they work. </w:t>
+      </w:r>
+      <w:proofErr w:type="gramStart"/>
+      <w:r>
+        <w:rPr>
+          <w:lang w:val="en-US"/>
+        </w:rPr>
+        <w:t>Also</w:t>
+      </w:r>
+      <w:proofErr w:type="gramEnd"/>
+      <w:r>
+        <w:rPr>
+          <w:lang w:val="en-US"/>
+        </w:rPr>
+        <w:t xml:space="preserve"> how I can read and write file. </w:t>
       </w:r>
     </w:p>
     <w:p>
@@ -659,7 +885,63 @@
         <w:rPr>
           <w:lang w:val="en-US"/>
         </w:rPr>
-        <w:t xml:space="preserve">Path: Today I learned about the &lt;path&gt; module. This is a module to work with file paths. I learned how to get the directory and file name from the &lt;url&gt; module. Also how to join() paths. I also learned that in common JS we can easily get the filepath by __dirname and __filename but in es module we need to manually define the file path. </w:t>
+        <w:t>Path: Today I learned about the &lt;path&gt; module. This is a module to work with file paths. I learned how to get the directory and file name from the &lt;</w:t>
+      </w:r>
+      <w:proofErr w:type="spellStart"/>
+      <w:r>
+        <w:rPr>
+          <w:lang w:val="en-US"/>
+        </w:rPr>
+        <w:t>url</w:t>
+      </w:r>
+      <w:proofErr w:type="spellEnd"/>
+      <w:r>
+        <w:rPr>
+          <w:lang w:val="en-US"/>
+        </w:rPr>
+        <w:t xml:space="preserve">&gt; module. Also how to </w:t>
+      </w:r>
+      <w:proofErr w:type="gramStart"/>
+      <w:r>
+        <w:rPr>
+          <w:lang w:val="en-US"/>
+        </w:rPr>
+        <w:t>join(</w:t>
+      </w:r>
+      <w:proofErr w:type="gramEnd"/>
+      <w:r>
+        <w:rPr>
+          <w:lang w:val="en-US"/>
+        </w:rPr>
+        <w:t xml:space="preserve">) paths. I also learned that in common JS we can easily get the </w:t>
+      </w:r>
+      <w:proofErr w:type="spellStart"/>
+      <w:r>
+        <w:rPr>
+          <w:lang w:val="en-US"/>
+        </w:rPr>
+        <w:t>filepath</w:t>
+      </w:r>
+      <w:proofErr w:type="spellEnd"/>
+      <w:r>
+        <w:rPr>
+          <w:lang w:val="en-US"/>
+        </w:rPr>
+        <w:t xml:space="preserve"> by __</w:t>
+      </w:r>
+      <w:proofErr w:type="spellStart"/>
+      <w:r>
+        <w:rPr>
+          <w:lang w:val="en-US"/>
+        </w:rPr>
+        <w:t>dirname</w:t>
+      </w:r>
+      <w:proofErr w:type="spellEnd"/>
+      <w:r>
+        <w:rPr>
+          <w:lang w:val="en-US"/>
+        </w:rPr>
+        <w:t xml:space="preserve"> and __filename but in es module we need to manually define the file path. </w:t>
       </w:r>
     </w:p>
     <w:p>
@@ -681,7 +963,35 @@
         <w:rPr>
           <w:lang w:val="en-US"/>
         </w:rPr>
-        <w:t>OS: I also learned about the &lt;os&gt; module which is very important to understand how memory allocation works and also how we can use this to access valuable information’s about our { Operating System }</w:t>
+        <w:t>OS: I also learned about the &lt;</w:t>
+      </w:r>
+      <w:proofErr w:type="spellStart"/>
+      <w:r>
+        <w:rPr>
+          <w:lang w:val="en-US"/>
+        </w:rPr>
+        <w:t>os</w:t>
+      </w:r>
+      <w:proofErr w:type="spellEnd"/>
+      <w:r>
+        <w:rPr>
+          <w:lang w:val="en-US"/>
+        </w:rPr>
+        <w:t xml:space="preserve">&gt; module which is very important to understand how memory allocation works and also how we can use this to access valuable information’s about our </w:t>
+      </w:r>
+      <w:proofErr w:type="gramStart"/>
+      <w:r>
+        <w:rPr>
+          <w:lang w:val="en-US"/>
+        </w:rPr>
+        <w:t>{ Operating</w:t>
+      </w:r>
+      <w:proofErr w:type="gramEnd"/>
+      <w:r>
+        <w:rPr>
+          <w:lang w:val="en-US"/>
+        </w:rPr>
+        <w:t xml:space="preserve"> System }</w:t>
       </w:r>
       <w:r>
         <w:rPr>
@@ -721,7 +1031,35 @@
         <w:rPr>
           <w:lang w:val="en-US"/>
         </w:rPr>
-        <w:t>Learned about how url module works. Also learned about the difference between URL &amp; url. How we can use these both combined to format, append, delete parameters… also learned about what are search parameters and what is the use cases.</w:t>
+        <w:t xml:space="preserve">Learned about how </w:t>
+      </w:r>
+      <w:proofErr w:type="spellStart"/>
+      <w:r>
+        <w:rPr>
+          <w:lang w:val="en-US"/>
+        </w:rPr>
+        <w:t>url</w:t>
+      </w:r>
+      <w:proofErr w:type="spellEnd"/>
+      <w:r>
+        <w:rPr>
+          <w:lang w:val="en-US"/>
+        </w:rPr>
+        <w:t xml:space="preserve"> module works. Also learned about the difference between URL &amp; </w:t>
+      </w:r>
+      <w:proofErr w:type="spellStart"/>
+      <w:r>
+        <w:rPr>
+          <w:lang w:val="en-US"/>
+        </w:rPr>
+        <w:t>url</w:t>
+      </w:r>
+      <w:proofErr w:type="spellEnd"/>
+      <w:r>
+        <w:rPr>
+          <w:lang w:val="en-US"/>
+        </w:rPr>
+        <w:t>. How we can use these both combined to format, append, delete parameters… also learned about what are search parameters and what is the use cases.</w:t>
       </w:r>
     </w:p>
     <w:p>
@@ -731,6 +1069,112 @@
           <w:lang w:val="en-US"/>
         </w:rPr>
       </w:pPr>
+    </w:p>
+    <w:p>
+      <w:pPr>
+        <w:pStyle w:val="BodyText"/>
+        <w:rPr>
+          <w:lang w:val="en-US"/>
+        </w:rPr>
+      </w:pPr>
+      <w:r>
+        <w:rPr>
+          <w:lang w:val="en-US"/>
+        </w:rPr>
+        <w:t>10.12.2025</w:t>
+      </w:r>
+    </w:p>
+    <w:p>
+      <w:pPr>
+        <w:pStyle w:val="BodyText"/>
+        <w:rPr>
+          <w:lang w:val="en-US"/>
+        </w:rPr>
+      </w:pPr>
+    </w:p>
+    <w:p>
+      <w:pPr>
+        <w:pStyle w:val="BodyText"/>
+        <w:rPr>
+          <w:lang w:val="en-US"/>
+        </w:rPr>
+      </w:pPr>
+      <w:r>
+        <w:rPr>
+          <w:lang w:val="en-US"/>
+        </w:rPr>
+        <w:t xml:space="preserve">MongoDB: This is a Document based database system where we can store data, read, update and delete data. I learned how to create clusters, how to manage account and how to manipulate data throw three different ways. First of </w:t>
+      </w:r>
+      <w:proofErr w:type="gramStart"/>
+      <w:r>
+        <w:rPr>
+          <w:lang w:val="en-US"/>
+        </w:rPr>
+        <w:t>all</w:t>
+      </w:r>
+      <w:proofErr w:type="gramEnd"/>
+      <w:r>
+        <w:rPr>
+          <w:lang w:val="en-US"/>
+        </w:rPr>
+        <w:t xml:space="preserve"> I can use </w:t>
+      </w:r>
+      <w:proofErr w:type="spellStart"/>
+      <w:r>
+        <w:rPr>
+          <w:lang w:val="en-US"/>
+        </w:rPr>
+        <w:t>mongosh</w:t>
+      </w:r>
+      <w:proofErr w:type="spellEnd"/>
+      <w:r>
+        <w:rPr>
+          <w:lang w:val="en-US"/>
+        </w:rPr>
+        <w:t xml:space="preserve"> or the shell for </w:t>
+      </w:r>
+      <w:proofErr w:type="spellStart"/>
+      <w:r>
+        <w:rPr>
+          <w:lang w:val="en-US"/>
+        </w:rPr>
+        <w:t>mongodb</w:t>
+      </w:r>
+      <w:proofErr w:type="spellEnd"/>
+      <w:r>
+        <w:rPr>
+          <w:lang w:val="en-US"/>
+        </w:rPr>
+        <w:t xml:space="preserve">, also I learned how to connect to the database using connection string. Then I learned how to use vs code built in </w:t>
+      </w:r>
+      <w:proofErr w:type="spellStart"/>
+      <w:r>
+        <w:rPr>
+          <w:lang w:val="en-US"/>
+        </w:rPr>
+        <w:t>mongodb</w:t>
+      </w:r>
+      <w:proofErr w:type="spellEnd"/>
+      <w:r>
+        <w:rPr>
+          <w:lang w:val="en-US"/>
+        </w:rPr>
+        <w:t xml:space="preserve"> extension and also how to use the </w:t>
+      </w:r>
+      <w:proofErr w:type="spellStart"/>
+      <w:r>
+        <w:rPr>
+          <w:lang w:val="en-US"/>
+        </w:rPr>
+        <w:t>mongodb</w:t>
+      </w:r>
+      <w:proofErr w:type="spellEnd"/>
+      <w:r>
+        <w:rPr>
+          <w:lang w:val="en-US"/>
+        </w:rPr>
+        <w:t xml:space="preserve"> atlas. Which is a GUI, that can be used to modify data graphically. </w:t>
+      </w:r>
     </w:p>
     <w:sectPr>
       <w:headerReference w:type="default" r:id="rId10"/>
@@ -3179,24 +3623,6 @@
 </file>
 
 <file path=customXml/item1.xml><?xml version="1.0" encoding="utf-8"?>
-<p:properties xmlns:p="http://schemas.microsoft.com/office/2006/metadata/properties" xmlns:xsi="http://www.w3.org/2001/XMLSchema-instance" xmlns:pc="http://schemas.microsoft.com/office/infopath/2007/PartnerControls">
-  <documentManagement>
-    <PublishingExpirationDate xmlns="http://schemas.microsoft.com/sharepoint/v3" xsi:nil="true"/>
-    <PublishingStartDate xmlns="http://schemas.microsoft.com/sharepoint/v3" xsi:nil="true"/>
-  </documentManagement>
-</p:properties>
-</file>
-
-<file path=customXml/item2.xml><?xml version="1.0" encoding="utf-8"?>
-<?mso-contentType ?>
-<FormTemplates xmlns="http://schemas.microsoft.com/sharepoint/v3/contenttype/forms">
-  <Display>DocumentLibraryForm</Display>
-  <Edit>DocumentLibraryForm</Edit>
-  <New>DocumentLibraryForm</New>
-</FormTemplates>
-</file>
-
-<file path=customXml/item3.xml><?xml version="1.0" encoding="utf-8"?>
 <ct:contentTypeSchema xmlns:ct="http://schemas.microsoft.com/office/2006/metadata/contentType" xmlns:ma="http://schemas.microsoft.com/office/2006/metadata/properties/metaAttributes" ct:_="" ma:_="" ma:contentTypeName="Asiakirja" ma:contentTypeID="0x01010017418C401CCB2042A3A99A19F43F356D" ma:contentTypeVersion="1" ma:contentTypeDescription="Luo uusi asiakirja." ma:contentTypeScope="" ma:versionID="f4b075d3ca74a5dbaed73e767a156aa0">
   <xsd:schema xmlns:xsd="http://www.w3.org/2001/XMLSchema" xmlns:p="http://schemas.microsoft.com/office/2006/metadata/properties" xmlns:ns1="http://schemas.microsoft.com/sharepoint/v3" targetNamespace="http://schemas.microsoft.com/office/2006/metadata/properties" ma:root="true" ma:fieldsID="4340a008e99365d80b71206bae222996" ns1:_="">
     <xsd:import namespace="http://schemas.microsoft.com/sharepoint/v3"/>
@@ -3262,25 +3688,25 @@
 </ct:contentTypeSchema>
 </file>
 
-<file path=customXml/itemProps1.xml><?xml version="1.0" encoding="utf-8"?>
-<ds:datastoreItem xmlns:ds="http://schemas.openxmlformats.org/officeDocument/2006/customXml" ds:itemID="{FA8F0064-303C-446D-896E-46EEB9A79DC3}">
-  <ds:schemaRefs>
-    <ds:schemaRef ds:uri="http://schemas.microsoft.com/office/2006/metadata/properties"/>
-    <ds:schemaRef ds:uri="http://schemas.microsoft.com/office/infopath/2007/PartnerControls"/>
-    <ds:schemaRef ds:uri="http://schemas.microsoft.com/sharepoint/v3"/>
-  </ds:schemaRefs>
-</ds:datastoreItem>
+<file path=customXml/item2.xml><?xml version="1.0" encoding="utf-8"?>
+<?mso-contentType ?>
+<FormTemplates xmlns="http://schemas.microsoft.com/sharepoint/v3/contenttype/forms">
+  <Display>DocumentLibraryForm</Display>
+  <Edit>DocumentLibraryForm</Edit>
+  <New>DocumentLibraryForm</New>
+</FormTemplates>
 </file>
 
-<file path=customXml/itemProps2.xml><?xml version="1.0" encoding="utf-8"?>
-<ds:datastoreItem xmlns:ds="http://schemas.openxmlformats.org/officeDocument/2006/customXml" ds:itemID="{13FBD2FA-5696-460D-A278-9A302A0F72AE}">
-  <ds:schemaRefs>
-    <ds:schemaRef ds:uri="http://schemas.microsoft.com/sharepoint/v3/contenttype/forms"/>
-  </ds:schemaRefs>
-</ds:datastoreItem>
+<file path=customXml/item3.xml><?xml version="1.0" encoding="utf-8"?>
+<p:properties xmlns:p="http://schemas.microsoft.com/office/2006/metadata/properties" xmlns:xsi="http://www.w3.org/2001/XMLSchema-instance" xmlns:pc="http://schemas.microsoft.com/office/infopath/2007/PartnerControls">
+  <documentManagement>
+    <PublishingExpirationDate xmlns="http://schemas.microsoft.com/sharepoint/v3" xsi:nil="true"/>
+    <PublishingStartDate xmlns="http://schemas.microsoft.com/sharepoint/v3" xsi:nil="true"/>
+  </documentManagement>
+</p:properties>
 </file>
 
-<file path=customXml/itemProps3.xml><?xml version="1.0" encoding="utf-8"?>
+<file path=customXml/itemProps1.xml><?xml version="1.0" encoding="utf-8"?>
 <ds:datastoreItem xmlns:ds="http://schemas.openxmlformats.org/officeDocument/2006/customXml" ds:itemID="{B9A87442-5A7B-46FD-BD28-170CE9B7256F}">
   <ds:schemaRefs>
     <ds:schemaRef ds:uri="http://schemas.microsoft.com/office/2006/metadata/contentType"/>
@@ -3295,4 +3721,22 @@
     <ds:schemaRef ds:uri="http://schemas.microsoft.com/office/internal/2005/internalDocumentation"/>
   </ds:schemaRefs>
 </ds:datastoreItem>
+</file>
+
+<file path=customXml/itemProps2.xml><?xml version="1.0" encoding="utf-8"?>
+<ds:datastoreItem xmlns:ds="http://schemas.openxmlformats.org/officeDocument/2006/customXml" ds:itemID="{13FBD2FA-5696-460D-A278-9A302A0F72AE}">
+  <ds:schemaRefs>
+    <ds:schemaRef ds:uri="http://schemas.microsoft.com/sharepoint/v3/contenttype/forms"/>
+  </ds:schemaRefs>
+</ds:datastoreItem>
+</file>
+
+<file path=customXml/itemProps3.xml><?xml version="1.0" encoding="utf-8"?>
+<ds:datastoreItem xmlns:ds="http://schemas.openxmlformats.org/officeDocument/2006/customXml" ds:itemID="{FA8F0064-303C-446D-896E-46EEB9A79DC3}">
+  <ds:schemaRefs>
+    <ds:schemaRef ds:uri="http://schemas.microsoft.com/office/2006/metadata/properties"/>
+    <ds:schemaRef ds:uri="http://schemas.microsoft.com/office/infopath/2007/PartnerControls"/>
+    <ds:schemaRef ds:uri="http://schemas.microsoft.com/sharepoint/v3"/>
+  </ds:schemaRefs>
+</ds:datastoreItem>
 </file>
</xml_diff>

<commit_message>
learned about express js
</commit_message>
<xml_diff>
--- a/SDS_learning_diary_template.docx
+++ b/SDS_learning_diary_template.docx
@@ -722,21 +722,7 @@
         <w:rPr>
           <w:lang w:val="en-US"/>
         </w:rPr>
-        <w:t xml:space="preserve">API- Application programming interface. This is a core part of the back-end development. How to make API calls and how to hit routes according to API calls it is the main focus. I learned how to build </w:t>
-      </w:r>
-      <w:proofErr w:type="gramStart"/>
-      <w:r>
-        <w:rPr>
-          <w:lang w:val="en-US"/>
-        </w:rPr>
-        <w:t>API’s</w:t>
-      </w:r>
-      <w:proofErr w:type="gramEnd"/>
-      <w:r>
-        <w:rPr>
-          <w:lang w:val="en-US"/>
-        </w:rPr>
-        <w:t xml:space="preserve"> with node </w:t>
+        <w:t xml:space="preserve">API- Application programming interface. This is a core part of the back-end development. How to make API calls and how to hit routes according to API calls it is the main focus. I learned how to build API’s with node </w:t>
       </w:r>
       <w:proofErr w:type="spellStart"/>
       <w:r>
@@ -750,21 +736,7 @@
         <w:rPr>
           <w:lang w:val="en-US"/>
         </w:rPr>
-        <w:t xml:space="preserve">. </w:t>
-      </w:r>
-      <w:proofErr w:type="gramStart"/>
-      <w:r>
-        <w:rPr>
-          <w:lang w:val="en-US"/>
-        </w:rPr>
-        <w:t>Again</w:t>
-      </w:r>
-      <w:proofErr w:type="gramEnd"/>
-      <w:r>
-        <w:rPr>
-          <w:lang w:val="en-US"/>
-        </w:rPr>
-        <w:t xml:space="preserve"> I’m not using any framework so I have to do some parsing manually. Like one example is the route manipulation. We have to use Regular expression to get user ID. That’s particularly a great thing. </w:t>
+        <w:t xml:space="preserve">. Again I’m not using any framework so I have to do some parsing manually. Like one example is the route manipulation. We have to use Regular expression to get user ID. That’s particularly a great thing. </w:t>
       </w:r>
       <w:r>
         <w:rPr>
@@ -826,21 +798,7 @@
         <w:rPr>
           <w:lang w:val="en-US"/>
         </w:rPr>
-        <w:t xml:space="preserve">I learned about File Systems, how they work. </w:t>
-      </w:r>
-      <w:proofErr w:type="gramStart"/>
-      <w:r>
-        <w:rPr>
-          <w:lang w:val="en-US"/>
-        </w:rPr>
-        <w:t>Also</w:t>
-      </w:r>
-      <w:proofErr w:type="gramEnd"/>
-      <w:r>
-        <w:rPr>
-          <w:lang w:val="en-US"/>
-        </w:rPr>
-        <w:t xml:space="preserve"> how I can read and write file. </w:t>
+        <w:t xml:space="preserve">I learned about File Systems, how they work. Also how I can read and write file. </w:t>
       </w:r>
     </w:p>
     <w:p>
@@ -899,21 +857,7 @@
         <w:rPr>
           <w:lang w:val="en-US"/>
         </w:rPr>
-        <w:t xml:space="preserve">&gt; module. Also how to </w:t>
-      </w:r>
-      <w:proofErr w:type="gramStart"/>
-      <w:r>
-        <w:rPr>
-          <w:lang w:val="en-US"/>
-        </w:rPr>
-        <w:t>join(</w:t>
-      </w:r>
-      <w:proofErr w:type="gramEnd"/>
-      <w:r>
-        <w:rPr>
-          <w:lang w:val="en-US"/>
-        </w:rPr>
-        <w:t xml:space="preserve">) paths. I also learned that in common JS we can easily get the </w:t>
+        <w:t xml:space="preserve">&gt; module. Also how to join() paths. I also learned that in common JS we can easily get the </w:t>
       </w:r>
       <w:proofErr w:type="spellStart"/>
       <w:r>
@@ -977,21 +921,7 @@
         <w:rPr>
           <w:lang w:val="en-US"/>
         </w:rPr>
-        <w:t xml:space="preserve">&gt; module which is very important to understand how memory allocation works and also how we can use this to access valuable information’s about our </w:t>
-      </w:r>
-      <w:proofErr w:type="gramStart"/>
-      <w:r>
-        <w:rPr>
-          <w:lang w:val="en-US"/>
-        </w:rPr>
-        <w:t>{ Operating</w:t>
-      </w:r>
-      <w:proofErr w:type="gramEnd"/>
-      <w:r>
-        <w:rPr>
-          <w:lang w:val="en-US"/>
-        </w:rPr>
-        <w:t xml:space="preserve"> System }</w:t>
+        <w:t>&gt; module which is very important to understand how memory allocation works and also how we can use this to access valuable information’s about our { Operating System }</w:t>
       </w:r>
       <w:r>
         <w:rPr>
@@ -1103,21 +1033,7 @@
         <w:rPr>
           <w:lang w:val="en-US"/>
         </w:rPr>
-        <w:t xml:space="preserve">MongoDB: This is a Document based database system where we can store data, read, update and delete data. I learned how to create clusters, how to manage account and how to manipulate data throw three different ways. First of </w:t>
-      </w:r>
-      <w:proofErr w:type="gramStart"/>
-      <w:r>
-        <w:rPr>
-          <w:lang w:val="en-US"/>
-        </w:rPr>
-        <w:t>all</w:t>
-      </w:r>
-      <w:proofErr w:type="gramEnd"/>
-      <w:r>
-        <w:rPr>
-          <w:lang w:val="en-US"/>
-        </w:rPr>
-        <w:t xml:space="preserve"> I can use </w:t>
+        <w:t xml:space="preserve">MongoDB: This is a Document based database system where we can store data, read, update and delete data. I learned how to create clusters, how to manage account and how to manipulate data throw three different ways. First of all I can use </w:t>
       </w:r>
       <w:proofErr w:type="spellStart"/>
       <w:r>
@@ -1174,6 +1090,145 @@
           <w:lang w:val="en-US"/>
         </w:rPr>
         <w:t xml:space="preserve"> atlas. Which is a GUI, that can be used to modify data graphically. </w:t>
+      </w:r>
+    </w:p>
+    <w:p>
+      <w:pPr>
+        <w:pStyle w:val="BodyText"/>
+        <w:rPr>
+          <w:lang w:val="en-US"/>
+        </w:rPr>
+      </w:pPr>
+    </w:p>
+    <w:p>
+      <w:pPr>
+        <w:pStyle w:val="BodyText"/>
+        <w:rPr>
+          <w:lang w:val="en-US"/>
+        </w:rPr>
+      </w:pPr>
+      <w:r>
+        <w:rPr>
+          <w:lang w:val="en-US"/>
+        </w:rPr>
+        <w:t>11.12.2025</w:t>
+      </w:r>
+    </w:p>
+    <w:p>
+      <w:pPr>
+        <w:pStyle w:val="BodyText"/>
+        <w:rPr>
+          <w:lang w:val="en-US"/>
+        </w:rPr>
+      </w:pPr>
+    </w:p>
+    <w:p>
+      <w:pPr>
+        <w:pStyle w:val="BodyText"/>
+        <w:rPr>
+          <w:lang w:val="en-US"/>
+        </w:rPr>
+      </w:pPr>
+      <w:r>
+        <w:rPr>
+          <w:lang w:val="en-US"/>
+        </w:rPr>
+        <w:t xml:space="preserve">Express: This is a node </w:t>
+      </w:r>
+      <w:proofErr w:type="spellStart"/>
+      <w:r>
+        <w:rPr>
+          <w:lang w:val="en-US"/>
+        </w:rPr>
+        <w:t>js</w:t>
+      </w:r>
+      <w:proofErr w:type="spellEnd"/>
+      <w:r>
+        <w:rPr>
+          <w:lang w:val="en-US"/>
+        </w:rPr>
+        <w:t xml:space="preserve"> framework that is used to create and manage </w:t>
+      </w:r>
+      <w:proofErr w:type="spellStart"/>
+      <w:r>
+        <w:rPr>
+          <w:lang w:val="en-US"/>
+        </w:rPr>
+        <w:t>api</w:t>
+      </w:r>
+      <w:proofErr w:type="spellEnd"/>
+      <w:r>
+        <w:rPr>
+          <w:lang w:val="en-US"/>
+        </w:rPr>
+        <w:t xml:space="preserve"> calls. We use express because this is easy to code and we can do crude operations very easily. However we need to install it with </w:t>
+      </w:r>
+      <w:proofErr w:type="spellStart"/>
+      <w:r>
+        <w:rPr>
+          <w:lang w:val="en-US"/>
+        </w:rPr>
+        <w:t>npm</w:t>
+      </w:r>
+      <w:proofErr w:type="spellEnd"/>
+      <w:r>
+        <w:rPr>
+          <w:lang w:val="en-US"/>
+        </w:rPr>
+        <w:t xml:space="preserve">. I learned how to create </w:t>
+      </w:r>
+      <w:proofErr w:type="spellStart"/>
+      <w:r>
+        <w:rPr>
+          <w:lang w:val="en-US"/>
+        </w:rPr>
+        <w:t>api</w:t>
+      </w:r>
+      <w:proofErr w:type="spellEnd"/>
+      <w:r>
+        <w:rPr>
+          <w:lang w:val="en-US"/>
+        </w:rPr>
+        <w:t xml:space="preserve"> calls and how to create routes with express. Also I learned about status codes, </w:t>
+      </w:r>
+      <w:proofErr w:type="spellStart"/>
+      <w:r>
+        <w:rPr>
+          <w:lang w:val="en-US"/>
+        </w:rPr>
+        <w:t>url</w:t>
+      </w:r>
+      <w:proofErr w:type="spellEnd"/>
+      <w:r>
+        <w:rPr>
+          <w:lang w:val="en-US"/>
+        </w:rPr>
+        <w:t xml:space="preserve"> encoding, routes, and many more. I also learned how to manage files and create separate folders for that. Also how to manage static </w:t>
+      </w:r>
+      <w:r>
+        <w:rPr>
+          <w:lang w:val="en-US"/>
+        </w:rPr>
+        <w:lastRenderedPageBreak/>
+        <w:t xml:space="preserve">folder. I also created a simple CRUD operation with this. Which </w:t>
+      </w:r>
+      <w:r>
+        <w:rPr>
+          <w:lang w:val="en-US"/>
+        </w:rPr>
+        <w:t>tends</w:t>
+      </w:r>
+      <w:r>
+        <w:rPr>
+          <w:lang w:val="en-US"/>
+        </w:rPr>
+        <w:t xml:space="preserve"> to create, </w:t>
+      </w:r>
+      <w:r>
+        <w:rPr>
+          <w:lang w:val="en-US"/>
+        </w:rPr>
+        <w:t xml:space="preserve">read, update and delete. </w:t>
       </w:r>
     </w:p>
     <w:sectPr>
@@ -3623,6 +3678,24 @@
 </file>
 
 <file path=customXml/item1.xml><?xml version="1.0" encoding="utf-8"?>
+<p:properties xmlns:p="http://schemas.microsoft.com/office/2006/metadata/properties" xmlns:xsi="http://www.w3.org/2001/XMLSchema-instance" xmlns:pc="http://schemas.microsoft.com/office/infopath/2007/PartnerControls">
+  <documentManagement>
+    <PublishingExpirationDate xmlns="http://schemas.microsoft.com/sharepoint/v3" xsi:nil="true"/>
+    <PublishingStartDate xmlns="http://schemas.microsoft.com/sharepoint/v3" xsi:nil="true"/>
+  </documentManagement>
+</p:properties>
+</file>
+
+<file path=customXml/item2.xml><?xml version="1.0" encoding="utf-8"?>
+<?mso-contentType ?>
+<FormTemplates xmlns="http://schemas.microsoft.com/sharepoint/v3/contenttype/forms">
+  <Display>DocumentLibraryForm</Display>
+  <Edit>DocumentLibraryForm</Edit>
+  <New>DocumentLibraryForm</New>
+</FormTemplates>
+</file>
+
+<file path=customXml/item3.xml><?xml version="1.0" encoding="utf-8"?>
 <ct:contentTypeSchema xmlns:ct="http://schemas.microsoft.com/office/2006/metadata/contentType" xmlns:ma="http://schemas.microsoft.com/office/2006/metadata/properties/metaAttributes" ct:_="" ma:_="" ma:contentTypeName="Asiakirja" ma:contentTypeID="0x01010017418C401CCB2042A3A99A19F43F356D" ma:contentTypeVersion="1" ma:contentTypeDescription="Luo uusi asiakirja." ma:contentTypeScope="" ma:versionID="f4b075d3ca74a5dbaed73e767a156aa0">
   <xsd:schema xmlns:xsd="http://www.w3.org/2001/XMLSchema" xmlns:p="http://schemas.microsoft.com/office/2006/metadata/properties" xmlns:ns1="http://schemas.microsoft.com/sharepoint/v3" targetNamespace="http://schemas.microsoft.com/office/2006/metadata/properties" ma:root="true" ma:fieldsID="4340a008e99365d80b71206bae222996" ns1:_="">
     <xsd:import namespace="http://schemas.microsoft.com/sharepoint/v3"/>
@@ -3688,25 +3761,25 @@
 </ct:contentTypeSchema>
 </file>
 
-<file path=customXml/item2.xml><?xml version="1.0" encoding="utf-8"?>
-<?mso-contentType ?>
-<FormTemplates xmlns="http://schemas.microsoft.com/sharepoint/v3/contenttype/forms">
-  <Display>DocumentLibraryForm</Display>
-  <Edit>DocumentLibraryForm</Edit>
-  <New>DocumentLibraryForm</New>
-</FormTemplates>
+<file path=customXml/itemProps1.xml><?xml version="1.0" encoding="utf-8"?>
+<ds:datastoreItem xmlns:ds="http://schemas.openxmlformats.org/officeDocument/2006/customXml" ds:itemID="{FA8F0064-303C-446D-896E-46EEB9A79DC3}">
+  <ds:schemaRefs>
+    <ds:schemaRef ds:uri="http://schemas.microsoft.com/office/2006/metadata/properties"/>
+    <ds:schemaRef ds:uri="http://schemas.microsoft.com/office/infopath/2007/PartnerControls"/>
+    <ds:schemaRef ds:uri="http://schemas.microsoft.com/sharepoint/v3"/>
+  </ds:schemaRefs>
+</ds:datastoreItem>
 </file>
 
-<file path=customXml/item3.xml><?xml version="1.0" encoding="utf-8"?>
-<p:properties xmlns:p="http://schemas.microsoft.com/office/2006/metadata/properties" xmlns:xsi="http://www.w3.org/2001/XMLSchema-instance" xmlns:pc="http://schemas.microsoft.com/office/infopath/2007/PartnerControls">
-  <documentManagement>
-    <PublishingExpirationDate xmlns="http://schemas.microsoft.com/sharepoint/v3" xsi:nil="true"/>
-    <PublishingStartDate xmlns="http://schemas.microsoft.com/sharepoint/v3" xsi:nil="true"/>
-  </documentManagement>
-</p:properties>
+<file path=customXml/itemProps2.xml><?xml version="1.0" encoding="utf-8"?>
+<ds:datastoreItem xmlns:ds="http://schemas.openxmlformats.org/officeDocument/2006/customXml" ds:itemID="{13FBD2FA-5696-460D-A278-9A302A0F72AE}">
+  <ds:schemaRefs>
+    <ds:schemaRef ds:uri="http://schemas.microsoft.com/sharepoint/v3/contenttype/forms"/>
+  </ds:schemaRefs>
+</ds:datastoreItem>
 </file>
 
-<file path=customXml/itemProps1.xml><?xml version="1.0" encoding="utf-8"?>
+<file path=customXml/itemProps3.xml><?xml version="1.0" encoding="utf-8"?>
 <ds:datastoreItem xmlns:ds="http://schemas.openxmlformats.org/officeDocument/2006/customXml" ds:itemID="{B9A87442-5A7B-46FD-BD28-170CE9B7256F}">
   <ds:schemaRefs>
     <ds:schemaRef ds:uri="http://schemas.microsoft.com/office/2006/metadata/contentType"/>
@@ -3721,22 +3794,4 @@
     <ds:schemaRef ds:uri="http://schemas.microsoft.com/office/internal/2005/internalDocumentation"/>
   </ds:schemaRefs>
 </ds:datastoreItem>
-</file>
-
-<file path=customXml/itemProps2.xml><?xml version="1.0" encoding="utf-8"?>
-<ds:datastoreItem xmlns:ds="http://schemas.openxmlformats.org/officeDocument/2006/customXml" ds:itemID="{13FBD2FA-5696-460D-A278-9A302A0F72AE}">
-  <ds:schemaRefs>
-    <ds:schemaRef ds:uri="http://schemas.microsoft.com/sharepoint/v3/contenttype/forms"/>
-  </ds:schemaRefs>
-</ds:datastoreItem>
-</file>
-
-<file path=customXml/itemProps3.xml><?xml version="1.0" encoding="utf-8"?>
-<ds:datastoreItem xmlns:ds="http://schemas.openxmlformats.org/officeDocument/2006/customXml" ds:itemID="{FA8F0064-303C-446D-896E-46EEB9A79DC3}">
-  <ds:schemaRefs>
-    <ds:schemaRef ds:uri="http://schemas.microsoft.com/office/2006/metadata/properties"/>
-    <ds:schemaRef ds:uri="http://schemas.microsoft.com/office/infopath/2007/PartnerControls"/>
-    <ds:schemaRef ds:uri="http://schemas.microsoft.com/sharepoint/v3"/>
-  </ds:schemaRefs>
-</ds:datastoreItem>
 </file>
</xml_diff>

<commit_message>
React project created and some basic operations have been conducted with components and cleaned up come of the codes
</commit_message>
<xml_diff>
--- a/SDS_learning_diary_template.docx
+++ b/SDS_learning_diary_template.docx
@@ -14,7 +14,6 @@
           <w:lang w:val="en-US"/>
         </w:rPr>
       </w:pPr>
-      <w:proofErr w:type="spellStart"/>
       <w:r>
         <w:rPr>
           <w:rFonts w:ascii="Times New Roman" w:hAnsi="Times New Roman" w:cs="Times New Roman"/>
@@ -23,10 +22,13 @@
           <w:szCs w:val="24"/>
           <w:lang w:val="en-US"/>
         </w:rPr>
-        <w:t>Lappeenrannan</w:t>
-      </w:r>
-      <w:proofErr w:type="spellEnd"/>
-      <w:r>
+        <w:t>Lappeenrannan teknillinen yliopisto</w:t>
+      </w:r>
+    </w:p>
+    <w:p>
+      <w:pPr>
+        <w:pStyle w:val="Title"/>
+        <w:jc w:val="both"/>
         <w:rPr>
           <w:rFonts w:ascii="Times New Roman" w:hAnsi="Times New Roman" w:cs="Times New Roman"/>
           <w:b w:val="0"/>
@@ -34,9 +36,7 @@
           <w:szCs w:val="24"/>
           <w:lang w:val="en-US"/>
         </w:rPr>
-        <w:t xml:space="preserve"> </w:t>
-      </w:r>
-      <w:proofErr w:type="spellStart"/>
+      </w:pPr>
       <w:r>
         <w:rPr>
           <w:rFonts w:ascii="Times New Roman" w:hAnsi="Times New Roman" w:cs="Times New Roman"/>
@@ -45,10 +45,13 @@
           <w:szCs w:val="24"/>
           <w:lang w:val="en-US"/>
         </w:rPr>
-        <w:t>teknillinen</w:t>
-      </w:r>
-      <w:proofErr w:type="spellEnd"/>
-      <w:r>
+        <w:t>School of Business and Management</w:t>
+      </w:r>
+    </w:p>
+    <w:p>
+      <w:pPr>
+        <w:pStyle w:val="Title"/>
+        <w:jc w:val="both"/>
         <w:rPr>
           <w:rFonts w:ascii="Times New Roman" w:hAnsi="Times New Roman" w:cs="Times New Roman"/>
           <w:b w:val="0"/>
@@ -56,10 +59,69 @@
           <w:szCs w:val="24"/>
           <w:lang w:val="en-US"/>
         </w:rPr>
-        <w:t xml:space="preserve"> </w:t>
-      </w:r>
-      <w:proofErr w:type="spellStart"/>
-      <w:r>
+      </w:pPr>
+    </w:p>
+    <w:p>
+      <w:pPr>
+        <w:pStyle w:val="Title"/>
+        <w:jc w:val="left"/>
+        <w:rPr>
+          <w:rFonts w:ascii="Times New Roman" w:hAnsi="Times New Roman"/>
+          <w:b w:val="0"/>
+          <w:sz w:val="24"/>
+          <w:szCs w:val="24"/>
+          <w:lang w:val="en-US"/>
+        </w:rPr>
+      </w:pPr>
+    </w:p>
+    <w:p>
+      <w:pPr>
+        <w:pStyle w:val="Title"/>
+        <w:jc w:val="left"/>
+        <w:rPr>
+          <w:sz w:val="24"/>
+          <w:szCs w:val="24"/>
+          <w:lang w:val="en-US"/>
+        </w:rPr>
+      </w:pPr>
+    </w:p>
+    <w:p>
+      <w:pPr>
+        <w:pStyle w:val="Title"/>
+        <w:jc w:val="left"/>
+        <w:rPr>
+          <w:sz w:val="24"/>
+          <w:szCs w:val="24"/>
+          <w:lang w:val="en-US"/>
+        </w:rPr>
+      </w:pPr>
+    </w:p>
+    <w:p>
+      <w:pPr>
+        <w:pStyle w:val="Title"/>
+        <w:jc w:val="left"/>
+        <w:rPr>
+          <w:sz w:val="24"/>
+          <w:szCs w:val="24"/>
+          <w:lang w:val="en-US"/>
+        </w:rPr>
+      </w:pPr>
+    </w:p>
+    <w:p>
+      <w:pPr>
+        <w:pStyle w:val="Title"/>
+        <w:jc w:val="left"/>
+        <w:rPr>
+          <w:sz w:val="24"/>
+          <w:szCs w:val="24"/>
+          <w:lang w:val="en-US"/>
+        </w:rPr>
+      </w:pPr>
+    </w:p>
+    <w:p>
+      <w:pPr>
+        <w:pStyle w:val="Title"/>
+        <w:jc w:val="both"/>
         <w:rPr>
           <w:rFonts w:ascii="Times New Roman" w:hAnsi="Times New Roman" w:cs="Times New Roman"/>
           <w:b w:val="0"/>
@@ -67,14 +129,8 @@
           <w:szCs w:val="24"/>
           <w:lang w:val="en-US"/>
         </w:rPr>
-        <w:t>yliopisto</w:t>
-      </w:r>
-      <w:proofErr w:type="spellEnd"/>
-    </w:p>
-    <w:p>
-      <w:pPr>
-        <w:pStyle w:val="Title"/>
-        <w:jc w:val="both"/>
+      </w:pPr>
+      <w:r>
         <w:rPr>
           <w:rFonts w:ascii="Times New Roman" w:hAnsi="Times New Roman" w:cs="Times New Roman"/>
           <w:b w:val="0"/>
@@ -82,8 +138,13 @@
           <w:szCs w:val="24"/>
           <w:lang w:val="en-US"/>
         </w:rPr>
-      </w:pPr>
-      <w:r>
+        <w:t>Sofware Development Skills</w:t>
+      </w:r>
+    </w:p>
+    <w:p>
+      <w:pPr>
+        <w:pStyle w:val="Title"/>
+        <w:jc w:val="left"/>
         <w:rPr>
           <w:rFonts w:ascii="Times New Roman" w:hAnsi="Times New Roman" w:cs="Times New Roman"/>
           <w:b w:val="0"/>
@@ -91,13 +152,60 @@
           <w:szCs w:val="24"/>
           <w:lang w:val="en-US"/>
         </w:rPr>
-        <w:t>School of Business and Management</w:t>
-      </w:r>
+      </w:pPr>
     </w:p>
     <w:p>
       <w:pPr>
         <w:pStyle w:val="Title"/>
-        <w:jc w:val="both"/>
+        <w:jc w:val="left"/>
+        <w:rPr>
+          <w:rFonts w:ascii="Times New Roman" w:hAnsi="Times New Roman" w:cs="Times New Roman"/>
+          <w:sz w:val="24"/>
+          <w:szCs w:val="24"/>
+          <w:lang w:val="en-US"/>
+        </w:rPr>
+      </w:pPr>
+      <w:r>
+        <w:rPr>
+          <w:rFonts w:ascii="Times New Roman" w:hAnsi="Times New Roman" w:cs="Times New Roman"/>
+          <w:sz w:val="24"/>
+          <w:szCs w:val="24"/>
+          <w:lang w:val="en-US"/>
+        </w:rPr>
+        <w:t xml:space="preserve">&lt;Kamran Ahmad Khan&gt;, </w:t>
+      </w:r>
+      <w:r>
+        <w:rPr>
+          <w:rFonts w:ascii="Times New Roman" w:hAnsi="Times New Roman" w:cs="Times New Roman"/>
+          <w:sz w:val="24"/>
+          <w:szCs w:val="24"/>
+          <w:lang w:val="en-US"/>
+        </w:rPr>
+        <w:t>&lt;</w:t>
+      </w:r>
+      <w:r>
+        <w:rPr>
+          <w:rFonts w:ascii="Times New Roman" w:hAnsi="Times New Roman" w:cs="Times New Roman"/>
+          <w:sz w:val="24"/>
+          <w:szCs w:val="24"/>
+          <w:lang w:val="en-US"/>
+        </w:rPr>
+        <w:t xml:space="preserve">003367164 </w:t>
+      </w:r>
+      <w:r>
+        <w:rPr>
+          <w:rFonts w:ascii="Times New Roman" w:hAnsi="Times New Roman" w:cs="Times New Roman"/>
+          <w:sz w:val="24"/>
+          <w:szCs w:val="24"/>
+          <w:lang w:val="en-US"/>
+        </w:rPr>
+        <w:t>&gt;</w:t>
+      </w:r>
+    </w:p>
+    <w:p>
+      <w:pPr>
+        <w:pStyle w:val="Title"/>
+        <w:jc w:val="left"/>
         <w:rPr>
           <w:rFonts w:ascii="Times New Roman" w:hAnsi="Times New Roman" w:cs="Times New Roman"/>
           <w:b w:val="0"/>
@@ -112,63 +220,6 @@
         <w:pStyle w:val="Title"/>
         <w:jc w:val="left"/>
         <w:rPr>
-          <w:rFonts w:ascii="Times New Roman" w:hAnsi="Times New Roman"/>
-          <w:b w:val="0"/>
-          <w:sz w:val="24"/>
-          <w:szCs w:val="24"/>
-          <w:lang w:val="en-US"/>
-        </w:rPr>
-      </w:pPr>
-    </w:p>
-    <w:p>
-      <w:pPr>
-        <w:pStyle w:val="Title"/>
-        <w:jc w:val="left"/>
-        <w:rPr>
-          <w:sz w:val="24"/>
-          <w:szCs w:val="24"/>
-          <w:lang w:val="en-US"/>
-        </w:rPr>
-      </w:pPr>
-    </w:p>
-    <w:p>
-      <w:pPr>
-        <w:pStyle w:val="Title"/>
-        <w:jc w:val="left"/>
-        <w:rPr>
-          <w:sz w:val="24"/>
-          <w:szCs w:val="24"/>
-          <w:lang w:val="en-US"/>
-        </w:rPr>
-      </w:pPr>
-    </w:p>
-    <w:p>
-      <w:pPr>
-        <w:pStyle w:val="Title"/>
-        <w:jc w:val="left"/>
-        <w:rPr>
-          <w:sz w:val="24"/>
-          <w:szCs w:val="24"/>
-          <w:lang w:val="en-US"/>
-        </w:rPr>
-      </w:pPr>
-    </w:p>
-    <w:p>
-      <w:pPr>
-        <w:pStyle w:val="Title"/>
-        <w:jc w:val="left"/>
-        <w:rPr>
-          <w:sz w:val="24"/>
-          <w:szCs w:val="24"/>
-          <w:lang w:val="en-US"/>
-        </w:rPr>
-      </w:pPr>
-    </w:p>
-    <w:p>
-      <w:pPr>
-        <w:pStyle w:val="Title"/>
-        <w:jc w:val="both"/>
-        <w:rPr>
           <w:rFonts w:ascii="Times New Roman" w:hAnsi="Times New Roman" w:cs="Times New Roman"/>
           <w:b w:val="0"/>
           <w:sz w:val="24"/>
@@ -176,156 +227,33 @@
           <w:lang w:val="en-US"/>
         </w:rPr>
       </w:pPr>
-      <w:proofErr w:type="spellStart"/>
+    </w:p>
+    <w:p>
+      <w:pPr>
+        <w:pStyle w:val="Title"/>
+        <w:rPr>
+          <w:lang w:val="en-US"/>
+        </w:rPr>
+      </w:pPr>
       <w:r>
         <w:rPr>
           <w:rFonts w:ascii="Times New Roman" w:hAnsi="Times New Roman" w:cs="Times New Roman"/>
-          <w:b w:val="0"/>
-          <w:sz w:val="24"/>
-          <w:szCs w:val="24"/>
-          <w:lang w:val="en-US"/>
-        </w:rPr>
-        <w:t>Sofware</w:t>
-      </w:r>
-      <w:proofErr w:type="spellEnd"/>
+          <w:lang w:val="en-US"/>
+        </w:rPr>
+        <w:t xml:space="preserve">LEARNING DIARY, </w:t>
+      </w:r>
       <w:r>
         <w:rPr>
           <w:rFonts w:ascii="Times New Roman" w:hAnsi="Times New Roman" w:cs="Times New Roman"/>
-          <w:b w:val="0"/>
-          <w:sz w:val="24"/>
-          <w:szCs w:val="24"/>
-          <w:lang w:val="en-US"/>
-        </w:rPr>
-        <w:t xml:space="preserve"> Development Skills</w:t>
-      </w:r>
-    </w:p>
-    <w:p>
-      <w:pPr>
-        <w:pStyle w:val="Title"/>
-        <w:jc w:val="left"/>
-        <w:rPr>
-          <w:rFonts w:ascii="Times New Roman" w:hAnsi="Times New Roman" w:cs="Times New Roman"/>
-          <w:b w:val="0"/>
-          <w:sz w:val="24"/>
-          <w:szCs w:val="24"/>
-          <w:lang w:val="en-US"/>
-        </w:rPr>
-      </w:pPr>
-    </w:p>
-    <w:p>
-      <w:pPr>
-        <w:pStyle w:val="Title"/>
-        <w:jc w:val="left"/>
-        <w:rPr>
-          <w:rFonts w:ascii="Times New Roman" w:hAnsi="Times New Roman" w:cs="Times New Roman"/>
-          <w:sz w:val="24"/>
-          <w:szCs w:val="24"/>
-          <w:lang w:val="en-US"/>
-        </w:rPr>
-      </w:pPr>
-      <w:r>
-        <w:rPr>
-          <w:rFonts w:ascii="Times New Roman" w:hAnsi="Times New Roman" w:cs="Times New Roman"/>
-          <w:sz w:val="24"/>
-          <w:szCs w:val="24"/>
-          <w:lang w:val="en-US"/>
-        </w:rPr>
-        <w:t xml:space="preserve">&lt;Kamran Ahmad Khan&gt;, </w:t>
-      </w:r>
-      <w:r>
-        <w:rPr>
-          <w:rFonts w:ascii="Times New Roman" w:hAnsi="Times New Roman" w:cs="Times New Roman"/>
-          <w:sz w:val="24"/>
-          <w:szCs w:val="24"/>
           <w:lang w:val="en-US"/>
         </w:rPr>
         <w:t>&lt;</w:t>
       </w:r>
       <w:r>
         <w:rPr>
-          <w:rFonts w:ascii="Times New Roman" w:hAnsi="Times New Roman" w:cs="Times New Roman"/>
-          <w:sz w:val="24"/>
-          <w:szCs w:val="24"/>
-          <w:lang w:val="en-US"/>
-        </w:rPr>
-        <w:t xml:space="preserve">003367164 </w:t>
-      </w:r>
-      <w:r>
-        <w:rPr>
-          <w:rFonts w:ascii="Times New Roman" w:hAnsi="Times New Roman" w:cs="Times New Roman"/>
-          <w:sz w:val="24"/>
-          <w:szCs w:val="24"/>
-          <w:lang w:val="en-US"/>
-        </w:rPr>
-        <w:t>&gt;</w:t>
-      </w:r>
-    </w:p>
-    <w:p>
-      <w:pPr>
-        <w:pStyle w:val="Title"/>
-        <w:jc w:val="left"/>
-        <w:rPr>
-          <w:rFonts w:ascii="Times New Roman" w:hAnsi="Times New Roman" w:cs="Times New Roman"/>
-          <w:b w:val="0"/>
-          <w:sz w:val="24"/>
-          <w:szCs w:val="24"/>
-          <w:lang w:val="en-US"/>
-        </w:rPr>
-      </w:pPr>
-    </w:p>
-    <w:p>
-      <w:pPr>
-        <w:pStyle w:val="Title"/>
-        <w:jc w:val="left"/>
-        <w:rPr>
-          <w:rFonts w:ascii="Times New Roman" w:hAnsi="Times New Roman" w:cs="Times New Roman"/>
-          <w:b w:val="0"/>
-          <w:sz w:val="24"/>
-          <w:szCs w:val="24"/>
-          <w:lang w:val="en-US"/>
-        </w:rPr>
-      </w:pPr>
-    </w:p>
-    <w:p>
-      <w:pPr>
-        <w:pStyle w:val="Title"/>
-        <w:rPr>
-          <w:lang w:val="en-US"/>
-        </w:rPr>
-      </w:pPr>
-      <w:r>
-        <w:rPr>
-          <w:rFonts w:ascii="Times New Roman" w:hAnsi="Times New Roman" w:cs="Times New Roman"/>
-          <w:lang w:val="en-US"/>
-        </w:rPr>
-        <w:t xml:space="preserve">LEARNING DIARY, </w:t>
-      </w:r>
-      <w:r>
-        <w:rPr>
-          <w:rFonts w:ascii="Times New Roman" w:hAnsi="Times New Roman" w:cs="Times New Roman"/>
-          <w:lang w:val="en-US"/>
-        </w:rPr>
-        <w:t>&lt;</w:t>
-      </w:r>
-      <w:r>
-        <w:rPr>
-          <w:lang w:val="en-US"/>
-        </w:rPr>
-        <w:t xml:space="preserve">SDS </w:t>
-      </w:r>
-      <w:proofErr w:type="spellStart"/>
-      <w:r>
-        <w:rPr>
-          <w:lang w:val="en-US"/>
-        </w:rPr>
-        <w:t>Devop</w:t>
-      </w:r>
-      <w:proofErr w:type="spellEnd"/>
-      <w:r>
-        <w:rPr>
-          <w:lang w:val="en-US"/>
-        </w:rPr>
-        <w:t>.</w:t>
+          <w:lang w:val="en-US"/>
+        </w:rPr>
+        <w:t>SDS Devop.</w:t>
       </w:r>
       <w:r>
         <w:rPr>
@@ -532,21 +460,7 @@
         <w:rPr>
           <w:lang w:val="en-US"/>
         </w:rPr>
-        <w:t xml:space="preserve">, </w:t>
-      </w:r>
-      <w:proofErr w:type="spellStart"/>
-      <w:r>
-        <w:rPr>
-          <w:lang w:val="en-US"/>
-        </w:rPr>
-        <w:t>npm</w:t>
-      </w:r>
-      <w:proofErr w:type="spellEnd"/>
-      <w:r>
-        <w:rPr>
-          <w:lang w:val="en-US"/>
-        </w:rPr>
-        <w:t xml:space="preserve"> as my package manager</w:t>
+        <w:t>, npm as my package manager</w:t>
       </w:r>
       <w:r>
         <w:rPr>
@@ -600,85 +514,29 @@
         <w:rPr>
           <w:lang w:val="en-US"/>
         </w:rPr>
-        <w:t xml:space="preserve"> till now I learned about how import export works, what are modules and also how to use </w:t>
-      </w:r>
-      <w:proofErr w:type="spellStart"/>
-      <w:r>
-        <w:rPr>
-          <w:lang w:val="en-US"/>
-        </w:rPr>
-        <w:t>npm</w:t>
-      </w:r>
-      <w:proofErr w:type="spellEnd"/>
-      <w:r>
-        <w:rPr>
-          <w:lang w:val="en-US"/>
-        </w:rPr>
-        <w:t xml:space="preserve">. I learned about modules and the use cases. Further I learned how to create a server, some terms like: headers, http requests, responses, PORT and </w:t>
-      </w:r>
-      <w:proofErr w:type="spellStart"/>
-      <w:r>
-        <w:rPr>
-          <w:lang w:val="en-US"/>
-        </w:rPr>
-        <w:t>npm</w:t>
-      </w:r>
-      <w:proofErr w:type="spellEnd"/>
-      <w:r>
-        <w:rPr>
-          <w:lang w:val="en-US"/>
-        </w:rPr>
-        <w:t xml:space="preserve"> packages like “NODEMON”. I also learned version control and how to commit my progress in GitHub. </w:t>
-      </w:r>
-    </w:p>
-    <w:p>
-      <w:pPr>
-        <w:pStyle w:val="BodyText"/>
-        <w:rPr>
-          <w:lang w:val="en-US"/>
-        </w:rPr>
-      </w:pPr>
-    </w:p>
-    <w:p>
-      <w:pPr>
-        <w:pStyle w:val="BodyText"/>
-        <w:rPr>
-          <w:lang w:val="en-US"/>
-        </w:rPr>
-      </w:pPr>
-      <w:r>
-        <w:rPr>
-          <w:lang w:val="en-US"/>
-        </w:rPr>
-        <w:t xml:space="preserve">In most of the cases we don’t use pure node </w:t>
-      </w:r>
-      <w:proofErr w:type="spellStart"/>
-      <w:r>
-        <w:rPr>
-          <w:lang w:val="en-US"/>
-        </w:rPr>
-        <w:t>js</w:t>
-      </w:r>
-      <w:proofErr w:type="spellEnd"/>
-      <w:r>
-        <w:rPr>
-          <w:lang w:val="en-US"/>
-        </w:rPr>
-        <w:t xml:space="preserve"> because it is a very low level. As an extension we use express </w:t>
-      </w:r>
-      <w:proofErr w:type="spellStart"/>
-      <w:r>
-        <w:rPr>
-          <w:lang w:val="en-US"/>
-        </w:rPr>
-        <w:t>js</w:t>
-      </w:r>
-      <w:proofErr w:type="spellEnd"/>
-      <w:r>
-        <w:rPr>
-          <w:lang w:val="en-US"/>
-        </w:rPr>
-        <w:t>. But the core functionality is very important to understand.</w:t>
+        <w:t xml:space="preserve"> till now I learned about how import export works, what are modules and also how to use npm. I learned about modules and the use cases. Further I learned how to create a server, some terms like: headers, http requests, responses, PORT and npm packages like “NODEMON”. I also learned version control and how to commit my progress in GitHub. </w:t>
+      </w:r>
+    </w:p>
+    <w:p>
+      <w:pPr>
+        <w:pStyle w:val="BodyText"/>
+        <w:rPr>
+          <w:lang w:val="en-US"/>
+        </w:rPr>
+      </w:pPr>
+    </w:p>
+    <w:p>
+      <w:pPr>
+        <w:pStyle w:val="BodyText"/>
+        <w:rPr>
+          <w:lang w:val="en-US"/>
+        </w:rPr>
+      </w:pPr>
+      <w:r>
+        <w:rPr>
+          <w:lang w:val="en-US"/>
+        </w:rPr>
+        <w:t>In most of the cases we don’t use pure node js because it is a very low level. As an extension we use express js. But the core functionality is very important to understand.</w:t>
       </w:r>
     </w:p>
     <w:p>
@@ -722,55 +580,13 @@
         <w:rPr>
           <w:lang w:val="en-US"/>
         </w:rPr>
-        <w:t xml:space="preserve">API- Application programming interface. This is a core part of the back-end development. How to make API calls and how to hit routes according to API calls it is the main focus. I learned how to build API’s with node </w:t>
-      </w:r>
-      <w:proofErr w:type="spellStart"/>
-      <w:r>
-        <w:rPr>
-          <w:lang w:val="en-US"/>
-        </w:rPr>
-        <w:t>js</w:t>
-      </w:r>
-      <w:proofErr w:type="spellEnd"/>
-      <w:r>
-        <w:rPr>
-          <w:lang w:val="en-US"/>
-        </w:rPr>
-        <w:t xml:space="preserve">. Again I’m not using any framework so I have to do some parsing manually. Like one example is the route manipulation. We have to use Regular expression to get user ID. That’s particularly a great thing. </w:t>
-      </w:r>
-      <w:r>
-        <w:rPr>
-          <w:lang w:val="en-US"/>
-        </w:rPr>
-        <w:t xml:space="preserve">I learned about </w:t>
-      </w:r>
-      <w:proofErr w:type="spellStart"/>
-      <w:r>
-        <w:rPr>
-          <w:lang w:val="en-US"/>
-        </w:rPr>
-        <w:t>middlewares</w:t>
-      </w:r>
-      <w:proofErr w:type="spellEnd"/>
-      <w:r>
-        <w:rPr>
-          <w:lang w:val="en-US"/>
-        </w:rPr>
-        <w:t xml:space="preserve"> and the </w:t>
-      </w:r>
-      <w:proofErr w:type="spellStart"/>
-      <w:r>
-        <w:rPr>
-          <w:lang w:val="en-US"/>
-        </w:rPr>
-        <w:t>usecases</w:t>
-      </w:r>
-      <w:proofErr w:type="spellEnd"/>
-      <w:r>
-        <w:rPr>
-          <w:lang w:val="en-US"/>
-        </w:rPr>
-        <w:t xml:space="preserve"> of them</w:t>
+        <w:t xml:space="preserve">API- Application programming interface. This is a core part of the back-end development. How to make API calls and how to hit routes according to API calls it is the main focus. I learned how to build API’s with node js. Again I’m not using any framework so I have to do some parsing manually. Like one example is the route manipulation. We have to use Regular expression to get user ID. That’s particularly a great thing. </w:t>
+      </w:r>
+      <w:r>
+        <w:rPr>
+          <w:lang w:val="en-US"/>
+        </w:rPr>
+        <w:t>I learned about middlewares and the usecases of them</w:t>
       </w:r>
       <w:r>
         <w:rPr>
@@ -843,85 +659,29 @@
         <w:rPr>
           <w:lang w:val="en-US"/>
         </w:rPr>
-        <w:t>Path: Today I learned about the &lt;path&gt; module. This is a module to work with file paths. I learned how to get the directory and file name from the &lt;</w:t>
-      </w:r>
-      <w:proofErr w:type="spellStart"/>
-      <w:r>
-        <w:rPr>
-          <w:lang w:val="en-US"/>
-        </w:rPr>
-        <w:t>url</w:t>
-      </w:r>
-      <w:proofErr w:type="spellEnd"/>
-      <w:r>
-        <w:rPr>
-          <w:lang w:val="en-US"/>
-        </w:rPr>
-        <w:t xml:space="preserve">&gt; module. Also how to join() paths. I also learned that in common JS we can easily get the </w:t>
-      </w:r>
-      <w:proofErr w:type="spellStart"/>
-      <w:r>
-        <w:rPr>
-          <w:lang w:val="en-US"/>
-        </w:rPr>
-        <w:t>filepath</w:t>
-      </w:r>
-      <w:proofErr w:type="spellEnd"/>
-      <w:r>
-        <w:rPr>
-          <w:lang w:val="en-US"/>
-        </w:rPr>
-        <w:t xml:space="preserve"> by __</w:t>
-      </w:r>
-      <w:proofErr w:type="spellStart"/>
-      <w:r>
-        <w:rPr>
-          <w:lang w:val="en-US"/>
-        </w:rPr>
-        <w:t>dirname</w:t>
-      </w:r>
-      <w:proofErr w:type="spellEnd"/>
-      <w:r>
-        <w:rPr>
-          <w:lang w:val="en-US"/>
-        </w:rPr>
-        <w:t xml:space="preserve"> and __filename but in es module we need to manually define the file path. </w:t>
-      </w:r>
-    </w:p>
-    <w:p>
-      <w:pPr>
-        <w:pStyle w:val="BodyText"/>
-        <w:rPr>
-          <w:lang w:val="en-US"/>
-        </w:rPr>
-      </w:pPr>
-    </w:p>
-    <w:p>
-      <w:pPr>
-        <w:pStyle w:val="BodyText"/>
-        <w:rPr>
-          <w:lang w:val="en-US"/>
-        </w:rPr>
-      </w:pPr>
-      <w:r>
-        <w:rPr>
-          <w:lang w:val="en-US"/>
-        </w:rPr>
-        <w:t>OS: I also learned about the &lt;</w:t>
-      </w:r>
-      <w:proofErr w:type="spellStart"/>
-      <w:r>
-        <w:rPr>
-          <w:lang w:val="en-US"/>
-        </w:rPr>
-        <w:t>os</w:t>
-      </w:r>
-      <w:proofErr w:type="spellEnd"/>
-      <w:r>
-        <w:rPr>
-          <w:lang w:val="en-US"/>
-        </w:rPr>
-        <w:t>&gt; module which is very important to understand how memory allocation works and also how we can use this to access valuable information’s about our { Operating System }</w:t>
+        <w:t xml:space="preserve">Path: Today I learned about the &lt;path&gt; module. This is a module to work with file paths. I learned how to get the directory and file name from the &lt;url&gt; module. Also how to join() paths. I also learned that in common JS we can easily get the filepath by __dirname and __filename but in es module we need to manually define the file path. </w:t>
+      </w:r>
+    </w:p>
+    <w:p>
+      <w:pPr>
+        <w:pStyle w:val="BodyText"/>
+        <w:rPr>
+          <w:lang w:val="en-US"/>
+        </w:rPr>
+      </w:pPr>
+    </w:p>
+    <w:p>
+      <w:pPr>
+        <w:pStyle w:val="BodyText"/>
+        <w:rPr>
+          <w:lang w:val="en-US"/>
+        </w:rPr>
+      </w:pPr>
+      <w:r>
+        <w:rPr>
+          <w:lang w:val="en-US"/>
+        </w:rPr>
+        <w:t>OS: I also learned about the &lt;os&gt; module which is very important to understand how memory allocation works and also how we can use this to access valuable information’s about our { Operating System }</w:t>
       </w:r>
       <w:r>
         <w:rPr>
@@ -961,35 +721,7 @@
         <w:rPr>
           <w:lang w:val="en-US"/>
         </w:rPr>
-        <w:t xml:space="preserve">Learned about how </w:t>
-      </w:r>
-      <w:proofErr w:type="spellStart"/>
-      <w:r>
-        <w:rPr>
-          <w:lang w:val="en-US"/>
-        </w:rPr>
-        <w:t>url</w:t>
-      </w:r>
-      <w:proofErr w:type="spellEnd"/>
-      <w:r>
-        <w:rPr>
-          <w:lang w:val="en-US"/>
-        </w:rPr>
-        <w:t xml:space="preserve"> module works. Also learned about the difference between URL &amp; </w:t>
-      </w:r>
-      <w:proofErr w:type="spellStart"/>
-      <w:r>
-        <w:rPr>
-          <w:lang w:val="en-US"/>
-        </w:rPr>
-        <w:t>url</w:t>
-      </w:r>
-      <w:proofErr w:type="spellEnd"/>
-      <w:r>
-        <w:rPr>
-          <w:lang w:val="en-US"/>
-        </w:rPr>
-        <w:t>. How we can use these both combined to format, append, delete parameters… also learned about what are search parameters and what is the use cases.</w:t>
+        <w:t>Learned about how url module works. Also learned about the difference between URL &amp; url. How we can use these both combined to format, append, delete parameters… also learned about what are search parameters and what is the use cases.</w:t>
       </w:r>
     </w:p>
     <w:p>
@@ -1033,63 +765,7 @@
         <w:rPr>
           <w:lang w:val="en-US"/>
         </w:rPr>
-        <w:t xml:space="preserve">MongoDB: This is a Document based database system where we can store data, read, update and delete data. I learned how to create clusters, how to manage account and how to manipulate data throw three different ways. First of all I can use </w:t>
-      </w:r>
-      <w:proofErr w:type="spellStart"/>
-      <w:r>
-        <w:rPr>
-          <w:lang w:val="en-US"/>
-        </w:rPr>
-        <w:t>mongosh</w:t>
-      </w:r>
-      <w:proofErr w:type="spellEnd"/>
-      <w:r>
-        <w:rPr>
-          <w:lang w:val="en-US"/>
-        </w:rPr>
-        <w:t xml:space="preserve"> or the shell for </w:t>
-      </w:r>
-      <w:proofErr w:type="spellStart"/>
-      <w:r>
-        <w:rPr>
-          <w:lang w:val="en-US"/>
-        </w:rPr>
-        <w:t>mongodb</w:t>
-      </w:r>
-      <w:proofErr w:type="spellEnd"/>
-      <w:r>
-        <w:rPr>
-          <w:lang w:val="en-US"/>
-        </w:rPr>
-        <w:t xml:space="preserve">, also I learned how to connect to the database using connection string. Then I learned how to use vs code built in </w:t>
-      </w:r>
-      <w:proofErr w:type="spellStart"/>
-      <w:r>
-        <w:rPr>
-          <w:lang w:val="en-US"/>
-        </w:rPr>
-        <w:t>mongodb</w:t>
-      </w:r>
-      <w:proofErr w:type="spellEnd"/>
-      <w:r>
-        <w:rPr>
-          <w:lang w:val="en-US"/>
-        </w:rPr>
-        <w:t xml:space="preserve"> extension and also how to use the </w:t>
-      </w:r>
-      <w:proofErr w:type="spellStart"/>
-      <w:r>
-        <w:rPr>
-          <w:lang w:val="en-US"/>
-        </w:rPr>
-        <w:t>mongodb</w:t>
-      </w:r>
-      <w:proofErr w:type="spellEnd"/>
-      <w:r>
-        <w:rPr>
-          <w:lang w:val="en-US"/>
-        </w:rPr>
-        <w:t xml:space="preserve"> atlas. Which is a GUI, that can be used to modify data graphically. </w:t>
+        <w:t xml:space="preserve">MongoDB: This is a Document based database system where we can store data, read, update and delete data. I learned how to create clusters, how to manage account and how to manipulate data throw three different ways. First of all I can use mongosh or the shell for mongodb, also I learned how to connect to the database using connection string. Then I learned how to use vs code built in mongodb extension and also how to use the mongodb atlas. Which is a GUI, that can be used to modify data graphically. </w:t>
       </w:r>
     </w:p>
     <w:p>
@@ -1133,77 +809,7 @@
         <w:rPr>
           <w:lang w:val="en-US"/>
         </w:rPr>
-        <w:t xml:space="preserve">Express: This is a node </w:t>
-      </w:r>
-      <w:proofErr w:type="spellStart"/>
-      <w:r>
-        <w:rPr>
-          <w:lang w:val="en-US"/>
-        </w:rPr>
-        <w:t>js</w:t>
-      </w:r>
-      <w:proofErr w:type="spellEnd"/>
-      <w:r>
-        <w:rPr>
-          <w:lang w:val="en-US"/>
-        </w:rPr>
-        <w:t xml:space="preserve"> framework that is used to create and manage </w:t>
-      </w:r>
-      <w:proofErr w:type="spellStart"/>
-      <w:r>
-        <w:rPr>
-          <w:lang w:val="en-US"/>
-        </w:rPr>
-        <w:t>api</w:t>
-      </w:r>
-      <w:proofErr w:type="spellEnd"/>
-      <w:r>
-        <w:rPr>
-          <w:lang w:val="en-US"/>
-        </w:rPr>
-        <w:t xml:space="preserve"> calls. We use express because this is easy to code and we can do crude operations very easily. However we need to install it with </w:t>
-      </w:r>
-      <w:proofErr w:type="spellStart"/>
-      <w:r>
-        <w:rPr>
-          <w:lang w:val="en-US"/>
-        </w:rPr>
-        <w:t>npm</w:t>
-      </w:r>
-      <w:proofErr w:type="spellEnd"/>
-      <w:r>
-        <w:rPr>
-          <w:lang w:val="en-US"/>
-        </w:rPr>
-        <w:t xml:space="preserve">. I learned how to create </w:t>
-      </w:r>
-      <w:proofErr w:type="spellStart"/>
-      <w:r>
-        <w:rPr>
-          <w:lang w:val="en-US"/>
-        </w:rPr>
-        <w:t>api</w:t>
-      </w:r>
-      <w:proofErr w:type="spellEnd"/>
-      <w:r>
-        <w:rPr>
-          <w:lang w:val="en-US"/>
-        </w:rPr>
-        <w:t xml:space="preserve"> calls and how to create routes with express. Also I learned about status codes, </w:t>
-      </w:r>
-      <w:proofErr w:type="spellStart"/>
-      <w:r>
-        <w:rPr>
-          <w:lang w:val="en-US"/>
-        </w:rPr>
-        <w:t>url</w:t>
-      </w:r>
-      <w:proofErr w:type="spellEnd"/>
-      <w:r>
-        <w:rPr>
-          <w:lang w:val="en-US"/>
-        </w:rPr>
-        <w:t xml:space="preserve"> encoding, routes, and many more. I also learned how to manage files and create separate folders for that. Also how to manage static </w:t>
+        <w:t xml:space="preserve">Express: This is a node js framework that is used to create and manage api calls. We use express because this is easy to code and we can do crude operations very easily. However we need to install it with npm. I learned how to create api calls and how to create routes with express. Also I learned about status codes, url encoding, routes, and many more. I also learned how to manage files and create separate folders for that. Also how to manage static </w:t>
       </w:r>
       <w:r>
         <w:rPr>
@@ -1229,6 +835,100 @@
           <w:lang w:val="en-US"/>
         </w:rPr>
         <w:t xml:space="preserve">read, update and delete. </w:t>
+      </w:r>
+    </w:p>
+    <w:p>
+      <w:pPr>
+        <w:pStyle w:val="BodyText"/>
+        <w:rPr>
+          <w:lang w:val="en-US"/>
+        </w:rPr>
+      </w:pPr>
+    </w:p>
+    <w:p>
+      <w:pPr>
+        <w:pStyle w:val="BodyText"/>
+        <w:rPr>
+          <w:lang w:val="en-US"/>
+        </w:rPr>
+      </w:pPr>
+      <w:r>
+        <w:rPr>
+          <w:lang w:val="en-US"/>
+        </w:rPr>
+        <w:t>13.12.2025</w:t>
+      </w:r>
+    </w:p>
+    <w:p>
+      <w:pPr>
+        <w:pStyle w:val="BodyText"/>
+        <w:rPr>
+          <w:lang w:val="en-US"/>
+        </w:rPr>
+      </w:pPr>
+    </w:p>
+    <w:p>
+      <w:pPr>
+        <w:pStyle w:val="BodyText"/>
+        <w:rPr>
+          <w:lang w:val="en-US"/>
+        </w:rPr>
+      </w:pPr>
+      <w:r>
+        <w:rPr>
+          <w:lang w:val="en-US"/>
+        </w:rPr>
+        <w:t>I learned how to create ejs. What are templating engines and how to use them to create dynamic UI. Also how to create api’s and also use these api’s in the frontend and display data in the front-end. I also learned how to use JavaScript to manipulate DOM and dynamically create HTML elements.</w:t>
+      </w:r>
+    </w:p>
+    <w:p>
+      <w:pPr>
+        <w:pStyle w:val="BodyText"/>
+        <w:rPr>
+          <w:lang w:val="en-US"/>
+        </w:rPr>
+      </w:pPr>
+    </w:p>
+    <w:p>
+      <w:pPr>
+        <w:pStyle w:val="BodyText"/>
+        <w:rPr>
+          <w:lang w:val="en-US"/>
+        </w:rPr>
+      </w:pPr>
+      <w:r>
+        <w:rPr>
+          <w:lang w:val="en-US"/>
+        </w:rPr>
+        <w:t>15.12.2025</w:t>
+      </w:r>
+    </w:p>
+    <w:p>
+      <w:pPr>
+        <w:pStyle w:val="BodyText"/>
+        <w:rPr>
+          <w:lang w:val="en-US"/>
+        </w:rPr>
+      </w:pPr>
+    </w:p>
+    <w:p>
+      <w:pPr>
+        <w:pStyle w:val="BodyText"/>
+        <w:rPr>
+          <w:lang w:val="en-US"/>
+        </w:rPr>
+      </w:pPr>
+      <w:r>
+        <w:rPr>
+          <w:lang w:val="en-US"/>
+        </w:rPr>
+        <w:t xml:space="preserve">React: </w:t>
+      </w:r>
+      <w:r>
+        <w:rPr>
+          <w:lang w:val="en-US"/>
+        </w:rPr>
+        <w:t xml:space="preserve"> Today I learned about React. How to setup the environment. How to use vite for faster development. Also How to use tailwind CSS. Manipulate classes with tailwind custom classes. What are props. What is the difference between Class Components and Functional components. Also how to create Wrapper Component. How to use valnilla JS inside of JSX. The naming convention and also how to manage packages and much more</w:t>
       </w:r>
     </w:p>
     <w:sectPr>

</xml_diff>

<commit_message>
Learned about how to create react routes and how to use react-router-dom and also some implimentation of props and the effective usage of logical operator
</commit_message>
<xml_diff>
--- a/SDS_learning_diary_template.docx
+++ b/SDS_learning_diary_template.docx
@@ -14,6 +14,7 @@
           <w:lang w:val="en-US"/>
         </w:rPr>
       </w:pPr>
+      <w:proofErr w:type="spellStart"/>
       <w:r>
         <w:rPr>
           <w:rFonts w:ascii="Times New Roman" w:hAnsi="Times New Roman" w:cs="Times New Roman"/>
@@ -22,13 +23,10 @@
           <w:szCs w:val="24"/>
           <w:lang w:val="en-US"/>
         </w:rPr>
-        <w:t>Lappeenrannan teknillinen yliopisto</w:t>
-      </w:r>
-    </w:p>
-    <w:p>
-      <w:pPr>
-        <w:pStyle w:val="Title"/>
-        <w:jc w:val="both"/>
+        <w:t>Lappeenrannan</w:t>
+      </w:r>
+      <w:proofErr w:type="spellEnd"/>
+      <w:r>
         <w:rPr>
           <w:rFonts w:ascii="Times New Roman" w:hAnsi="Times New Roman" w:cs="Times New Roman"/>
           <w:b w:val="0"/>
@@ -36,7 +34,9 @@
           <w:szCs w:val="24"/>
           <w:lang w:val="en-US"/>
         </w:rPr>
-      </w:pPr>
+        <w:t xml:space="preserve"> </w:t>
+      </w:r>
+      <w:proofErr w:type="spellStart"/>
       <w:r>
         <w:rPr>
           <w:rFonts w:ascii="Times New Roman" w:hAnsi="Times New Roman" w:cs="Times New Roman"/>
@@ -45,13 +45,10 @@
           <w:szCs w:val="24"/>
           <w:lang w:val="en-US"/>
         </w:rPr>
-        <w:t>School of Business and Management</w:t>
-      </w:r>
-    </w:p>
-    <w:p>
-      <w:pPr>
-        <w:pStyle w:val="Title"/>
-        <w:jc w:val="both"/>
+        <w:t>teknillinen</w:t>
+      </w:r>
+      <w:proofErr w:type="spellEnd"/>
+      <w:r>
         <w:rPr>
           <w:rFonts w:ascii="Times New Roman" w:hAnsi="Times New Roman" w:cs="Times New Roman"/>
           <w:b w:val="0"/>
@@ -59,6 +56,55 @@
           <w:szCs w:val="24"/>
           <w:lang w:val="en-US"/>
         </w:rPr>
+        <w:t xml:space="preserve"> </w:t>
+      </w:r>
+      <w:proofErr w:type="spellStart"/>
+      <w:r>
+        <w:rPr>
+          <w:rFonts w:ascii="Times New Roman" w:hAnsi="Times New Roman" w:cs="Times New Roman"/>
+          <w:b w:val="0"/>
+          <w:sz w:val="24"/>
+          <w:szCs w:val="24"/>
+          <w:lang w:val="en-US"/>
+        </w:rPr>
+        <w:t>yliopisto</w:t>
+      </w:r>
+      <w:proofErr w:type="spellEnd"/>
+    </w:p>
+    <w:p>
+      <w:pPr>
+        <w:pStyle w:val="Title"/>
+        <w:jc w:val="both"/>
+        <w:rPr>
+          <w:rFonts w:ascii="Times New Roman" w:hAnsi="Times New Roman" w:cs="Times New Roman"/>
+          <w:b w:val="0"/>
+          <w:sz w:val="24"/>
+          <w:szCs w:val="24"/>
+          <w:lang w:val="en-US"/>
+        </w:rPr>
+      </w:pPr>
+      <w:r>
+        <w:rPr>
+          <w:rFonts w:ascii="Times New Roman" w:hAnsi="Times New Roman" w:cs="Times New Roman"/>
+          <w:b w:val="0"/>
+          <w:sz w:val="24"/>
+          <w:szCs w:val="24"/>
+          <w:lang w:val="en-US"/>
+        </w:rPr>
+        <w:t>School of Business and Management</w:t>
+      </w:r>
+    </w:p>
+    <w:p>
+      <w:pPr>
+        <w:pStyle w:val="Title"/>
+        <w:jc w:val="both"/>
+        <w:rPr>
+          <w:rFonts w:ascii="Times New Roman" w:hAnsi="Times New Roman" w:cs="Times New Roman"/>
+          <w:b w:val="0"/>
+          <w:sz w:val="24"/>
+          <w:szCs w:val="24"/>
+          <w:lang w:val="en-US"/>
+        </w:rPr>
       </w:pPr>
     </w:p>
     <w:p>
@@ -130,6 +176,7 @@
           <w:lang w:val="en-US"/>
         </w:rPr>
       </w:pPr>
+      <w:proofErr w:type="spellStart"/>
       <w:r>
         <w:rPr>
           <w:rFonts w:ascii="Times New Roman" w:hAnsi="Times New Roman" w:cs="Times New Roman"/>
@@ -138,13 +185,10 @@
           <w:szCs w:val="24"/>
           <w:lang w:val="en-US"/>
         </w:rPr>
-        <w:t>Sofware Development Skills</w:t>
-      </w:r>
-    </w:p>
-    <w:p>
-      <w:pPr>
-        <w:pStyle w:val="Title"/>
-        <w:jc w:val="left"/>
+        <w:t>Sofware</w:t>
+      </w:r>
+      <w:proofErr w:type="spellEnd"/>
+      <w:r>
         <w:rPr>
           <w:rFonts w:ascii="Times New Roman" w:hAnsi="Times New Roman" w:cs="Times New Roman"/>
           <w:b w:val="0"/>
@@ -152,54 +196,7 @@
           <w:szCs w:val="24"/>
           <w:lang w:val="en-US"/>
         </w:rPr>
-      </w:pPr>
-    </w:p>
-    <w:p>
-      <w:pPr>
-        <w:pStyle w:val="Title"/>
-        <w:jc w:val="left"/>
-        <w:rPr>
-          <w:rFonts w:ascii="Times New Roman" w:hAnsi="Times New Roman" w:cs="Times New Roman"/>
-          <w:sz w:val="24"/>
-          <w:szCs w:val="24"/>
-          <w:lang w:val="en-US"/>
-        </w:rPr>
-      </w:pPr>
-      <w:r>
-        <w:rPr>
-          <w:rFonts w:ascii="Times New Roman" w:hAnsi="Times New Roman" w:cs="Times New Roman"/>
-          <w:sz w:val="24"/>
-          <w:szCs w:val="24"/>
-          <w:lang w:val="en-US"/>
-        </w:rPr>
-        <w:t xml:space="preserve">&lt;Kamran Ahmad Khan&gt;, </w:t>
-      </w:r>
-      <w:r>
-        <w:rPr>
-          <w:rFonts w:ascii="Times New Roman" w:hAnsi="Times New Roman" w:cs="Times New Roman"/>
-          <w:sz w:val="24"/>
-          <w:szCs w:val="24"/>
-          <w:lang w:val="en-US"/>
-        </w:rPr>
-        <w:t>&lt;</w:t>
-      </w:r>
-      <w:r>
-        <w:rPr>
-          <w:rFonts w:ascii="Times New Roman" w:hAnsi="Times New Roman" w:cs="Times New Roman"/>
-          <w:sz w:val="24"/>
-          <w:szCs w:val="24"/>
-          <w:lang w:val="en-US"/>
-        </w:rPr>
-        <w:t xml:space="preserve">003367164 </w:t>
-      </w:r>
-      <w:r>
-        <w:rPr>
-          <w:rFonts w:ascii="Times New Roman" w:hAnsi="Times New Roman" w:cs="Times New Roman"/>
-          <w:sz w:val="24"/>
-          <w:szCs w:val="24"/>
-          <w:lang w:val="en-US"/>
-        </w:rPr>
-        <w:t>&gt;</w:t>
+        <w:t xml:space="preserve"> Development Skills</w:t>
       </w:r>
     </w:p>
     <w:p>
@@ -221,6 +218,54 @@
         <w:jc w:val="left"/>
         <w:rPr>
           <w:rFonts w:ascii="Times New Roman" w:hAnsi="Times New Roman" w:cs="Times New Roman"/>
+          <w:sz w:val="24"/>
+          <w:szCs w:val="24"/>
+          <w:lang w:val="en-US"/>
+        </w:rPr>
+      </w:pPr>
+      <w:r>
+        <w:rPr>
+          <w:rFonts w:ascii="Times New Roman" w:hAnsi="Times New Roman" w:cs="Times New Roman"/>
+          <w:sz w:val="24"/>
+          <w:szCs w:val="24"/>
+          <w:lang w:val="en-US"/>
+        </w:rPr>
+        <w:t xml:space="preserve">&lt;Kamran Ahmad Khan&gt;, </w:t>
+      </w:r>
+      <w:r>
+        <w:rPr>
+          <w:rFonts w:ascii="Times New Roman" w:hAnsi="Times New Roman" w:cs="Times New Roman"/>
+          <w:sz w:val="24"/>
+          <w:szCs w:val="24"/>
+          <w:lang w:val="en-US"/>
+        </w:rPr>
+        <w:t>&lt;</w:t>
+      </w:r>
+      <w:r>
+        <w:rPr>
+          <w:rFonts w:ascii="Times New Roman" w:hAnsi="Times New Roman" w:cs="Times New Roman"/>
+          <w:sz w:val="24"/>
+          <w:szCs w:val="24"/>
+          <w:lang w:val="en-US"/>
+        </w:rPr>
+        <w:t xml:space="preserve">003367164 </w:t>
+      </w:r>
+      <w:r>
+        <w:rPr>
+          <w:rFonts w:ascii="Times New Roman" w:hAnsi="Times New Roman" w:cs="Times New Roman"/>
+          <w:sz w:val="24"/>
+          <w:szCs w:val="24"/>
+          <w:lang w:val="en-US"/>
+        </w:rPr>
+        <w:t>&gt;</w:t>
+      </w:r>
+    </w:p>
+    <w:p>
+      <w:pPr>
+        <w:pStyle w:val="Title"/>
+        <w:jc w:val="left"/>
+        <w:rPr>
+          <w:rFonts w:ascii="Times New Roman" w:hAnsi="Times New Roman" w:cs="Times New Roman"/>
           <w:b w:val="0"/>
           <w:sz w:val="24"/>
           <w:szCs w:val="24"/>
@@ -231,13 +276,26 @@
     <w:p>
       <w:pPr>
         <w:pStyle w:val="Title"/>
-        <w:rPr>
-          <w:lang w:val="en-US"/>
-        </w:rPr>
-      </w:pPr>
-      <w:r>
+        <w:jc w:val="left"/>
         <w:rPr>
           <w:rFonts w:ascii="Times New Roman" w:hAnsi="Times New Roman" w:cs="Times New Roman"/>
+          <w:b w:val="0"/>
+          <w:sz w:val="24"/>
+          <w:szCs w:val="24"/>
+          <w:lang w:val="en-US"/>
+        </w:rPr>
+      </w:pPr>
+    </w:p>
+    <w:p>
+      <w:pPr>
+        <w:pStyle w:val="Title"/>
+        <w:rPr>
+          <w:lang w:val="en-US"/>
+        </w:rPr>
+      </w:pPr>
+      <w:r>
+        <w:rPr>
+          <w:rFonts w:ascii="Times New Roman" w:hAnsi="Times New Roman" w:cs="Times New Roman"/>
           <w:lang w:val="en-US"/>
         </w:rPr>
         <w:t xml:space="preserve">LEARNING DIARY, </w:t>
@@ -253,7 +311,21 @@
         <w:rPr>
           <w:lang w:val="en-US"/>
         </w:rPr>
-        <w:t>SDS Devop.</w:t>
+        <w:t xml:space="preserve">SDS </w:t>
+      </w:r>
+      <w:proofErr w:type="spellStart"/>
+      <w:r>
+        <w:rPr>
+          <w:lang w:val="en-US"/>
+        </w:rPr>
+        <w:t>Devop</w:t>
+      </w:r>
+      <w:proofErr w:type="spellEnd"/>
+      <w:r>
+        <w:rPr>
+          <w:lang w:val="en-US"/>
+        </w:rPr>
+        <w:t>.</w:t>
       </w:r>
       <w:r>
         <w:rPr>
@@ -460,7 +532,21 @@
         <w:rPr>
           <w:lang w:val="en-US"/>
         </w:rPr>
-        <w:t>, npm as my package manager</w:t>
+        <w:t xml:space="preserve">, </w:t>
+      </w:r>
+      <w:proofErr w:type="spellStart"/>
+      <w:r>
+        <w:rPr>
+          <w:lang w:val="en-US"/>
+        </w:rPr>
+        <w:t>npm</w:t>
+      </w:r>
+      <w:proofErr w:type="spellEnd"/>
+      <w:r>
+        <w:rPr>
+          <w:lang w:val="en-US"/>
+        </w:rPr>
+        <w:t xml:space="preserve"> as my package manager</w:t>
       </w:r>
       <w:r>
         <w:rPr>
@@ -514,7 +600,35 @@
         <w:rPr>
           <w:lang w:val="en-US"/>
         </w:rPr>
-        <w:t xml:space="preserve"> till now I learned about how import export works, what are modules and also how to use npm. I learned about modules and the use cases. Further I learned how to create a server, some terms like: headers, http requests, responses, PORT and npm packages like “NODEMON”. I also learned version control and how to commit my progress in GitHub. </w:t>
+        <w:t xml:space="preserve"> till now I learned about how import export works, what are modules and also how to use </w:t>
+      </w:r>
+      <w:proofErr w:type="spellStart"/>
+      <w:r>
+        <w:rPr>
+          <w:lang w:val="en-US"/>
+        </w:rPr>
+        <w:t>npm</w:t>
+      </w:r>
+      <w:proofErr w:type="spellEnd"/>
+      <w:r>
+        <w:rPr>
+          <w:lang w:val="en-US"/>
+        </w:rPr>
+        <w:t xml:space="preserve">. I learned about modules and the use cases. Further I learned how to create a server, some terms like: headers, http requests, responses, PORT and </w:t>
+      </w:r>
+      <w:proofErr w:type="spellStart"/>
+      <w:r>
+        <w:rPr>
+          <w:lang w:val="en-US"/>
+        </w:rPr>
+        <w:t>npm</w:t>
+      </w:r>
+      <w:proofErr w:type="spellEnd"/>
+      <w:r>
+        <w:rPr>
+          <w:lang w:val="en-US"/>
+        </w:rPr>
+        <w:t xml:space="preserve"> packages like “NODEMON”. I also learned version control and how to commit my progress in GitHub. </w:t>
       </w:r>
     </w:p>
     <w:p>
@@ -536,7 +650,35 @@
         <w:rPr>
           <w:lang w:val="en-US"/>
         </w:rPr>
-        <w:t>In most of the cases we don’t use pure node js because it is a very low level. As an extension we use express js. But the core functionality is very important to understand.</w:t>
+        <w:t xml:space="preserve">In most of the cases we don’t use pure node </w:t>
+      </w:r>
+      <w:proofErr w:type="spellStart"/>
+      <w:r>
+        <w:rPr>
+          <w:lang w:val="en-US"/>
+        </w:rPr>
+        <w:t>js</w:t>
+      </w:r>
+      <w:proofErr w:type="spellEnd"/>
+      <w:r>
+        <w:rPr>
+          <w:lang w:val="en-US"/>
+        </w:rPr>
+        <w:t xml:space="preserve"> because it is a very low level. As an extension we use express </w:t>
+      </w:r>
+      <w:proofErr w:type="spellStart"/>
+      <w:r>
+        <w:rPr>
+          <w:lang w:val="en-US"/>
+        </w:rPr>
+        <w:t>js</w:t>
+      </w:r>
+      <w:proofErr w:type="spellEnd"/>
+      <w:r>
+        <w:rPr>
+          <w:lang w:val="en-US"/>
+        </w:rPr>
+        <w:t>. But the core functionality is very important to understand.</w:t>
       </w:r>
     </w:p>
     <w:p>
@@ -580,13 +722,83 @@
         <w:rPr>
           <w:lang w:val="en-US"/>
         </w:rPr>
-        <w:t xml:space="preserve">API- Application programming interface. This is a core part of the back-end development. How to make API calls and how to hit routes according to API calls it is the main focus. I learned how to build API’s with node js. Again I’m not using any framework so I have to do some parsing manually. Like one example is the route manipulation. We have to use Regular expression to get user ID. That’s particularly a great thing. </w:t>
-      </w:r>
-      <w:r>
-        <w:rPr>
-          <w:lang w:val="en-US"/>
-        </w:rPr>
-        <w:t>I learned about middlewares and the usecases of them</w:t>
+        <w:t xml:space="preserve">API- Application programming interface. This is a core part of the back-end development. How to make API calls and how to hit routes according to API calls it is the main focus. I learned how to build </w:t>
+      </w:r>
+      <w:proofErr w:type="gramStart"/>
+      <w:r>
+        <w:rPr>
+          <w:lang w:val="en-US"/>
+        </w:rPr>
+        <w:t>API’s</w:t>
+      </w:r>
+      <w:proofErr w:type="gramEnd"/>
+      <w:r>
+        <w:rPr>
+          <w:lang w:val="en-US"/>
+        </w:rPr>
+        <w:t xml:space="preserve"> with node </w:t>
+      </w:r>
+      <w:proofErr w:type="spellStart"/>
+      <w:r>
+        <w:rPr>
+          <w:lang w:val="en-US"/>
+        </w:rPr>
+        <w:t>js</w:t>
+      </w:r>
+      <w:proofErr w:type="spellEnd"/>
+      <w:r>
+        <w:rPr>
+          <w:lang w:val="en-US"/>
+        </w:rPr>
+        <w:t xml:space="preserve">. </w:t>
+      </w:r>
+      <w:proofErr w:type="gramStart"/>
+      <w:r>
+        <w:rPr>
+          <w:lang w:val="en-US"/>
+        </w:rPr>
+        <w:t>Again</w:t>
+      </w:r>
+      <w:proofErr w:type="gramEnd"/>
+      <w:r>
+        <w:rPr>
+          <w:lang w:val="en-US"/>
+        </w:rPr>
+        <w:t xml:space="preserve"> I’m not using any framework so I have to do some parsing manually. Like one example is the route manipulation. We have to use Regular expression to get user ID. That’s particularly a great thing. </w:t>
+      </w:r>
+      <w:r>
+        <w:rPr>
+          <w:lang w:val="en-US"/>
+        </w:rPr>
+        <w:t xml:space="preserve">I learned about </w:t>
+      </w:r>
+      <w:proofErr w:type="spellStart"/>
+      <w:r>
+        <w:rPr>
+          <w:lang w:val="en-US"/>
+        </w:rPr>
+        <w:t>middlewares</w:t>
+      </w:r>
+      <w:proofErr w:type="spellEnd"/>
+      <w:r>
+        <w:rPr>
+          <w:lang w:val="en-US"/>
+        </w:rPr>
+        <w:t xml:space="preserve"> and the </w:t>
+      </w:r>
+      <w:proofErr w:type="spellStart"/>
+      <w:r>
+        <w:rPr>
+          <w:lang w:val="en-US"/>
+        </w:rPr>
+        <w:t>usecases</w:t>
+      </w:r>
+      <w:proofErr w:type="spellEnd"/>
+      <w:r>
+        <w:rPr>
+          <w:lang w:val="en-US"/>
+        </w:rPr>
+        <w:t xml:space="preserve"> of them</w:t>
       </w:r>
       <w:r>
         <w:rPr>
@@ -614,7 +826,21 @@
         <w:rPr>
           <w:lang w:val="en-US"/>
         </w:rPr>
-        <w:t xml:space="preserve">I learned about File Systems, how they work. Also how I can read and write file. </w:t>
+        <w:t xml:space="preserve">I learned about File Systems, how they work. </w:t>
+      </w:r>
+      <w:proofErr w:type="gramStart"/>
+      <w:r>
+        <w:rPr>
+          <w:lang w:val="en-US"/>
+        </w:rPr>
+        <w:t>Also</w:t>
+      </w:r>
+      <w:proofErr w:type="gramEnd"/>
+      <w:r>
+        <w:rPr>
+          <w:lang w:val="en-US"/>
+        </w:rPr>
+        <w:t xml:space="preserve"> how I can read and write file. </w:t>
       </w:r>
     </w:p>
     <w:p>
@@ -659,7 +885,63 @@
         <w:rPr>
           <w:lang w:val="en-US"/>
         </w:rPr>
-        <w:t xml:space="preserve">Path: Today I learned about the &lt;path&gt; module. This is a module to work with file paths. I learned how to get the directory and file name from the &lt;url&gt; module. Also how to join() paths. I also learned that in common JS we can easily get the filepath by __dirname and __filename but in es module we need to manually define the file path. </w:t>
+        <w:t>Path: Today I learned about the &lt;path&gt; module. This is a module to work with file paths. I learned how to get the directory and file name from the &lt;</w:t>
+      </w:r>
+      <w:proofErr w:type="spellStart"/>
+      <w:r>
+        <w:rPr>
+          <w:lang w:val="en-US"/>
+        </w:rPr>
+        <w:t>url</w:t>
+      </w:r>
+      <w:proofErr w:type="spellEnd"/>
+      <w:r>
+        <w:rPr>
+          <w:lang w:val="en-US"/>
+        </w:rPr>
+        <w:t xml:space="preserve">&gt; module. Also how to </w:t>
+      </w:r>
+      <w:proofErr w:type="gramStart"/>
+      <w:r>
+        <w:rPr>
+          <w:lang w:val="en-US"/>
+        </w:rPr>
+        <w:t>join(</w:t>
+      </w:r>
+      <w:proofErr w:type="gramEnd"/>
+      <w:r>
+        <w:rPr>
+          <w:lang w:val="en-US"/>
+        </w:rPr>
+        <w:t xml:space="preserve">) paths. I also learned that in common JS we can easily get the </w:t>
+      </w:r>
+      <w:proofErr w:type="spellStart"/>
+      <w:r>
+        <w:rPr>
+          <w:lang w:val="en-US"/>
+        </w:rPr>
+        <w:t>filepath</w:t>
+      </w:r>
+      <w:proofErr w:type="spellEnd"/>
+      <w:r>
+        <w:rPr>
+          <w:lang w:val="en-US"/>
+        </w:rPr>
+        <w:t xml:space="preserve"> by __</w:t>
+      </w:r>
+      <w:proofErr w:type="spellStart"/>
+      <w:r>
+        <w:rPr>
+          <w:lang w:val="en-US"/>
+        </w:rPr>
+        <w:t>dirname</w:t>
+      </w:r>
+      <w:proofErr w:type="spellEnd"/>
+      <w:r>
+        <w:rPr>
+          <w:lang w:val="en-US"/>
+        </w:rPr>
+        <w:t xml:space="preserve"> and __filename but in es module we need to manually define the file path. </w:t>
       </w:r>
     </w:p>
     <w:p>
@@ -681,7 +963,35 @@
         <w:rPr>
           <w:lang w:val="en-US"/>
         </w:rPr>
-        <w:t>OS: I also learned about the &lt;os&gt; module which is very important to understand how memory allocation works and also how we can use this to access valuable information’s about our { Operating System }</w:t>
+        <w:t>OS: I also learned about the &lt;</w:t>
+      </w:r>
+      <w:proofErr w:type="spellStart"/>
+      <w:r>
+        <w:rPr>
+          <w:lang w:val="en-US"/>
+        </w:rPr>
+        <w:t>os</w:t>
+      </w:r>
+      <w:proofErr w:type="spellEnd"/>
+      <w:r>
+        <w:rPr>
+          <w:lang w:val="en-US"/>
+        </w:rPr>
+        <w:t xml:space="preserve">&gt; module which is very important to understand how memory allocation works and also how we can use this to access valuable information’s about our </w:t>
+      </w:r>
+      <w:proofErr w:type="gramStart"/>
+      <w:r>
+        <w:rPr>
+          <w:lang w:val="en-US"/>
+        </w:rPr>
+        <w:t>{ Operating</w:t>
+      </w:r>
+      <w:proofErr w:type="gramEnd"/>
+      <w:r>
+        <w:rPr>
+          <w:lang w:val="en-US"/>
+        </w:rPr>
+        <w:t xml:space="preserve"> System }</w:t>
       </w:r>
       <w:r>
         <w:rPr>
@@ -721,7 +1031,35 @@
         <w:rPr>
           <w:lang w:val="en-US"/>
         </w:rPr>
-        <w:t>Learned about how url module works. Also learned about the difference between URL &amp; url. How we can use these both combined to format, append, delete parameters… also learned about what are search parameters and what is the use cases.</w:t>
+        <w:t xml:space="preserve">Learned about how </w:t>
+      </w:r>
+      <w:proofErr w:type="spellStart"/>
+      <w:r>
+        <w:rPr>
+          <w:lang w:val="en-US"/>
+        </w:rPr>
+        <w:t>url</w:t>
+      </w:r>
+      <w:proofErr w:type="spellEnd"/>
+      <w:r>
+        <w:rPr>
+          <w:lang w:val="en-US"/>
+        </w:rPr>
+        <w:t xml:space="preserve"> module works. Also learned about the difference between URL &amp; </w:t>
+      </w:r>
+      <w:proofErr w:type="spellStart"/>
+      <w:r>
+        <w:rPr>
+          <w:lang w:val="en-US"/>
+        </w:rPr>
+        <w:t>url</w:t>
+      </w:r>
+      <w:proofErr w:type="spellEnd"/>
+      <w:r>
+        <w:rPr>
+          <w:lang w:val="en-US"/>
+        </w:rPr>
+        <w:t>. How we can use these both combined to format, append, delete parameters… also learned about what are search parameters and what is the use cases.</w:t>
       </w:r>
     </w:p>
     <w:p>
@@ -765,7 +1103,77 @@
         <w:rPr>
           <w:lang w:val="en-US"/>
         </w:rPr>
-        <w:t xml:space="preserve">MongoDB: This is a Document based database system where we can store data, read, update and delete data. I learned how to create clusters, how to manage account and how to manipulate data throw three different ways. First of all I can use mongosh or the shell for mongodb, also I learned how to connect to the database using connection string. Then I learned how to use vs code built in mongodb extension and also how to use the mongodb atlas. Which is a GUI, that can be used to modify data graphically. </w:t>
+        <w:t xml:space="preserve">MongoDB: This is a Document based database system where we can store data, read, update and delete data. I learned how to create clusters, how to manage account and how to manipulate data throw three different ways. First of </w:t>
+      </w:r>
+      <w:proofErr w:type="gramStart"/>
+      <w:r>
+        <w:rPr>
+          <w:lang w:val="en-US"/>
+        </w:rPr>
+        <w:t>all</w:t>
+      </w:r>
+      <w:proofErr w:type="gramEnd"/>
+      <w:r>
+        <w:rPr>
+          <w:lang w:val="en-US"/>
+        </w:rPr>
+        <w:t xml:space="preserve"> I can use </w:t>
+      </w:r>
+      <w:proofErr w:type="spellStart"/>
+      <w:r>
+        <w:rPr>
+          <w:lang w:val="en-US"/>
+        </w:rPr>
+        <w:t>mongosh</w:t>
+      </w:r>
+      <w:proofErr w:type="spellEnd"/>
+      <w:r>
+        <w:rPr>
+          <w:lang w:val="en-US"/>
+        </w:rPr>
+        <w:t xml:space="preserve"> or the shell for </w:t>
+      </w:r>
+      <w:proofErr w:type="spellStart"/>
+      <w:r>
+        <w:rPr>
+          <w:lang w:val="en-US"/>
+        </w:rPr>
+        <w:t>mongodb</w:t>
+      </w:r>
+      <w:proofErr w:type="spellEnd"/>
+      <w:r>
+        <w:rPr>
+          <w:lang w:val="en-US"/>
+        </w:rPr>
+        <w:t xml:space="preserve">, also I learned how to connect to the database using connection string. Then I learned how to use vs code built in </w:t>
+      </w:r>
+      <w:proofErr w:type="spellStart"/>
+      <w:r>
+        <w:rPr>
+          <w:lang w:val="en-US"/>
+        </w:rPr>
+        <w:t>mongodb</w:t>
+      </w:r>
+      <w:proofErr w:type="spellEnd"/>
+      <w:r>
+        <w:rPr>
+          <w:lang w:val="en-US"/>
+        </w:rPr>
+        <w:t xml:space="preserve"> extension and also how to use the </w:t>
+      </w:r>
+      <w:proofErr w:type="spellStart"/>
+      <w:r>
+        <w:rPr>
+          <w:lang w:val="en-US"/>
+        </w:rPr>
+        <w:t>mongodb</w:t>
+      </w:r>
+      <w:proofErr w:type="spellEnd"/>
+      <w:r>
+        <w:rPr>
+          <w:lang w:val="en-US"/>
+        </w:rPr>
+        <w:t xml:space="preserve"> atlas. Which is a GUI, that can be used to modify data graphically. </w:t>
       </w:r>
     </w:p>
     <w:p>
@@ -809,7 +1217,119 @@
         <w:rPr>
           <w:lang w:val="en-US"/>
         </w:rPr>
-        <w:t xml:space="preserve">Express: This is a node js framework that is used to create and manage api calls. We use express because this is easy to code and we can do crude operations very easily. However we need to install it with npm. I learned how to create api calls and how to create routes with express. Also I learned about status codes, url encoding, routes, and many more. I also learned how to manage files and create separate folders for that. Also how to manage static </w:t>
+        <w:t xml:space="preserve">Express: This is a node </w:t>
+      </w:r>
+      <w:proofErr w:type="spellStart"/>
+      <w:r>
+        <w:rPr>
+          <w:lang w:val="en-US"/>
+        </w:rPr>
+        <w:t>js</w:t>
+      </w:r>
+      <w:proofErr w:type="spellEnd"/>
+      <w:r>
+        <w:rPr>
+          <w:lang w:val="en-US"/>
+        </w:rPr>
+        <w:t xml:space="preserve"> framework that is used to create and manage </w:t>
+      </w:r>
+      <w:proofErr w:type="spellStart"/>
+      <w:r>
+        <w:rPr>
+          <w:lang w:val="en-US"/>
+        </w:rPr>
+        <w:t>api</w:t>
+      </w:r>
+      <w:proofErr w:type="spellEnd"/>
+      <w:r>
+        <w:rPr>
+          <w:lang w:val="en-US"/>
+        </w:rPr>
+        <w:t xml:space="preserve"> calls. We use express because this is easy to code and we can do crude operations very easily. </w:t>
+      </w:r>
+      <w:proofErr w:type="gramStart"/>
+      <w:r>
+        <w:rPr>
+          <w:lang w:val="en-US"/>
+        </w:rPr>
+        <w:t>However</w:t>
+      </w:r>
+      <w:proofErr w:type="gramEnd"/>
+      <w:r>
+        <w:rPr>
+          <w:lang w:val="en-US"/>
+        </w:rPr>
+        <w:t xml:space="preserve"> we need to install it with </w:t>
+      </w:r>
+      <w:proofErr w:type="spellStart"/>
+      <w:r>
+        <w:rPr>
+          <w:lang w:val="en-US"/>
+        </w:rPr>
+        <w:t>npm</w:t>
+      </w:r>
+      <w:proofErr w:type="spellEnd"/>
+      <w:r>
+        <w:rPr>
+          <w:lang w:val="en-US"/>
+        </w:rPr>
+        <w:t xml:space="preserve">. I learned how to create </w:t>
+      </w:r>
+      <w:proofErr w:type="spellStart"/>
+      <w:r>
+        <w:rPr>
+          <w:lang w:val="en-US"/>
+        </w:rPr>
+        <w:t>api</w:t>
+      </w:r>
+      <w:proofErr w:type="spellEnd"/>
+      <w:r>
+        <w:rPr>
+          <w:lang w:val="en-US"/>
+        </w:rPr>
+        <w:t xml:space="preserve"> calls and how to create routes with express. </w:t>
+      </w:r>
+      <w:proofErr w:type="gramStart"/>
+      <w:r>
+        <w:rPr>
+          <w:lang w:val="en-US"/>
+        </w:rPr>
+        <w:t>Also</w:t>
+      </w:r>
+      <w:proofErr w:type="gramEnd"/>
+      <w:r>
+        <w:rPr>
+          <w:lang w:val="en-US"/>
+        </w:rPr>
+        <w:t xml:space="preserve"> I learned about status codes, </w:t>
+      </w:r>
+      <w:proofErr w:type="spellStart"/>
+      <w:r>
+        <w:rPr>
+          <w:lang w:val="en-US"/>
+        </w:rPr>
+        <w:t>url</w:t>
+      </w:r>
+      <w:proofErr w:type="spellEnd"/>
+      <w:r>
+        <w:rPr>
+          <w:lang w:val="en-US"/>
+        </w:rPr>
+        <w:t xml:space="preserve"> encoding, routes, and many more. I also learned how to manage files and create separate folders for that. </w:t>
+      </w:r>
+      <w:proofErr w:type="gramStart"/>
+      <w:r>
+        <w:rPr>
+          <w:lang w:val="en-US"/>
+        </w:rPr>
+        <w:t>Also</w:t>
+      </w:r>
+      <w:proofErr w:type="gramEnd"/>
+      <w:r>
+        <w:rPr>
+          <w:lang w:val="en-US"/>
+        </w:rPr>
+        <w:t xml:space="preserve"> how to manage static </w:t>
       </w:r>
       <w:r>
         <w:rPr>
@@ -878,7 +1398,63 @@
         <w:rPr>
           <w:lang w:val="en-US"/>
         </w:rPr>
-        <w:t>I learned how to create ejs. What are templating engines and how to use them to create dynamic UI. Also how to create api’s and also use these api’s in the frontend and display data in the front-end. I also learned how to use JavaScript to manipulate DOM and dynamically create HTML elements.</w:t>
+        <w:t xml:space="preserve">I learned how to create </w:t>
+      </w:r>
+      <w:proofErr w:type="spellStart"/>
+      <w:r>
+        <w:rPr>
+          <w:lang w:val="en-US"/>
+        </w:rPr>
+        <w:t>ejs</w:t>
+      </w:r>
+      <w:proofErr w:type="spellEnd"/>
+      <w:r>
+        <w:rPr>
+          <w:lang w:val="en-US"/>
+        </w:rPr>
+        <w:t xml:space="preserve">. What are templating engines and how to use them to create dynamic UI. </w:t>
+      </w:r>
+      <w:proofErr w:type="gramStart"/>
+      <w:r>
+        <w:rPr>
+          <w:lang w:val="en-US"/>
+        </w:rPr>
+        <w:t>Also</w:t>
+      </w:r>
+      <w:proofErr w:type="gramEnd"/>
+      <w:r>
+        <w:rPr>
+          <w:lang w:val="en-US"/>
+        </w:rPr>
+        <w:t xml:space="preserve"> how to create </w:t>
+      </w:r>
+      <w:proofErr w:type="spellStart"/>
+      <w:r>
+        <w:rPr>
+          <w:lang w:val="en-US"/>
+        </w:rPr>
+        <w:t>api’s</w:t>
+      </w:r>
+      <w:proofErr w:type="spellEnd"/>
+      <w:r>
+        <w:rPr>
+          <w:lang w:val="en-US"/>
+        </w:rPr>
+        <w:t xml:space="preserve"> and also use these </w:t>
+      </w:r>
+      <w:proofErr w:type="spellStart"/>
+      <w:r>
+        <w:rPr>
+          <w:lang w:val="en-US"/>
+        </w:rPr>
+        <w:t>api’s</w:t>
+      </w:r>
+      <w:proofErr w:type="spellEnd"/>
+      <w:r>
+        <w:rPr>
+          <w:lang w:val="en-US"/>
+        </w:rPr>
+        <w:t xml:space="preserve"> in the frontend and display data in the front-end. I also learned how to use JavaScript to manipulate DOM and dynamically create HTML elements.</w:t>
       </w:r>
     </w:p>
     <w:p>
@@ -900,7 +1476,19 @@
         <w:rPr>
           <w:lang w:val="en-US"/>
         </w:rPr>
-        <w:t>15.12.2025</w:t>
+        <w:t>1</w:t>
+      </w:r>
+      <w:r>
+        <w:rPr>
+          <w:lang w:val="en-US"/>
+        </w:rPr>
+        <w:t>9</w:t>
+      </w:r>
+      <w:r>
+        <w:rPr>
+          <w:lang w:val="en-US"/>
+        </w:rPr>
+        <w:t>.12.2025</w:t>
       </w:r>
     </w:p>
     <w:p>
@@ -928,7 +1516,183 @@
         <w:rPr>
           <w:lang w:val="en-US"/>
         </w:rPr>
-        <w:t xml:space="preserve"> Today I learned about React. How to setup the environment. How to use vite for faster development. Also How to use tailwind CSS. Manipulate classes with tailwind custom classes. What are props. What is the difference between Class Components and Functional components. Also how to create Wrapper Component. How to use valnilla JS inside of JSX. The naming convention and also how to manage packages and much more</w:t>
+        <w:t xml:space="preserve"> Today I learned about React. How to setup the environment. How to use </w:t>
+      </w:r>
+      <w:proofErr w:type="spellStart"/>
+      <w:r>
+        <w:rPr>
+          <w:lang w:val="en-US"/>
+        </w:rPr>
+        <w:t>vite</w:t>
+      </w:r>
+      <w:proofErr w:type="spellEnd"/>
+      <w:r>
+        <w:rPr>
+          <w:lang w:val="en-US"/>
+        </w:rPr>
+        <w:t xml:space="preserve"> for faster development. </w:t>
+      </w:r>
+      <w:proofErr w:type="gramStart"/>
+      <w:r>
+        <w:rPr>
+          <w:lang w:val="en-US"/>
+        </w:rPr>
+        <w:t>Also</w:t>
+      </w:r>
+      <w:proofErr w:type="gramEnd"/>
+      <w:r>
+        <w:rPr>
+          <w:lang w:val="en-US"/>
+        </w:rPr>
+        <w:t xml:space="preserve"> How to use tailwind CSS. Manipulate classes with tailwind custom classes. What are props. What is the difference between Class Components and Functional </w:t>
+      </w:r>
+      <w:proofErr w:type="gramStart"/>
+      <w:r>
+        <w:rPr>
+          <w:lang w:val="en-US"/>
+        </w:rPr>
+        <w:t>components.</w:t>
+      </w:r>
+      <w:proofErr w:type="gramEnd"/>
+      <w:r>
+        <w:rPr>
+          <w:lang w:val="en-US"/>
+        </w:rPr>
+        <w:t xml:space="preserve"> </w:t>
+      </w:r>
+      <w:proofErr w:type="gramStart"/>
+      <w:r>
+        <w:rPr>
+          <w:lang w:val="en-US"/>
+        </w:rPr>
+        <w:t>Also</w:t>
+      </w:r>
+      <w:proofErr w:type="gramEnd"/>
+      <w:r>
+        <w:rPr>
+          <w:lang w:val="en-US"/>
+        </w:rPr>
+        <w:t xml:space="preserve"> how to create Wrapper Component. How to use </w:t>
+      </w:r>
+      <w:proofErr w:type="spellStart"/>
+      <w:r>
+        <w:rPr>
+          <w:lang w:val="en-US"/>
+        </w:rPr>
+        <w:t>valnilla</w:t>
+      </w:r>
+      <w:proofErr w:type="spellEnd"/>
+      <w:r>
+        <w:rPr>
+          <w:lang w:val="en-US"/>
+        </w:rPr>
+        <w:t xml:space="preserve"> JS inside of JSX. The naming convention and also how to manage packages and much more</w:t>
+      </w:r>
+      <w:r>
+        <w:rPr>
+          <w:lang w:val="en-US"/>
+        </w:rPr>
+        <w:t>…</w:t>
+      </w:r>
+    </w:p>
+    <w:p>
+      <w:pPr>
+        <w:pStyle w:val="BodyText"/>
+        <w:rPr>
+          <w:lang w:val="en-US"/>
+        </w:rPr>
+      </w:pPr>
+    </w:p>
+    <w:p>
+      <w:pPr>
+        <w:pStyle w:val="BodyText"/>
+        <w:rPr>
+          <w:lang w:val="en-US"/>
+        </w:rPr>
+      </w:pPr>
+      <w:r>
+        <w:rPr>
+          <w:lang w:val="en-US"/>
+        </w:rPr>
+        <w:t>20.12.2025</w:t>
+      </w:r>
+    </w:p>
+    <w:p>
+      <w:pPr>
+        <w:pStyle w:val="BodyText"/>
+        <w:rPr>
+          <w:lang w:val="en-US"/>
+        </w:rPr>
+      </w:pPr>
+    </w:p>
+    <w:p>
+      <w:pPr>
+        <w:pStyle w:val="BodyText"/>
+        <w:rPr>
+          <w:lang w:val="en-US"/>
+        </w:rPr>
+      </w:pPr>
+      <w:r>
+        <w:rPr>
+          <w:lang w:val="en-US"/>
+        </w:rPr>
+        <w:t xml:space="preserve">The learning continues for REACT. Today I learned how to set up React-Router-Dom and </w:t>
+      </w:r>
+      <w:proofErr w:type="gramStart"/>
+      <w:r>
+        <w:rPr>
+          <w:lang w:val="en-US"/>
+        </w:rPr>
+        <w:t>also</w:t>
+      </w:r>
+      <w:proofErr w:type="gramEnd"/>
+      <w:r>
+        <w:rPr>
+          <w:lang w:val="en-US"/>
+        </w:rPr>
+        <w:t xml:space="preserve"> I faced some complexities while setting up. Because the documentation and the actual code doesn’t match some much. On the other </w:t>
+      </w:r>
+      <w:proofErr w:type="gramStart"/>
+      <w:r>
+        <w:rPr>
+          <w:lang w:val="en-US"/>
+        </w:rPr>
+        <w:t>hand</w:t>
+      </w:r>
+      <w:proofErr w:type="gramEnd"/>
+      <w:r>
+        <w:rPr>
+          <w:lang w:val="en-US"/>
+        </w:rPr>
+        <w:t xml:space="preserve"> I also learned How to use </w:t>
+      </w:r>
+      <w:proofErr w:type="spellStart"/>
+      <w:r>
+        <w:rPr>
+          <w:lang w:val="en-US"/>
+        </w:rPr>
+        <w:t>NavLink</w:t>
+      </w:r>
+      <w:proofErr w:type="spellEnd"/>
+      <w:r>
+        <w:rPr>
+          <w:lang w:val="en-US"/>
+        </w:rPr>
+        <w:t xml:space="preserve"> and the difference between normal Anchors and Link/</w:t>
+      </w:r>
+      <w:proofErr w:type="spellStart"/>
+      <w:r>
+        <w:rPr>
+          <w:lang w:val="en-US"/>
+        </w:rPr>
+        <w:t>NavLink</w:t>
+      </w:r>
+      <w:proofErr w:type="spellEnd"/>
+      <w:r>
+        <w:rPr>
+          <w:lang w:val="en-US"/>
+        </w:rPr>
+        <w:t xml:space="preserve"> also I learned how to make logical reasoning to create routes and also how to use props effectively.</w:t>
       </w:r>
     </w:p>
     <w:sectPr>
@@ -3378,24 +4142,6 @@
 </file>
 
 <file path=customXml/item1.xml><?xml version="1.0" encoding="utf-8"?>
-<p:properties xmlns:p="http://schemas.microsoft.com/office/2006/metadata/properties" xmlns:xsi="http://www.w3.org/2001/XMLSchema-instance" xmlns:pc="http://schemas.microsoft.com/office/infopath/2007/PartnerControls">
-  <documentManagement>
-    <PublishingExpirationDate xmlns="http://schemas.microsoft.com/sharepoint/v3" xsi:nil="true"/>
-    <PublishingStartDate xmlns="http://schemas.microsoft.com/sharepoint/v3" xsi:nil="true"/>
-  </documentManagement>
-</p:properties>
-</file>
-
-<file path=customXml/item2.xml><?xml version="1.0" encoding="utf-8"?>
-<?mso-contentType ?>
-<FormTemplates xmlns="http://schemas.microsoft.com/sharepoint/v3/contenttype/forms">
-  <Display>DocumentLibraryForm</Display>
-  <Edit>DocumentLibraryForm</Edit>
-  <New>DocumentLibraryForm</New>
-</FormTemplates>
-</file>
-
-<file path=customXml/item3.xml><?xml version="1.0" encoding="utf-8"?>
 <ct:contentTypeSchema xmlns:ct="http://schemas.microsoft.com/office/2006/metadata/contentType" xmlns:ma="http://schemas.microsoft.com/office/2006/metadata/properties/metaAttributes" ct:_="" ma:_="" ma:contentTypeName="Asiakirja" ma:contentTypeID="0x01010017418C401CCB2042A3A99A19F43F356D" ma:contentTypeVersion="1" ma:contentTypeDescription="Luo uusi asiakirja." ma:contentTypeScope="" ma:versionID="f4b075d3ca74a5dbaed73e767a156aa0">
   <xsd:schema xmlns:xsd="http://www.w3.org/2001/XMLSchema" xmlns:p="http://schemas.microsoft.com/office/2006/metadata/properties" xmlns:ns1="http://schemas.microsoft.com/sharepoint/v3" targetNamespace="http://schemas.microsoft.com/office/2006/metadata/properties" ma:root="true" ma:fieldsID="4340a008e99365d80b71206bae222996" ns1:_="">
     <xsd:import namespace="http://schemas.microsoft.com/sharepoint/v3"/>
@@ -3461,25 +4207,25 @@
 </ct:contentTypeSchema>
 </file>
 
-<file path=customXml/itemProps1.xml><?xml version="1.0" encoding="utf-8"?>
-<ds:datastoreItem xmlns:ds="http://schemas.openxmlformats.org/officeDocument/2006/customXml" ds:itemID="{FA8F0064-303C-446D-896E-46EEB9A79DC3}">
-  <ds:schemaRefs>
-    <ds:schemaRef ds:uri="http://schemas.microsoft.com/office/2006/metadata/properties"/>
-    <ds:schemaRef ds:uri="http://schemas.microsoft.com/office/infopath/2007/PartnerControls"/>
-    <ds:schemaRef ds:uri="http://schemas.microsoft.com/sharepoint/v3"/>
-  </ds:schemaRefs>
-</ds:datastoreItem>
+<file path=customXml/item2.xml><?xml version="1.0" encoding="utf-8"?>
+<?mso-contentType ?>
+<FormTemplates xmlns="http://schemas.microsoft.com/sharepoint/v3/contenttype/forms">
+  <Display>DocumentLibraryForm</Display>
+  <Edit>DocumentLibraryForm</Edit>
+  <New>DocumentLibraryForm</New>
+</FormTemplates>
 </file>
 
-<file path=customXml/itemProps2.xml><?xml version="1.0" encoding="utf-8"?>
-<ds:datastoreItem xmlns:ds="http://schemas.openxmlformats.org/officeDocument/2006/customXml" ds:itemID="{13FBD2FA-5696-460D-A278-9A302A0F72AE}">
-  <ds:schemaRefs>
-    <ds:schemaRef ds:uri="http://schemas.microsoft.com/sharepoint/v3/contenttype/forms"/>
-  </ds:schemaRefs>
-</ds:datastoreItem>
+<file path=customXml/item3.xml><?xml version="1.0" encoding="utf-8"?>
+<p:properties xmlns:p="http://schemas.microsoft.com/office/2006/metadata/properties" xmlns:xsi="http://www.w3.org/2001/XMLSchema-instance" xmlns:pc="http://schemas.microsoft.com/office/infopath/2007/PartnerControls">
+  <documentManagement>
+    <PublishingExpirationDate xmlns="http://schemas.microsoft.com/sharepoint/v3" xsi:nil="true"/>
+    <PublishingStartDate xmlns="http://schemas.microsoft.com/sharepoint/v3" xsi:nil="true"/>
+  </documentManagement>
+</p:properties>
 </file>
 
-<file path=customXml/itemProps3.xml><?xml version="1.0" encoding="utf-8"?>
+<file path=customXml/itemProps1.xml><?xml version="1.0" encoding="utf-8"?>
 <ds:datastoreItem xmlns:ds="http://schemas.openxmlformats.org/officeDocument/2006/customXml" ds:itemID="{B9A87442-5A7B-46FD-BD28-170CE9B7256F}">
   <ds:schemaRefs>
     <ds:schemaRef ds:uri="http://schemas.microsoft.com/office/2006/metadata/contentType"/>
@@ -3494,4 +4240,22 @@
     <ds:schemaRef ds:uri="http://schemas.microsoft.com/office/internal/2005/internalDocumentation"/>
   </ds:schemaRefs>
 </ds:datastoreItem>
+</file>
+
+<file path=customXml/itemProps2.xml><?xml version="1.0" encoding="utf-8"?>
+<ds:datastoreItem xmlns:ds="http://schemas.openxmlformats.org/officeDocument/2006/customXml" ds:itemID="{13FBD2FA-5696-460D-A278-9A302A0F72AE}">
+  <ds:schemaRefs>
+    <ds:schemaRef ds:uri="http://schemas.microsoft.com/sharepoint/v3/contenttype/forms"/>
+  </ds:schemaRefs>
+</ds:datastoreItem>
+</file>
+
+<file path=customXml/itemProps3.xml><?xml version="1.0" encoding="utf-8"?>
+<ds:datastoreItem xmlns:ds="http://schemas.openxmlformats.org/officeDocument/2006/customXml" ds:itemID="{FA8F0064-303C-446D-896E-46EEB9A79DC3}">
+  <ds:schemaRefs>
+    <ds:schemaRef ds:uri="http://schemas.microsoft.com/office/2006/metadata/properties"/>
+    <ds:schemaRef ds:uri="http://schemas.microsoft.com/office/infopath/2007/PartnerControls"/>
+    <ds:schemaRef ds:uri="http://schemas.microsoft.com/sharepoint/v3"/>
+  </ds:schemaRefs>
+</ds:datastoreItem>
 </file>
</xml_diff>

<commit_message>
How to work with api and using endpoints also how to use state and hooks that used to create server request and also how to use json-server, react-icons and bunch more
</commit_message>
<xml_diff>
--- a/SDS_learning_diary_template.docx
+++ b/SDS_learning_diary_template.docx
@@ -1693,6 +1693,241 @@
           <w:lang w:val="en-US"/>
         </w:rPr>
         <w:t xml:space="preserve"> also I learned how to make logical reasoning to create routes and also how to use props effectively.</w:t>
+      </w:r>
+    </w:p>
+    <w:p>
+      <w:pPr>
+        <w:pStyle w:val="BodyText"/>
+        <w:rPr>
+          <w:lang w:val="en-US"/>
+        </w:rPr>
+      </w:pPr>
+    </w:p>
+    <w:p>
+      <w:pPr>
+        <w:pStyle w:val="BodyText"/>
+        <w:rPr>
+          <w:lang w:val="en-US"/>
+        </w:rPr>
+      </w:pPr>
+      <w:r>
+        <w:rPr>
+          <w:lang w:val="en-US"/>
+        </w:rPr>
+        <w:t>21.12.2025</w:t>
+      </w:r>
+    </w:p>
+    <w:p>
+      <w:pPr>
+        <w:pStyle w:val="BodyText"/>
+        <w:rPr>
+          <w:lang w:val="en-US"/>
+        </w:rPr>
+      </w:pPr>
+      <w:r>
+        <w:rPr>
+          <w:lang w:val="en-US"/>
+        </w:rPr>
+        <w:t xml:space="preserve">Today I learned about react </w:t>
+      </w:r>
+      <w:proofErr w:type="spellStart"/>
+      <w:r>
+        <w:rPr>
+          <w:lang w:val="en-US"/>
+        </w:rPr>
+        <w:t>Hoocks</w:t>
+      </w:r>
+      <w:proofErr w:type="spellEnd"/>
+      <w:r>
+        <w:rPr>
+          <w:lang w:val="en-US"/>
+        </w:rPr>
+        <w:t xml:space="preserve">, </w:t>
+      </w:r>
+      <w:proofErr w:type="gramStart"/>
+      <w:r>
+        <w:rPr>
+          <w:lang w:val="en-US"/>
+        </w:rPr>
+        <w:t>How</w:t>
+      </w:r>
+      <w:proofErr w:type="gramEnd"/>
+      <w:r>
+        <w:rPr>
+          <w:lang w:val="en-US"/>
+        </w:rPr>
+        <w:t xml:space="preserve"> to use the </w:t>
+      </w:r>
+      <w:proofErr w:type="spellStart"/>
+      <w:r>
+        <w:rPr>
+          <w:lang w:val="en-US"/>
+        </w:rPr>
+        <w:t>useEffect</w:t>
+      </w:r>
+      <w:proofErr w:type="spellEnd"/>
+      <w:r>
+        <w:rPr>
+          <w:lang w:val="en-US"/>
+        </w:rPr>
+        <w:t xml:space="preserve">, </w:t>
+      </w:r>
+      <w:proofErr w:type="spellStart"/>
+      <w:r>
+        <w:rPr>
+          <w:lang w:val="en-US"/>
+        </w:rPr>
+        <w:t>useState</w:t>
+      </w:r>
+      <w:proofErr w:type="spellEnd"/>
+      <w:r>
+        <w:rPr>
+          <w:lang w:val="en-US"/>
+        </w:rPr>
+        <w:t xml:space="preserve"> Hooks to dynamically follow the state changes and also how to make changes when some effect made. I learned How to fetch data from a server. I </w:t>
+      </w:r>
+      <w:proofErr w:type="spellStart"/>
+      <w:r>
+        <w:rPr>
+          <w:lang w:val="en-US"/>
+        </w:rPr>
+        <w:t>leared</w:t>
+      </w:r>
+      <w:proofErr w:type="spellEnd"/>
+      <w:r>
+        <w:rPr>
+          <w:lang w:val="en-US"/>
+        </w:rPr>
+        <w:t xml:space="preserve"> to use React-Icons, React-Spinners pack to add dynamic functionality. I also learned how to evaluate props effectively and how to use them to add dynamic functionality. I learned how to use server-json package which takes </w:t>
+      </w:r>
+      <w:r>
+        <w:rPr>
+          <w:lang w:val="en-US"/>
+        </w:rPr>
+        <w:lastRenderedPageBreak/>
+        <w:t xml:space="preserve">a file of extension </w:t>
+      </w:r>
+      <w:proofErr w:type="gramStart"/>
+      <w:r>
+        <w:rPr>
+          <w:lang w:val="en-US"/>
+        </w:rPr>
+        <w:t>“.json</w:t>
+      </w:r>
+      <w:proofErr w:type="gramEnd"/>
+      <w:r>
+        <w:rPr>
+          <w:lang w:val="en-US"/>
+        </w:rPr>
+        <w:t xml:space="preserve">” and also formatting the data to use this as a backend. Although as I learned express and </w:t>
+      </w:r>
+      <w:proofErr w:type="spellStart"/>
+      <w:r>
+        <w:rPr>
+          <w:lang w:val="en-US"/>
+        </w:rPr>
+        <w:t>mongoDB</w:t>
+      </w:r>
+      <w:proofErr w:type="spellEnd"/>
+      <w:r>
+        <w:rPr>
+          <w:lang w:val="en-US"/>
+        </w:rPr>
+        <w:t xml:space="preserve"> I’m confident about implementing these </w:t>
+      </w:r>
+      <w:r>
+        <w:rPr>
+          <w:lang w:val="en-US"/>
+        </w:rPr>
+        <w:t xml:space="preserve">and make a backend from scratch. But now just focusing on manipulating the backend and also </w:t>
+      </w:r>
+      <w:proofErr w:type="gramStart"/>
+      <w:r>
+        <w:rPr>
+          <w:lang w:val="en-US"/>
+        </w:rPr>
+        <w:t>In</w:t>
+      </w:r>
+      <w:proofErr w:type="gramEnd"/>
+      <w:r>
+        <w:rPr>
+          <w:lang w:val="en-US"/>
+        </w:rPr>
+        <w:t xml:space="preserve"> my </w:t>
+      </w:r>
+      <w:proofErr w:type="spellStart"/>
+      <w:r>
+        <w:rPr>
+          <w:lang w:val="en-US"/>
+        </w:rPr>
+        <w:t>joblisting</w:t>
+      </w:r>
+      <w:proofErr w:type="spellEnd"/>
+      <w:r>
+        <w:rPr>
+          <w:lang w:val="en-US"/>
+        </w:rPr>
+        <w:t xml:space="preserve"> project I have to show recent jobs in homepage and all jobs in the jobs page. I implemented this with a variable first called show jobs. Then I’m just slicing that and getting the recent jobs manually. But after that I saw that I can also use the URL that comes from the json server and in that URL I can limit my query by </w:t>
+      </w:r>
+      <w:proofErr w:type="gramStart"/>
+      <w:r>
+        <w:rPr>
+          <w:lang w:val="en-US"/>
+        </w:rPr>
+        <w:t>typing :</w:t>
+      </w:r>
+      <w:proofErr w:type="gramEnd"/>
+      <w:r>
+        <w:rPr>
+          <w:lang w:val="en-US"/>
+        </w:rPr>
+        <w:t xml:space="preserve"> “http://localhost:8000/</w:t>
+      </w:r>
+      <w:proofErr w:type="spellStart"/>
+      <w:r>
+        <w:rPr>
+          <w:lang w:val="en-US"/>
+        </w:rPr>
+        <w:t>jobs?_limit</w:t>
+      </w:r>
+      <w:proofErr w:type="spellEnd"/>
+      <w:r>
+        <w:rPr>
+          <w:lang w:val="en-US"/>
+        </w:rPr>
+        <w:t>=3”  this will give me the first 3 jobs after that I can also get all the jobs by just using the link: “</w:t>
+      </w:r>
+      <w:r>
+        <w:rPr>
+          <w:lang w:val="en-US"/>
+        </w:rPr>
+        <w:t>http://localhost:8000/jobs</w:t>
+      </w:r>
+      <w:r>
+        <w:rPr>
+          <w:lang w:val="en-US"/>
+        </w:rPr>
+        <w:t xml:space="preserve">” this will give me all the jobs. </w:t>
+      </w:r>
+      <w:proofErr w:type="gramStart"/>
+      <w:r>
+        <w:rPr>
+          <w:lang w:val="en-US"/>
+        </w:rPr>
+        <w:t>So</w:t>
+      </w:r>
+      <w:proofErr w:type="gramEnd"/>
+      <w:r>
+        <w:rPr>
+          <w:lang w:val="en-US"/>
+        </w:rPr>
+        <w:t xml:space="preserve"> I</w:t>
+      </w:r>
+      <w:r>
+        <w:rPr>
+          <w:lang w:val="en-US"/>
+        </w:rPr>
+        <w:t>’m happy that I have applied my own solution first and then I learned this technique.</w:t>
       </w:r>
     </w:p>
     <w:sectPr>
@@ -3843,6 +4078,18 @@
       <w:lang w:eastAsia="en-US"/>
     </w:rPr>
   </w:style>
+  <w:style w:type="character" w:styleId="UnresolvedMention">
+    <w:name w:val="Unresolved Mention"/>
+    <w:basedOn w:val="DefaultParagraphFont"/>
+    <w:uiPriority w:val="99"/>
+    <w:semiHidden/>
+    <w:unhideWhenUsed/>
+    <w:rsid w:val="004F17E5"/>
+    <w:rPr>
+      <w:color w:val="605E5C"/>
+      <w:shd w:val="clear" w:color="auto" w:fill="E1DFDD"/>
+    </w:rPr>
+  </w:style>
 </w:styles>
 </file>
 
@@ -4142,6 +4389,24 @@
 </file>
 
 <file path=customXml/item1.xml><?xml version="1.0" encoding="utf-8"?>
+<p:properties xmlns:p="http://schemas.microsoft.com/office/2006/metadata/properties" xmlns:xsi="http://www.w3.org/2001/XMLSchema-instance" xmlns:pc="http://schemas.microsoft.com/office/infopath/2007/PartnerControls">
+  <documentManagement>
+    <PublishingExpirationDate xmlns="http://schemas.microsoft.com/sharepoint/v3" xsi:nil="true"/>
+    <PublishingStartDate xmlns="http://schemas.microsoft.com/sharepoint/v3" xsi:nil="true"/>
+  </documentManagement>
+</p:properties>
+</file>
+
+<file path=customXml/item2.xml><?xml version="1.0" encoding="utf-8"?>
+<?mso-contentType ?>
+<FormTemplates xmlns="http://schemas.microsoft.com/sharepoint/v3/contenttype/forms">
+  <Display>DocumentLibraryForm</Display>
+  <Edit>DocumentLibraryForm</Edit>
+  <New>DocumentLibraryForm</New>
+</FormTemplates>
+</file>
+
+<file path=customXml/item3.xml><?xml version="1.0" encoding="utf-8"?>
 <ct:contentTypeSchema xmlns:ct="http://schemas.microsoft.com/office/2006/metadata/contentType" xmlns:ma="http://schemas.microsoft.com/office/2006/metadata/properties/metaAttributes" ct:_="" ma:_="" ma:contentTypeName="Asiakirja" ma:contentTypeID="0x01010017418C401CCB2042A3A99A19F43F356D" ma:contentTypeVersion="1" ma:contentTypeDescription="Luo uusi asiakirja." ma:contentTypeScope="" ma:versionID="f4b075d3ca74a5dbaed73e767a156aa0">
   <xsd:schema xmlns:xsd="http://www.w3.org/2001/XMLSchema" xmlns:p="http://schemas.microsoft.com/office/2006/metadata/properties" xmlns:ns1="http://schemas.microsoft.com/sharepoint/v3" targetNamespace="http://schemas.microsoft.com/office/2006/metadata/properties" ma:root="true" ma:fieldsID="4340a008e99365d80b71206bae222996" ns1:_="">
     <xsd:import namespace="http://schemas.microsoft.com/sharepoint/v3"/>
@@ -4207,25 +4472,25 @@
 </ct:contentTypeSchema>
 </file>
 
-<file path=customXml/item2.xml><?xml version="1.0" encoding="utf-8"?>
-<?mso-contentType ?>
-<FormTemplates xmlns="http://schemas.microsoft.com/sharepoint/v3/contenttype/forms">
-  <Display>DocumentLibraryForm</Display>
-  <Edit>DocumentLibraryForm</Edit>
-  <New>DocumentLibraryForm</New>
-</FormTemplates>
+<file path=customXml/itemProps1.xml><?xml version="1.0" encoding="utf-8"?>
+<ds:datastoreItem xmlns:ds="http://schemas.openxmlformats.org/officeDocument/2006/customXml" ds:itemID="{FA8F0064-303C-446D-896E-46EEB9A79DC3}">
+  <ds:schemaRefs>
+    <ds:schemaRef ds:uri="http://schemas.microsoft.com/office/2006/metadata/properties"/>
+    <ds:schemaRef ds:uri="http://schemas.microsoft.com/office/infopath/2007/PartnerControls"/>
+    <ds:schemaRef ds:uri="http://schemas.microsoft.com/sharepoint/v3"/>
+  </ds:schemaRefs>
+</ds:datastoreItem>
 </file>
 
-<file path=customXml/item3.xml><?xml version="1.0" encoding="utf-8"?>
-<p:properties xmlns:p="http://schemas.microsoft.com/office/2006/metadata/properties" xmlns:xsi="http://www.w3.org/2001/XMLSchema-instance" xmlns:pc="http://schemas.microsoft.com/office/infopath/2007/PartnerControls">
-  <documentManagement>
-    <PublishingExpirationDate xmlns="http://schemas.microsoft.com/sharepoint/v3" xsi:nil="true"/>
-    <PublishingStartDate xmlns="http://schemas.microsoft.com/sharepoint/v3" xsi:nil="true"/>
-  </documentManagement>
-</p:properties>
+<file path=customXml/itemProps2.xml><?xml version="1.0" encoding="utf-8"?>
+<ds:datastoreItem xmlns:ds="http://schemas.openxmlformats.org/officeDocument/2006/customXml" ds:itemID="{13FBD2FA-5696-460D-A278-9A302A0F72AE}">
+  <ds:schemaRefs>
+    <ds:schemaRef ds:uri="http://schemas.microsoft.com/sharepoint/v3/contenttype/forms"/>
+  </ds:schemaRefs>
+</ds:datastoreItem>
 </file>
 
-<file path=customXml/itemProps1.xml><?xml version="1.0" encoding="utf-8"?>
+<file path=customXml/itemProps3.xml><?xml version="1.0" encoding="utf-8"?>
 <ds:datastoreItem xmlns:ds="http://schemas.openxmlformats.org/officeDocument/2006/customXml" ds:itemID="{B9A87442-5A7B-46FD-BD28-170CE9B7256F}">
   <ds:schemaRefs>
     <ds:schemaRef ds:uri="http://schemas.microsoft.com/office/2006/metadata/contentType"/>
@@ -4240,22 +4505,4 @@
     <ds:schemaRef ds:uri="http://schemas.microsoft.com/office/internal/2005/internalDocumentation"/>
   </ds:schemaRefs>
 </ds:datastoreItem>
-</file>
-
-<file path=customXml/itemProps2.xml><?xml version="1.0" encoding="utf-8"?>
-<ds:datastoreItem xmlns:ds="http://schemas.openxmlformats.org/officeDocument/2006/customXml" ds:itemID="{13FBD2FA-5696-460D-A278-9A302A0F72AE}">
-  <ds:schemaRefs>
-    <ds:schemaRef ds:uri="http://schemas.microsoft.com/sharepoint/v3/contenttype/forms"/>
-  </ds:schemaRefs>
-</ds:datastoreItem>
-</file>
-
-<file path=customXml/itemProps3.xml><?xml version="1.0" encoding="utf-8"?>
-<ds:datastoreItem xmlns:ds="http://schemas.openxmlformats.org/officeDocument/2006/customXml" ds:itemID="{FA8F0064-303C-446D-896E-46EEB9A79DC3}">
-  <ds:schemaRefs>
-    <ds:schemaRef ds:uri="http://schemas.microsoft.com/office/2006/metadata/properties"/>
-    <ds:schemaRef ds:uri="http://schemas.microsoft.com/office/infopath/2007/PartnerControls"/>
-    <ds:schemaRef ds:uri="http://schemas.microsoft.com/sharepoint/v3"/>
-  </ds:schemaRefs>
-</ds:datastoreItem>
 </file>
</xml_diff>

<commit_message>
CRUD functionality added and the procedure of running the file is also added.
</commit_message>
<xml_diff>
--- a/SDS_learning_diary_template.docx
+++ b/SDS_learning_diary_template.docx
@@ -14,7 +14,6 @@
           <w:lang w:val="en-US"/>
         </w:rPr>
       </w:pPr>
-      <w:proofErr w:type="spellStart"/>
       <w:r>
         <w:rPr>
           <w:rFonts w:ascii="Times New Roman" w:hAnsi="Times New Roman" w:cs="Times New Roman"/>
@@ -23,10 +22,13 @@
           <w:szCs w:val="24"/>
           <w:lang w:val="en-US"/>
         </w:rPr>
-        <w:t>Lappeenrannan</w:t>
-      </w:r>
-      <w:proofErr w:type="spellEnd"/>
-      <w:r>
+        <w:t>Lappeenrannan teknillinen yliopisto</w:t>
+      </w:r>
+    </w:p>
+    <w:p>
+      <w:pPr>
+        <w:pStyle w:val="Title"/>
+        <w:jc w:val="both"/>
         <w:rPr>
           <w:rFonts w:ascii="Times New Roman" w:hAnsi="Times New Roman" w:cs="Times New Roman"/>
           <w:b w:val="0"/>
@@ -34,9 +36,7 @@
           <w:szCs w:val="24"/>
           <w:lang w:val="en-US"/>
         </w:rPr>
-        <w:t xml:space="preserve"> </w:t>
-      </w:r>
-      <w:proofErr w:type="spellStart"/>
+      </w:pPr>
       <w:r>
         <w:rPr>
           <w:rFonts w:ascii="Times New Roman" w:hAnsi="Times New Roman" w:cs="Times New Roman"/>
@@ -45,10 +45,13 @@
           <w:szCs w:val="24"/>
           <w:lang w:val="en-US"/>
         </w:rPr>
-        <w:t>teknillinen</w:t>
-      </w:r>
-      <w:proofErr w:type="spellEnd"/>
-      <w:r>
+        <w:t>School of Business and Management</w:t>
+      </w:r>
+    </w:p>
+    <w:p>
+      <w:pPr>
+        <w:pStyle w:val="Title"/>
+        <w:jc w:val="both"/>
         <w:rPr>
           <w:rFonts w:ascii="Times New Roman" w:hAnsi="Times New Roman" w:cs="Times New Roman"/>
           <w:b w:val="0"/>
@@ -56,10 +59,69 @@
           <w:szCs w:val="24"/>
           <w:lang w:val="en-US"/>
         </w:rPr>
-        <w:t xml:space="preserve"> </w:t>
-      </w:r>
-      <w:proofErr w:type="spellStart"/>
-      <w:r>
+      </w:pPr>
+    </w:p>
+    <w:p>
+      <w:pPr>
+        <w:pStyle w:val="Title"/>
+        <w:jc w:val="left"/>
+        <w:rPr>
+          <w:rFonts w:ascii="Times New Roman" w:hAnsi="Times New Roman"/>
+          <w:b w:val="0"/>
+          <w:sz w:val="24"/>
+          <w:szCs w:val="24"/>
+          <w:lang w:val="en-US"/>
+        </w:rPr>
+      </w:pPr>
+    </w:p>
+    <w:p>
+      <w:pPr>
+        <w:pStyle w:val="Title"/>
+        <w:jc w:val="left"/>
+        <w:rPr>
+          <w:sz w:val="24"/>
+          <w:szCs w:val="24"/>
+          <w:lang w:val="en-US"/>
+        </w:rPr>
+      </w:pPr>
+    </w:p>
+    <w:p>
+      <w:pPr>
+        <w:pStyle w:val="Title"/>
+        <w:jc w:val="left"/>
+        <w:rPr>
+          <w:sz w:val="24"/>
+          <w:szCs w:val="24"/>
+          <w:lang w:val="en-US"/>
+        </w:rPr>
+      </w:pPr>
+    </w:p>
+    <w:p>
+      <w:pPr>
+        <w:pStyle w:val="Title"/>
+        <w:jc w:val="left"/>
+        <w:rPr>
+          <w:sz w:val="24"/>
+          <w:szCs w:val="24"/>
+          <w:lang w:val="en-US"/>
+        </w:rPr>
+      </w:pPr>
+    </w:p>
+    <w:p>
+      <w:pPr>
+        <w:pStyle w:val="Title"/>
+        <w:jc w:val="left"/>
+        <w:rPr>
+          <w:sz w:val="24"/>
+          <w:szCs w:val="24"/>
+          <w:lang w:val="en-US"/>
+        </w:rPr>
+      </w:pPr>
+    </w:p>
+    <w:p>
+      <w:pPr>
+        <w:pStyle w:val="Title"/>
+        <w:jc w:val="both"/>
         <w:rPr>
           <w:rFonts w:ascii="Times New Roman" w:hAnsi="Times New Roman" w:cs="Times New Roman"/>
           <w:b w:val="0"/>
@@ -67,14 +129,8 @@
           <w:szCs w:val="24"/>
           <w:lang w:val="en-US"/>
         </w:rPr>
-        <w:t>yliopisto</w:t>
-      </w:r>
-      <w:proofErr w:type="spellEnd"/>
-    </w:p>
-    <w:p>
-      <w:pPr>
-        <w:pStyle w:val="Title"/>
-        <w:jc w:val="both"/>
+      </w:pPr>
+      <w:r>
         <w:rPr>
           <w:rFonts w:ascii="Times New Roman" w:hAnsi="Times New Roman" w:cs="Times New Roman"/>
           <w:b w:val="0"/>
@@ -82,8 +138,13 @@
           <w:szCs w:val="24"/>
           <w:lang w:val="en-US"/>
         </w:rPr>
-      </w:pPr>
-      <w:r>
+        <w:t>Sofware Development Skills</w:t>
+      </w:r>
+    </w:p>
+    <w:p>
+      <w:pPr>
+        <w:pStyle w:val="Title"/>
+        <w:jc w:val="left"/>
         <w:rPr>
           <w:rFonts w:ascii="Times New Roman" w:hAnsi="Times New Roman" w:cs="Times New Roman"/>
           <w:b w:val="0"/>
@@ -91,13 +152,60 @@
           <w:szCs w:val="24"/>
           <w:lang w:val="en-US"/>
         </w:rPr>
-        <w:t>School of Business and Management</w:t>
-      </w:r>
+      </w:pPr>
     </w:p>
     <w:p>
       <w:pPr>
         <w:pStyle w:val="Title"/>
-        <w:jc w:val="both"/>
+        <w:jc w:val="left"/>
+        <w:rPr>
+          <w:rFonts w:ascii="Times New Roman" w:hAnsi="Times New Roman" w:cs="Times New Roman"/>
+          <w:sz w:val="24"/>
+          <w:szCs w:val="24"/>
+          <w:lang w:val="en-US"/>
+        </w:rPr>
+      </w:pPr>
+      <w:r>
+        <w:rPr>
+          <w:rFonts w:ascii="Times New Roman" w:hAnsi="Times New Roman" w:cs="Times New Roman"/>
+          <w:sz w:val="24"/>
+          <w:szCs w:val="24"/>
+          <w:lang w:val="en-US"/>
+        </w:rPr>
+        <w:t xml:space="preserve">&lt;Kamran Ahmad Khan&gt;, </w:t>
+      </w:r>
+      <w:r>
+        <w:rPr>
+          <w:rFonts w:ascii="Times New Roman" w:hAnsi="Times New Roman" w:cs="Times New Roman"/>
+          <w:sz w:val="24"/>
+          <w:szCs w:val="24"/>
+          <w:lang w:val="en-US"/>
+        </w:rPr>
+        <w:t>&lt;</w:t>
+      </w:r>
+      <w:r>
+        <w:rPr>
+          <w:rFonts w:ascii="Times New Roman" w:hAnsi="Times New Roman" w:cs="Times New Roman"/>
+          <w:sz w:val="24"/>
+          <w:szCs w:val="24"/>
+          <w:lang w:val="en-US"/>
+        </w:rPr>
+        <w:t xml:space="preserve">003367164 </w:t>
+      </w:r>
+      <w:r>
+        <w:rPr>
+          <w:rFonts w:ascii="Times New Roman" w:hAnsi="Times New Roman" w:cs="Times New Roman"/>
+          <w:sz w:val="24"/>
+          <w:szCs w:val="24"/>
+          <w:lang w:val="en-US"/>
+        </w:rPr>
+        <w:t>&gt;</w:t>
+      </w:r>
+    </w:p>
+    <w:p>
+      <w:pPr>
+        <w:pStyle w:val="Title"/>
+        <w:jc w:val="left"/>
         <w:rPr>
           <w:rFonts w:ascii="Times New Roman" w:hAnsi="Times New Roman" w:cs="Times New Roman"/>
           <w:b w:val="0"/>
@@ -112,63 +220,6 @@
         <w:pStyle w:val="Title"/>
         <w:jc w:val="left"/>
         <w:rPr>
-          <w:rFonts w:ascii="Times New Roman" w:hAnsi="Times New Roman"/>
-          <w:b w:val="0"/>
-          <w:sz w:val="24"/>
-          <w:szCs w:val="24"/>
-          <w:lang w:val="en-US"/>
-        </w:rPr>
-      </w:pPr>
-    </w:p>
-    <w:p>
-      <w:pPr>
-        <w:pStyle w:val="Title"/>
-        <w:jc w:val="left"/>
-        <w:rPr>
-          <w:sz w:val="24"/>
-          <w:szCs w:val="24"/>
-          <w:lang w:val="en-US"/>
-        </w:rPr>
-      </w:pPr>
-    </w:p>
-    <w:p>
-      <w:pPr>
-        <w:pStyle w:val="Title"/>
-        <w:jc w:val="left"/>
-        <w:rPr>
-          <w:sz w:val="24"/>
-          <w:szCs w:val="24"/>
-          <w:lang w:val="en-US"/>
-        </w:rPr>
-      </w:pPr>
-    </w:p>
-    <w:p>
-      <w:pPr>
-        <w:pStyle w:val="Title"/>
-        <w:jc w:val="left"/>
-        <w:rPr>
-          <w:sz w:val="24"/>
-          <w:szCs w:val="24"/>
-          <w:lang w:val="en-US"/>
-        </w:rPr>
-      </w:pPr>
-    </w:p>
-    <w:p>
-      <w:pPr>
-        <w:pStyle w:val="Title"/>
-        <w:jc w:val="left"/>
-        <w:rPr>
-          <w:sz w:val="24"/>
-          <w:szCs w:val="24"/>
-          <w:lang w:val="en-US"/>
-        </w:rPr>
-      </w:pPr>
-    </w:p>
-    <w:p>
-      <w:pPr>
-        <w:pStyle w:val="Title"/>
-        <w:jc w:val="both"/>
-        <w:rPr>
           <w:rFonts w:ascii="Times New Roman" w:hAnsi="Times New Roman" w:cs="Times New Roman"/>
           <w:b w:val="0"/>
           <w:sz w:val="24"/>
@@ -176,156 +227,33 @@
           <w:lang w:val="en-US"/>
         </w:rPr>
       </w:pPr>
-      <w:proofErr w:type="spellStart"/>
+    </w:p>
+    <w:p>
+      <w:pPr>
+        <w:pStyle w:val="Title"/>
+        <w:rPr>
+          <w:lang w:val="en-US"/>
+        </w:rPr>
+      </w:pPr>
       <w:r>
         <w:rPr>
           <w:rFonts w:ascii="Times New Roman" w:hAnsi="Times New Roman" w:cs="Times New Roman"/>
-          <w:b w:val="0"/>
-          <w:sz w:val="24"/>
-          <w:szCs w:val="24"/>
-          <w:lang w:val="en-US"/>
-        </w:rPr>
-        <w:t>Sofware</w:t>
-      </w:r>
-      <w:proofErr w:type="spellEnd"/>
+          <w:lang w:val="en-US"/>
+        </w:rPr>
+        <w:t xml:space="preserve">LEARNING DIARY, </w:t>
+      </w:r>
       <w:r>
         <w:rPr>
           <w:rFonts w:ascii="Times New Roman" w:hAnsi="Times New Roman" w:cs="Times New Roman"/>
-          <w:b w:val="0"/>
-          <w:sz w:val="24"/>
-          <w:szCs w:val="24"/>
-          <w:lang w:val="en-US"/>
-        </w:rPr>
-        <w:t xml:space="preserve"> Development Skills</w:t>
-      </w:r>
-    </w:p>
-    <w:p>
-      <w:pPr>
-        <w:pStyle w:val="Title"/>
-        <w:jc w:val="left"/>
-        <w:rPr>
-          <w:rFonts w:ascii="Times New Roman" w:hAnsi="Times New Roman" w:cs="Times New Roman"/>
-          <w:b w:val="0"/>
-          <w:sz w:val="24"/>
-          <w:szCs w:val="24"/>
-          <w:lang w:val="en-US"/>
-        </w:rPr>
-      </w:pPr>
-    </w:p>
-    <w:p>
-      <w:pPr>
-        <w:pStyle w:val="Title"/>
-        <w:jc w:val="left"/>
-        <w:rPr>
-          <w:rFonts w:ascii="Times New Roman" w:hAnsi="Times New Roman" w:cs="Times New Roman"/>
-          <w:sz w:val="24"/>
-          <w:szCs w:val="24"/>
-          <w:lang w:val="en-US"/>
-        </w:rPr>
-      </w:pPr>
-      <w:r>
-        <w:rPr>
-          <w:rFonts w:ascii="Times New Roman" w:hAnsi="Times New Roman" w:cs="Times New Roman"/>
-          <w:sz w:val="24"/>
-          <w:szCs w:val="24"/>
-          <w:lang w:val="en-US"/>
-        </w:rPr>
-        <w:t xml:space="preserve">&lt;Kamran Ahmad Khan&gt;, </w:t>
-      </w:r>
-      <w:r>
-        <w:rPr>
-          <w:rFonts w:ascii="Times New Roman" w:hAnsi="Times New Roman" w:cs="Times New Roman"/>
-          <w:sz w:val="24"/>
-          <w:szCs w:val="24"/>
           <w:lang w:val="en-US"/>
         </w:rPr>
         <w:t>&lt;</w:t>
       </w:r>
       <w:r>
         <w:rPr>
-          <w:rFonts w:ascii="Times New Roman" w:hAnsi="Times New Roman" w:cs="Times New Roman"/>
-          <w:sz w:val="24"/>
-          <w:szCs w:val="24"/>
-          <w:lang w:val="en-US"/>
-        </w:rPr>
-        <w:t xml:space="preserve">003367164 </w:t>
-      </w:r>
-      <w:r>
-        <w:rPr>
-          <w:rFonts w:ascii="Times New Roman" w:hAnsi="Times New Roman" w:cs="Times New Roman"/>
-          <w:sz w:val="24"/>
-          <w:szCs w:val="24"/>
-          <w:lang w:val="en-US"/>
-        </w:rPr>
-        <w:t>&gt;</w:t>
-      </w:r>
-    </w:p>
-    <w:p>
-      <w:pPr>
-        <w:pStyle w:val="Title"/>
-        <w:jc w:val="left"/>
-        <w:rPr>
-          <w:rFonts w:ascii="Times New Roman" w:hAnsi="Times New Roman" w:cs="Times New Roman"/>
-          <w:b w:val="0"/>
-          <w:sz w:val="24"/>
-          <w:szCs w:val="24"/>
-          <w:lang w:val="en-US"/>
-        </w:rPr>
-      </w:pPr>
-    </w:p>
-    <w:p>
-      <w:pPr>
-        <w:pStyle w:val="Title"/>
-        <w:jc w:val="left"/>
-        <w:rPr>
-          <w:rFonts w:ascii="Times New Roman" w:hAnsi="Times New Roman" w:cs="Times New Roman"/>
-          <w:b w:val="0"/>
-          <w:sz w:val="24"/>
-          <w:szCs w:val="24"/>
-          <w:lang w:val="en-US"/>
-        </w:rPr>
-      </w:pPr>
-    </w:p>
-    <w:p>
-      <w:pPr>
-        <w:pStyle w:val="Title"/>
-        <w:rPr>
-          <w:lang w:val="en-US"/>
-        </w:rPr>
-      </w:pPr>
-      <w:r>
-        <w:rPr>
-          <w:rFonts w:ascii="Times New Roman" w:hAnsi="Times New Roman" w:cs="Times New Roman"/>
-          <w:lang w:val="en-US"/>
-        </w:rPr>
-        <w:t xml:space="preserve">LEARNING DIARY, </w:t>
-      </w:r>
-      <w:r>
-        <w:rPr>
-          <w:rFonts w:ascii="Times New Roman" w:hAnsi="Times New Roman" w:cs="Times New Roman"/>
-          <w:lang w:val="en-US"/>
-        </w:rPr>
-        <w:t>&lt;</w:t>
-      </w:r>
-      <w:r>
-        <w:rPr>
-          <w:lang w:val="en-US"/>
-        </w:rPr>
-        <w:t xml:space="preserve">SDS </w:t>
-      </w:r>
-      <w:proofErr w:type="spellStart"/>
-      <w:r>
-        <w:rPr>
-          <w:lang w:val="en-US"/>
-        </w:rPr>
-        <w:t>Devop</w:t>
-      </w:r>
-      <w:proofErr w:type="spellEnd"/>
-      <w:r>
-        <w:rPr>
-          <w:lang w:val="en-US"/>
-        </w:rPr>
-        <w:t>.</w:t>
+          <w:lang w:val="en-US"/>
+        </w:rPr>
+        <w:t>SDS Devop.</w:t>
       </w:r>
       <w:r>
         <w:rPr>
@@ -532,21 +460,7 @@
         <w:rPr>
           <w:lang w:val="en-US"/>
         </w:rPr>
-        <w:t xml:space="preserve">, </w:t>
-      </w:r>
-      <w:proofErr w:type="spellStart"/>
-      <w:r>
-        <w:rPr>
-          <w:lang w:val="en-US"/>
-        </w:rPr>
-        <w:t>npm</w:t>
-      </w:r>
-      <w:proofErr w:type="spellEnd"/>
-      <w:r>
-        <w:rPr>
-          <w:lang w:val="en-US"/>
-        </w:rPr>
-        <w:t xml:space="preserve"> as my package manager</w:t>
+        <w:t>, npm as my package manager</w:t>
       </w:r>
       <w:r>
         <w:rPr>
@@ -600,85 +514,29 @@
         <w:rPr>
           <w:lang w:val="en-US"/>
         </w:rPr>
-        <w:t xml:space="preserve"> till now I learned about how import export works, what are modules and also how to use </w:t>
-      </w:r>
-      <w:proofErr w:type="spellStart"/>
-      <w:r>
-        <w:rPr>
-          <w:lang w:val="en-US"/>
-        </w:rPr>
-        <w:t>npm</w:t>
-      </w:r>
-      <w:proofErr w:type="spellEnd"/>
-      <w:r>
-        <w:rPr>
-          <w:lang w:val="en-US"/>
-        </w:rPr>
-        <w:t xml:space="preserve">. I learned about modules and the use cases. Further I learned how to create a server, some terms like: headers, http requests, responses, PORT and </w:t>
-      </w:r>
-      <w:proofErr w:type="spellStart"/>
-      <w:r>
-        <w:rPr>
-          <w:lang w:val="en-US"/>
-        </w:rPr>
-        <w:t>npm</w:t>
-      </w:r>
-      <w:proofErr w:type="spellEnd"/>
-      <w:r>
-        <w:rPr>
-          <w:lang w:val="en-US"/>
-        </w:rPr>
-        <w:t xml:space="preserve"> packages like “NODEMON”. I also learned version control and how to commit my progress in GitHub. </w:t>
-      </w:r>
-    </w:p>
-    <w:p>
-      <w:pPr>
-        <w:pStyle w:val="BodyText"/>
-        <w:rPr>
-          <w:lang w:val="en-US"/>
-        </w:rPr>
-      </w:pPr>
-    </w:p>
-    <w:p>
-      <w:pPr>
-        <w:pStyle w:val="BodyText"/>
-        <w:rPr>
-          <w:lang w:val="en-US"/>
-        </w:rPr>
-      </w:pPr>
-      <w:r>
-        <w:rPr>
-          <w:lang w:val="en-US"/>
-        </w:rPr>
-        <w:t xml:space="preserve">In most of the cases we don’t use pure node </w:t>
-      </w:r>
-      <w:proofErr w:type="spellStart"/>
-      <w:r>
-        <w:rPr>
-          <w:lang w:val="en-US"/>
-        </w:rPr>
-        <w:t>js</w:t>
-      </w:r>
-      <w:proofErr w:type="spellEnd"/>
-      <w:r>
-        <w:rPr>
-          <w:lang w:val="en-US"/>
-        </w:rPr>
-        <w:t xml:space="preserve"> because it is a very low level. As an extension we use express </w:t>
-      </w:r>
-      <w:proofErr w:type="spellStart"/>
-      <w:r>
-        <w:rPr>
-          <w:lang w:val="en-US"/>
-        </w:rPr>
-        <w:t>js</w:t>
-      </w:r>
-      <w:proofErr w:type="spellEnd"/>
-      <w:r>
-        <w:rPr>
-          <w:lang w:val="en-US"/>
-        </w:rPr>
-        <w:t>. But the core functionality is very important to understand.</w:t>
+        <w:t xml:space="preserve"> till now I learned about how import export works, what are modules and also how to use npm. I learned about modules and the use cases. Further I learned how to create a server, some terms like: headers, http requests, responses, PORT and npm packages like “NODEMON”. I also learned version control and how to commit my progress in GitHub. </w:t>
+      </w:r>
+    </w:p>
+    <w:p>
+      <w:pPr>
+        <w:pStyle w:val="BodyText"/>
+        <w:rPr>
+          <w:lang w:val="en-US"/>
+        </w:rPr>
+      </w:pPr>
+    </w:p>
+    <w:p>
+      <w:pPr>
+        <w:pStyle w:val="BodyText"/>
+        <w:rPr>
+          <w:lang w:val="en-US"/>
+        </w:rPr>
+      </w:pPr>
+      <w:r>
+        <w:rPr>
+          <w:lang w:val="en-US"/>
+        </w:rPr>
+        <w:t>In most of the cases we don’t use pure node js because it is a very low level. As an extension we use express js. But the core functionality is very important to understand.</w:t>
       </w:r>
     </w:p>
     <w:p>
@@ -722,83 +580,13 @@
         <w:rPr>
           <w:lang w:val="en-US"/>
         </w:rPr>
-        <w:t xml:space="preserve">API- Application programming interface. This is a core part of the back-end development. How to make API calls and how to hit routes according to API calls it is the main focus. I learned how to build </w:t>
-      </w:r>
-      <w:proofErr w:type="gramStart"/>
-      <w:r>
-        <w:rPr>
-          <w:lang w:val="en-US"/>
-        </w:rPr>
-        <w:t>API’s</w:t>
-      </w:r>
-      <w:proofErr w:type="gramEnd"/>
-      <w:r>
-        <w:rPr>
-          <w:lang w:val="en-US"/>
-        </w:rPr>
-        <w:t xml:space="preserve"> with node </w:t>
-      </w:r>
-      <w:proofErr w:type="spellStart"/>
-      <w:r>
-        <w:rPr>
-          <w:lang w:val="en-US"/>
-        </w:rPr>
-        <w:t>js</w:t>
-      </w:r>
-      <w:proofErr w:type="spellEnd"/>
-      <w:r>
-        <w:rPr>
-          <w:lang w:val="en-US"/>
-        </w:rPr>
-        <w:t xml:space="preserve">. </w:t>
-      </w:r>
-      <w:proofErr w:type="gramStart"/>
-      <w:r>
-        <w:rPr>
-          <w:lang w:val="en-US"/>
-        </w:rPr>
-        <w:t>Again</w:t>
-      </w:r>
-      <w:proofErr w:type="gramEnd"/>
-      <w:r>
-        <w:rPr>
-          <w:lang w:val="en-US"/>
-        </w:rPr>
-        <w:t xml:space="preserve"> I’m not using any framework so I have to do some parsing manually. Like one example is the route manipulation. We have to use Regular expression to get user ID. That’s particularly a great thing. </w:t>
-      </w:r>
-      <w:r>
-        <w:rPr>
-          <w:lang w:val="en-US"/>
-        </w:rPr>
-        <w:t xml:space="preserve">I learned about </w:t>
-      </w:r>
-      <w:proofErr w:type="spellStart"/>
-      <w:r>
-        <w:rPr>
-          <w:lang w:val="en-US"/>
-        </w:rPr>
-        <w:t>middlewares</w:t>
-      </w:r>
-      <w:proofErr w:type="spellEnd"/>
-      <w:r>
-        <w:rPr>
-          <w:lang w:val="en-US"/>
-        </w:rPr>
-        <w:t xml:space="preserve"> and the </w:t>
-      </w:r>
-      <w:proofErr w:type="spellStart"/>
-      <w:r>
-        <w:rPr>
-          <w:lang w:val="en-US"/>
-        </w:rPr>
-        <w:t>usecases</w:t>
-      </w:r>
-      <w:proofErr w:type="spellEnd"/>
-      <w:r>
-        <w:rPr>
-          <w:lang w:val="en-US"/>
-        </w:rPr>
-        <w:t xml:space="preserve"> of them</w:t>
+        <w:t xml:space="preserve">API- Application programming interface. This is a core part of the back-end development. How to make API calls and how to hit routes according to API calls it is the main focus. I learned how to build API’s with node js. Again I’m not using any framework so I have to do some parsing manually. Like one example is the route manipulation. We have to use Regular expression to get user ID. That’s particularly a great thing. </w:t>
+      </w:r>
+      <w:r>
+        <w:rPr>
+          <w:lang w:val="en-US"/>
+        </w:rPr>
+        <w:t>I learned about middlewares and the usecases of them</w:t>
       </w:r>
       <w:r>
         <w:rPr>
@@ -826,21 +614,7 @@
         <w:rPr>
           <w:lang w:val="en-US"/>
         </w:rPr>
-        <w:t xml:space="preserve">I learned about File Systems, how they work. </w:t>
-      </w:r>
-      <w:proofErr w:type="gramStart"/>
-      <w:r>
-        <w:rPr>
-          <w:lang w:val="en-US"/>
-        </w:rPr>
-        <w:t>Also</w:t>
-      </w:r>
-      <w:proofErr w:type="gramEnd"/>
-      <w:r>
-        <w:rPr>
-          <w:lang w:val="en-US"/>
-        </w:rPr>
-        <w:t xml:space="preserve"> how I can read and write file. </w:t>
+        <w:t xml:space="preserve">I learned about File Systems, how they work. Also how I can read and write file. </w:t>
       </w:r>
     </w:p>
     <w:p>
@@ -885,113 +659,29 @@
         <w:rPr>
           <w:lang w:val="en-US"/>
         </w:rPr>
-        <w:t>Path: Today I learned about the &lt;path&gt; module. This is a module to work with file paths. I learned how to get the directory and file name from the &lt;</w:t>
-      </w:r>
-      <w:proofErr w:type="spellStart"/>
-      <w:r>
-        <w:rPr>
-          <w:lang w:val="en-US"/>
-        </w:rPr>
-        <w:t>url</w:t>
-      </w:r>
-      <w:proofErr w:type="spellEnd"/>
-      <w:r>
-        <w:rPr>
-          <w:lang w:val="en-US"/>
-        </w:rPr>
-        <w:t xml:space="preserve">&gt; module. Also how to </w:t>
-      </w:r>
-      <w:proofErr w:type="gramStart"/>
-      <w:r>
-        <w:rPr>
-          <w:lang w:val="en-US"/>
-        </w:rPr>
-        <w:t>join(</w:t>
-      </w:r>
-      <w:proofErr w:type="gramEnd"/>
-      <w:r>
-        <w:rPr>
-          <w:lang w:val="en-US"/>
-        </w:rPr>
-        <w:t xml:space="preserve">) paths. I also learned that in common JS we can easily get the </w:t>
-      </w:r>
-      <w:proofErr w:type="spellStart"/>
-      <w:r>
-        <w:rPr>
-          <w:lang w:val="en-US"/>
-        </w:rPr>
-        <w:t>filepath</w:t>
-      </w:r>
-      <w:proofErr w:type="spellEnd"/>
-      <w:r>
-        <w:rPr>
-          <w:lang w:val="en-US"/>
-        </w:rPr>
-        <w:t xml:space="preserve"> by __</w:t>
-      </w:r>
-      <w:proofErr w:type="spellStart"/>
-      <w:r>
-        <w:rPr>
-          <w:lang w:val="en-US"/>
-        </w:rPr>
-        <w:t>dirname</w:t>
-      </w:r>
-      <w:proofErr w:type="spellEnd"/>
-      <w:r>
-        <w:rPr>
-          <w:lang w:val="en-US"/>
-        </w:rPr>
-        <w:t xml:space="preserve"> and __filename but in es module we need to manually define the file path. </w:t>
-      </w:r>
-    </w:p>
-    <w:p>
-      <w:pPr>
-        <w:pStyle w:val="BodyText"/>
-        <w:rPr>
-          <w:lang w:val="en-US"/>
-        </w:rPr>
-      </w:pPr>
-    </w:p>
-    <w:p>
-      <w:pPr>
-        <w:pStyle w:val="BodyText"/>
-        <w:rPr>
-          <w:lang w:val="en-US"/>
-        </w:rPr>
-      </w:pPr>
-      <w:r>
-        <w:rPr>
-          <w:lang w:val="en-US"/>
-        </w:rPr>
-        <w:t>OS: I also learned about the &lt;</w:t>
-      </w:r>
-      <w:proofErr w:type="spellStart"/>
-      <w:r>
-        <w:rPr>
-          <w:lang w:val="en-US"/>
-        </w:rPr>
-        <w:t>os</w:t>
-      </w:r>
-      <w:proofErr w:type="spellEnd"/>
-      <w:r>
-        <w:rPr>
-          <w:lang w:val="en-US"/>
-        </w:rPr>
-        <w:t xml:space="preserve">&gt; module which is very important to understand how memory allocation works and also how we can use this to access valuable information’s about our </w:t>
-      </w:r>
-      <w:proofErr w:type="gramStart"/>
-      <w:r>
-        <w:rPr>
-          <w:lang w:val="en-US"/>
-        </w:rPr>
-        <w:t>{ Operating</w:t>
-      </w:r>
-      <w:proofErr w:type="gramEnd"/>
-      <w:r>
-        <w:rPr>
-          <w:lang w:val="en-US"/>
-        </w:rPr>
-        <w:t xml:space="preserve"> System }</w:t>
+        <w:t xml:space="preserve">Path: Today I learned about the &lt;path&gt; module. This is a module to work with file paths. I learned how to get the directory and file name from the &lt;url&gt; module. Also how to join() paths. I also learned that in common JS we can easily get the filepath by __dirname and __filename but in es module we need to manually define the file path. </w:t>
+      </w:r>
+    </w:p>
+    <w:p>
+      <w:pPr>
+        <w:pStyle w:val="BodyText"/>
+        <w:rPr>
+          <w:lang w:val="en-US"/>
+        </w:rPr>
+      </w:pPr>
+    </w:p>
+    <w:p>
+      <w:pPr>
+        <w:pStyle w:val="BodyText"/>
+        <w:rPr>
+          <w:lang w:val="en-US"/>
+        </w:rPr>
+      </w:pPr>
+      <w:r>
+        <w:rPr>
+          <w:lang w:val="en-US"/>
+        </w:rPr>
+        <w:t>OS: I also learned about the &lt;os&gt; module which is very important to understand how memory allocation works and also how we can use this to access valuable information’s about our { Operating System }</w:t>
       </w:r>
       <w:r>
         <w:rPr>
@@ -1031,35 +721,7 @@
         <w:rPr>
           <w:lang w:val="en-US"/>
         </w:rPr>
-        <w:t xml:space="preserve">Learned about how </w:t>
-      </w:r>
-      <w:proofErr w:type="spellStart"/>
-      <w:r>
-        <w:rPr>
-          <w:lang w:val="en-US"/>
-        </w:rPr>
-        <w:t>url</w:t>
-      </w:r>
-      <w:proofErr w:type="spellEnd"/>
-      <w:r>
-        <w:rPr>
-          <w:lang w:val="en-US"/>
-        </w:rPr>
-        <w:t xml:space="preserve"> module works. Also learned about the difference between URL &amp; </w:t>
-      </w:r>
-      <w:proofErr w:type="spellStart"/>
-      <w:r>
-        <w:rPr>
-          <w:lang w:val="en-US"/>
-        </w:rPr>
-        <w:t>url</w:t>
-      </w:r>
-      <w:proofErr w:type="spellEnd"/>
-      <w:r>
-        <w:rPr>
-          <w:lang w:val="en-US"/>
-        </w:rPr>
-        <w:t>. How we can use these both combined to format, append, delete parameters… also learned about what are search parameters and what is the use cases.</w:t>
+        <w:t>Learned about how url module works. Also learned about the difference between URL &amp; url. How we can use these both combined to format, append, delete parameters… also learned about what are search parameters and what is the use cases.</w:t>
       </w:r>
     </w:p>
     <w:p>
@@ -1103,77 +765,7 @@
         <w:rPr>
           <w:lang w:val="en-US"/>
         </w:rPr>
-        <w:t xml:space="preserve">MongoDB: This is a Document based database system where we can store data, read, update and delete data. I learned how to create clusters, how to manage account and how to manipulate data throw three different ways. First of </w:t>
-      </w:r>
-      <w:proofErr w:type="gramStart"/>
-      <w:r>
-        <w:rPr>
-          <w:lang w:val="en-US"/>
-        </w:rPr>
-        <w:t>all</w:t>
-      </w:r>
-      <w:proofErr w:type="gramEnd"/>
-      <w:r>
-        <w:rPr>
-          <w:lang w:val="en-US"/>
-        </w:rPr>
-        <w:t xml:space="preserve"> I can use </w:t>
-      </w:r>
-      <w:proofErr w:type="spellStart"/>
-      <w:r>
-        <w:rPr>
-          <w:lang w:val="en-US"/>
-        </w:rPr>
-        <w:t>mongosh</w:t>
-      </w:r>
-      <w:proofErr w:type="spellEnd"/>
-      <w:r>
-        <w:rPr>
-          <w:lang w:val="en-US"/>
-        </w:rPr>
-        <w:t xml:space="preserve"> or the shell for </w:t>
-      </w:r>
-      <w:proofErr w:type="spellStart"/>
-      <w:r>
-        <w:rPr>
-          <w:lang w:val="en-US"/>
-        </w:rPr>
-        <w:t>mongodb</w:t>
-      </w:r>
-      <w:proofErr w:type="spellEnd"/>
-      <w:r>
-        <w:rPr>
-          <w:lang w:val="en-US"/>
-        </w:rPr>
-        <w:t xml:space="preserve">, also I learned how to connect to the database using connection string. Then I learned how to use vs code built in </w:t>
-      </w:r>
-      <w:proofErr w:type="spellStart"/>
-      <w:r>
-        <w:rPr>
-          <w:lang w:val="en-US"/>
-        </w:rPr>
-        <w:t>mongodb</w:t>
-      </w:r>
-      <w:proofErr w:type="spellEnd"/>
-      <w:r>
-        <w:rPr>
-          <w:lang w:val="en-US"/>
-        </w:rPr>
-        <w:t xml:space="preserve"> extension and also how to use the </w:t>
-      </w:r>
-      <w:proofErr w:type="spellStart"/>
-      <w:r>
-        <w:rPr>
-          <w:lang w:val="en-US"/>
-        </w:rPr>
-        <w:t>mongodb</w:t>
-      </w:r>
-      <w:proofErr w:type="spellEnd"/>
-      <w:r>
-        <w:rPr>
-          <w:lang w:val="en-US"/>
-        </w:rPr>
-        <w:t xml:space="preserve"> atlas. Which is a GUI, that can be used to modify data graphically. </w:t>
+        <w:t xml:space="preserve">MongoDB: This is a Document based database system where we can store data, read, update and delete data. I learned how to create clusters, how to manage account and how to manipulate data throw three different ways. First of all I can use mongosh or the shell for mongodb, also I learned how to connect to the database using connection string. Then I learned how to use vs code built in mongodb extension and also how to use the mongodb atlas. Which is a GUI, that can be used to modify data graphically. </w:t>
       </w:r>
     </w:p>
     <w:p>
@@ -1217,119 +809,7 @@
         <w:rPr>
           <w:lang w:val="en-US"/>
         </w:rPr>
-        <w:t xml:space="preserve">Express: This is a node </w:t>
-      </w:r>
-      <w:proofErr w:type="spellStart"/>
-      <w:r>
-        <w:rPr>
-          <w:lang w:val="en-US"/>
-        </w:rPr>
-        <w:t>js</w:t>
-      </w:r>
-      <w:proofErr w:type="spellEnd"/>
-      <w:r>
-        <w:rPr>
-          <w:lang w:val="en-US"/>
-        </w:rPr>
-        <w:t xml:space="preserve"> framework that is used to create and manage </w:t>
-      </w:r>
-      <w:proofErr w:type="spellStart"/>
-      <w:r>
-        <w:rPr>
-          <w:lang w:val="en-US"/>
-        </w:rPr>
-        <w:t>api</w:t>
-      </w:r>
-      <w:proofErr w:type="spellEnd"/>
-      <w:r>
-        <w:rPr>
-          <w:lang w:val="en-US"/>
-        </w:rPr>
-        <w:t xml:space="preserve"> calls. We use express because this is easy to code and we can do crude operations very easily. </w:t>
-      </w:r>
-      <w:proofErr w:type="gramStart"/>
-      <w:r>
-        <w:rPr>
-          <w:lang w:val="en-US"/>
-        </w:rPr>
-        <w:t>However</w:t>
-      </w:r>
-      <w:proofErr w:type="gramEnd"/>
-      <w:r>
-        <w:rPr>
-          <w:lang w:val="en-US"/>
-        </w:rPr>
-        <w:t xml:space="preserve"> we need to install it with </w:t>
-      </w:r>
-      <w:proofErr w:type="spellStart"/>
-      <w:r>
-        <w:rPr>
-          <w:lang w:val="en-US"/>
-        </w:rPr>
-        <w:t>npm</w:t>
-      </w:r>
-      <w:proofErr w:type="spellEnd"/>
-      <w:r>
-        <w:rPr>
-          <w:lang w:val="en-US"/>
-        </w:rPr>
-        <w:t xml:space="preserve">. I learned how to create </w:t>
-      </w:r>
-      <w:proofErr w:type="spellStart"/>
-      <w:r>
-        <w:rPr>
-          <w:lang w:val="en-US"/>
-        </w:rPr>
-        <w:t>api</w:t>
-      </w:r>
-      <w:proofErr w:type="spellEnd"/>
-      <w:r>
-        <w:rPr>
-          <w:lang w:val="en-US"/>
-        </w:rPr>
-        <w:t xml:space="preserve"> calls and how to create routes with express. </w:t>
-      </w:r>
-      <w:proofErr w:type="gramStart"/>
-      <w:r>
-        <w:rPr>
-          <w:lang w:val="en-US"/>
-        </w:rPr>
-        <w:t>Also</w:t>
-      </w:r>
-      <w:proofErr w:type="gramEnd"/>
-      <w:r>
-        <w:rPr>
-          <w:lang w:val="en-US"/>
-        </w:rPr>
-        <w:t xml:space="preserve"> I learned about status codes, </w:t>
-      </w:r>
-      <w:proofErr w:type="spellStart"/>
-      <w:r>
-        <w:rPr>
-          <w:lang w:val="en-US"/>
-        </w:rPr>
-        <w:t>url</w:t>
-      </w:r>
-      <w:proofErr w:type="spellEnd"/>
-      <w:r>
-        <w:rPr>
-          <w:lang w:val="en-US"/>
-        </w:rPr>
-        <w:t xml:space="preserve"> encoding, routes, and many more. I also learned how to manage files and create separate folders for that. </w:t>
-      </w:r>
-      <w:proofErr w:type="gramStart"/>
-      <w:r>
-        <w:rPr>
-          <w:lang w:val="en-US"/>
-        </w:rPr>
-        <w:t>Also</w:t>
-      </w:r>
-      <w:proofErr w:type="gramEnd"/>
-      <w:r>
-        <w:rPr>
-          <w:lang w:val="en-US"/>
-        </w:rPr>
-        <w:t xml:space="preserve"> how to manage static </w:t>
+        <w:t xml:space="preserve">Express: This is a node js framework that is used to create and manage api calls. We use express because this is easy to code and we can do crude operations very easily. However we need to install it with npm. I learned how to create api calls and how to create routes with express. Also I learned about status codes, url encoding, routes, and many more. I also learned how to manage files and create separate folders for that. Also how to manage static </w:t>
       </w:r>
       <w:r>
         <w:rPr>
@@ -1398,63 +878,7 @@
         <w:rPr>
           <w:lang w:val="en-US"/>
         </w:rPr>
-        <w:t xml:space="preserve">I learned how to create </w:t>
-      </w:r>
-      <w:proofErr w:type="spellStart"/>
-      <w:r>
-        <w:rPr>
-          <w:lang w:val="en-US"/>
-        </w:rPr>
-        <w:t>ejs</w:t>
-      </w:r>
-      <w:proofErr w:type="spellEnd"/>
-      <w:r>
-        <w:rPr>
-          <w:lang w:val="en-US"/>
-        </w:rPr>
-        <w:t xml:space="preserve">. What are templating engines and how to use them to create dynamic UI. </w:t>
-      </w:r>
-      <w:proofErr w:type="gramStart"/>
-      <w:r>
-        <w:rPr>
-          <w:lang w:val="en-US"/>
-        </w:rPr>
-        <w:t>Also</w:t>
-      </w:r>
-      <w:proofErr w:type="gramEnd"/>
-      <w:r>
-        <w:rPr>
-          <w:lang w:val="en-US"/>
-        </w:rPr>
-        <w:t xml:space="preserve"> how to create </w:t>
-      </w:r>
-      <w:proofErr w:type="spellStart"/>
-      <w:r>
-        <w:rPr>
-          <w:lang w:val="en-US"/>
-        </w:rPr>
-        <w:t>api’s</w:t>
-      </w:r>
-      <w:proofErr w:type="spellEnd"/>
-      <w:r>
-        <w:rPr>
-          <w:lang w:val="en-US"/>
-        </w:rPr>
-        <w:t xml:space="preserve"> and also use these </w:t>
-      </w:r>
-      <w:proofErr w:type="spellStart"/>
-      <w:r>
-        <w:rPr>
-          <w:lang w:val="en-US"/>
-        </w:rPr>
-        <w:t>api’s</w:t>
-      </w:r>
-      <w:proofErr w:type="spellEnd"/>
-      <w:r>
-        <w:rPr>
-          <w:lang w:val="en-US"/>
-        </w:rPr>
-        <w:t xml:space="preserve"> in the frontend and display data in the front-end. I also learned how to use JavaScript to manipulate DOM and dynamically create HTML elements.</w:t>
+        <w:t>I learned how to create ejs. What are templating engines and how to use them to create dynamic UI. Also how to create api’s and also use these api’s in the frontend and display data in the front-end. I also learned how to use JavaScript to manipulate DOM and dynamically create HTML elements.</w:t>
       </w:r>
     </w:p>
     <w:p>
@@ -1516,77 +940,7 @@
         <w:rPr>
           <w:lang w:val="en-US"/>
         </w:rPr>
-        <w:t xml:space="preserve"> Today I learned about React. How to setup the environment. How to use </w:t>
-      </w:r>
-      <w:proofErr w:type="spellStart"/>
-      <w:r>
-        <w:rPr>
-          <w:lang w:val="en-US"/>
-        </w:rPr>
-        <w:t>vite</w:t>
-      </w:r>
-      <w:proofErr w:type="spellEnd"/>
-      <w:r>
-        <w:rPr>
-          <w:lang w:val="en-US"/>
-        </w:rPr>
-        <w:t xml:space="preserve"> for faster development. </w:t>
-      </w:r>
-      <w:proofErr w:type="gramStart"/>
-      <w:r>
-        <w:rPr>
-          <w:lang w:val="en-US"/>
-        </w:rPr>
-        <w:t>Also</w:t>
-      </w:r>
-      <w:proofErr w:type="gramEnd"/>
-      <w:r>
-        <w:rPr>
-          <w:lang w:val="en-US"/>
-        </w:rPr>
-        <w:t xml:space="preserve"> How to use tailwind CSS. Manipulate classes with tailwind custom classes. What are props. What is the difference between Class Components and Functional </w:t>
-      </w:r>
-      <w:proofErr w:type="gramStart"/>
-      <w:r>
-        <w:rPr>
-          <w:lang w:val="en-US"/>
-        </w:rPr>
-        <w:t>components.</w:t>
-      </w:r>
-      <w:proofErr w:type="gramEnd"/>
-      <w:r>
-        <w:rPr>
-          <w:lang w:val="en-US"/>
-        </w:rPr>
-        <w:t xml:space="preserve"> </w:t>
-      </w:r>
-      <w:proofErr w:type="gramStart"/>
-      <w:r>
-        <w:rPr>
-          <w:lang w:val="en-US"/>
-        </w:rPr>
-        <w:t>Also</w:t>
-      </w:r>
-      <w:proofErr w:type="gramEnd"/>
-      <w:r>
-        <w:rPr>
-          <w:lang w:val="en-US"/>
-        </w:rPr>
-        <w:t xml:space="preserve"> how to create Wrapper Component. How to use </w:t>
-      </w:r>
-      <w:proofErr w:type="spellStart"/>
-      <w:r>
-        <w:rPr>
-          <w:lang w:val="en-US"/>
-        </w:rPr>
-        <w:t>valnilla</w:t>
-      </w:r>
-      <w:proofErr w:type="spellEnd"/>
-      <w:r>
-        <w:rPr>
-          <w:lang w:val="en-US"/>
-        </w:rPr>
-        <w:t xml:space="preserve"> JS inside of JSX. The naming convention and also how to manage packages and much more</w:t>
+        <w:t xml:space="preserve"> Today I learned about React. How to setup the environment. How to use vite for faster development. Also How to use tailwind CSS. Manipulate classes with tailwind custom classes. What are props. What is the difference between Class Components and Functional components. Also how to create Wrapper Component. How to use valnilla JS inside of JSX. The naming convention and also how to manage packages and much more</w:t>
       </w:r>
       <w:r>
         <w:rPr>
@@ -1636,63 +990,7 @@
         <w:rPr>
           <w:lang w:val="en-US"/>
         </w:rPr>
-        <w:t xml:space="preserve">The learning continues for REACT. Today I learned how to set up React-Router-Dom and </w:t>
-      </w:r>
-      <w:proofErr w:type="gramStart"/>
-      <w:r>
-        <w:rPr>
-          <w:lang w:val="en-US"/>
-        </w:rPr>
-        <w:t>also</w:t>
-      </w:r>
-      <w:proofErr w:type="gramEnd"/>
-      <w:r>
-        <w:rPr>
-          <w:lang w:val="en-US"/>
-        </w:rPr>
-        <w:t xml:space="preserve"> I faced some complexities while setting up. Because the documentation and the actual code doesn’t match some much. On the other </w:t>
-      </w:r>
-      <w:proofErr w:type="gramStart"/>
-      <w:r>
-        <w:rPr>
-          <w:lang w:val="en-US"/>
-        </w:rPr>
-        <w:t>hand</w:t>
-      </w:r>
-      <w:proofErr w:type="gramEnd"/>
-      <w:r>
-        <w:rPr>
-          <w:lang w:val="en-US"/>
-        </w:rPr>
-        <w:t xml:space="preserve"> I also learned How to use </w:t>
-      </w:r>
-      <w:proofErr w:type="spellStart"/>
-      <w:r>
-        <w:rPr>
-          <w:lang w:val="en-US"/>
-        </w:rPr>
-        <w:t>NavLink</w:t>
-      </w:r>
-      <w:proofErr w:type="spellEnd"/>
-      <w:r>
-        <w:rPr>
-          <w:lang w:val="en-US"/>
-        </w:rPr>
-        <w:t xml:space="preserve"> and the difference between normal Anchors and Link/</w:t>
-      </w:r>
-      <w:proofErr w:type="spellStart"/>
-      <w:r>
-        <w:rPr>
-          <w:lang w:val="en-US"/>
-        </w:rPr>
-        <w:t>NavLink</w:t>
-      </w:r>
-      <w:proofErr w:type="spellEnd"/>
-      <w:r>
-        <w:rPr>
-          <w:lang w:val="en-US"/>
-        </w:rPr>
-        <w:t xml:space="preserve"> also I learned how to make logical reasoning to create routes and also how to use props effectively.</w:t>
+        <w:t>The learning continues for REACT. Today I learned how to set up React-Router-Dom and also I faced some complexities while setting up. Because the documentation and the actual code doesn’t match some much. On the other hand I also learned How to use NavLink and the difference between normal Anchors and Link/NavLink also I learned how to make logical reasoning to create routes and also how to use props effectively.</w:t>
       </w:r>
     </w:p>
     <w:p>
@@ -1728,206 +1026,68 @@
         <w:rPr>
           <w:lang w:val="en-US"/>
         </w:rPr>
-        <w:t xml:space="preserve">Today I learned about react </w:t>
-      </w:r>
-      <w:proofErr w:type="spellStart"/>
-      <w:r>
-        <w:rPr>
-          <w:lang w:val="en-US"/>
-        </w:rPr>
-        <w:t>Hoocks</w:t>
-      </w:r>
-      <w:proofErr w:type="spellEnd"/>
-      <w:r>
-        <w:rPr>
-          <w:lang w:val="en-US"/>
-        </w:rPr>
-        <w:t xml:space="preserve">, </w:t>
-      </w:r>
-      <w:proofErr w:type="gramStart"/>
-      <w:r>
-        <w:rPr>
-          <w:lang w:val="en-US"/>
-        </w:rPr>
-        <w:t>How</w:t>
-      </w:r>
-      <w:proofErr w:type="gramEnd"/>
-      <w:r>
-        <w:rPr>
-          <w:lang w:val="en-US"/>
-        </w:rPr>
-        <w:t xml:space="preserve"> to use the </w:t>
-      </w:r>
-      <w:proofErr w:type="spellStart"/>
-      <w:r>
-        <w:rPr>
-          <w:lang w:val="en-US"/>
-        </w:rPr>
-        <w:t>useEffect</w:t>
-      </w:r>
-      <w:proofErr w:type="spellEnd"/>
-      <w:r>
-        <w:rPr>
-          <w:lang w:val="en-US"/>
-        </w:rPr>
-        <w:t xml:space="preserve">, </w:t>
-      </w:r>
-      <w:proofErr w:type="spellStart"/>
-      <w:r>
-        <w:rPr>
-          <w:lang w:val="en-US"/>
-        </w:rPr>
-        <w:t>useState</w:t>
-      </w:r>
-      <w:proofErr w:type="spellEnd"/>
-      <w:r>
-        <w:rPr>
-          <w:lang w:val="en-US"/>
-        </w:rPr>
-        <w:t xml:space="preserve"> Hooks to dynamically follow the state changes and also how to make changes when some effect made. I learned How to fetch data from a server. I </w:t>
-      </w:r>
-      <w:proofErr w:type="spellStart"/>
-      <w:r>
-        <w:rPr>
-          <w:lang w:val="en-US"/>
-        </w:rPr>
-        <w:t>leared</w:t>
-      </w:r>
-      <w:proofErr w:type="spellEnd"/>
-      <w:r>
-        <w:rPr>
-          <w:lang w:val="en-US"/>
-        </w:rPr>
-        <w:t xml:space="preserve"> to use React-Icons, React-Spinners pack to add dynamic functionality. I also learned how to evaluate props effectively and how to use them to add dynamic functionality. I learned how to use server-json package which takes </w:t>
+        <w:t xml:space="preserve">Today I learned about react Hoocks, How to use the useEffect, useState Hooks to dynamically follow the state changes and also how to make changes when some effect made. I learned How to fetch data from a server. I leared to use React-Icons, React-Spinners pack to add dynamic functionality. I also learned how to evaluate props effectively and how to use them to add dynamic functionality. I learned how to use server-json package which takes </w:t>
       </w:r>
       <w:r>
         <w:rPr>
           <w:lang w:val="en-US"/>
         </w:rPr>
         <w:lastRenderedPageBreak/>
-        <w:t xml:space="preserve">a file of extension </w:t>
-      </w:r>
-      <w:proofErr w:type="gramStart"/>
-      <w:r>
-        <w:rPr>
-          <w:lang w:val="en-US"/>
-        </w:rPr>
-        <w:t>“.json</w:t>
-      </w:r>
-      <w:proofErr w:type="gramEnd"/>
-      <w:r>
-        <w:rPr>
-          <w:lang w:val="en-US"/>
-        </w:rPr>
-        <w:t xml:space="preserve">” and also formatting the data to use this as a backend. Although as I learned express and </w:t>
-      </w:r>
-      <w:proofErr w:type="spellStart"/>
-      <w:r>
-        <w:rPr>
-          <w:lang w:val="en-US"/>
-        </w:rPr>
-        <w:t>mongoDB</w:t>
-      </w:r>
-      <w:proofErr w:type="spellEnd"/>
-      <w:r>
-        <w:rPr>
-          <w:lang w:val="en-US"/>
-        </w:rPr>
-        <w:t xml:space="preserve"> I’m confident about implementing these </w:t>
-      </w:r>
-      <w:r>
-        <w:rPr>
-          <w:lang w:val="en-US"/>
-        </w:rPr>
-        <w:t xml:space="preserve">and make a backend from scratch. But now just focusing on manipulating the backend and also </w:t>
-      </w:r>
-      <w:proofErr w:type="gramStart"/>
-      <w:r>
-        <w:rPr>
-          <w:lang w:val="en-US"/>
-        </w:rPr>
-        <w:t>In</w:t>
-      </w:r>
-      <w:proofErr w:type="gramEnd"/>
-      <w:r>
-        <w:rPr>
-          <w:lang w:val="en-US"/>
-        </w:rPr>
-        <w:t xml:space="preserve"> my </w:t>
-      </w:r>
-      <w:proofErr w:type="spellStart"/>
-      <w:r>
-        <w:rPr>
-          <w:lang w:val="en-US"/>
-        </w:rPr>
-        <w:t>joblisting</w:t>
-      </w:r>
-      <w:proofErr w:type="spellEnd"/>
-      <w:r>
-        <w:rPr>
-          <w:lang w:val="en-US"/>
-        </w:rPr>
-        <w:t xml:space="preserve"> project I have to show recent jobs in homepage and all jobs in the jobs page. I implemented this with a variable first called show jobs. Then I’m just slicing that and getting the recent jobs manually. But after that I saw that I can also use the URL that comes from the json server and in that URL I can limit my query by </w:t>
-      </w:r>
-      <w:proofErr w:type="gramStart"/>
-      <w:r>
-        <w:rPr>
-          <w:lang w:val="en-US"/>
-        </w:rPr>
-        <w:t>typing :</w:t>
-      </w:r>
-      <w:proofErr w:type="gramEnd"/>
-      <w:r>
-        <w:rPr>
-          <w:lang w:val="en-US"/>
-        </w:rPr>
-        <w:t xml:space="preserve"> “http://localhost:8000/</w:t>
-      </w:r>
-      <w:proofErr w:type="spellStart"/>
-      <w:r>
-        <w:rPr>
-          <w:lang w:val="en-US"/>
-        </w:rPr>
-        <w:t>jobs?_limit</w:t>
-      </w:r>
-      <w:proofErr w:type="spellEnd"/>
-      <w:r>
-        <w:rPr>
-          <w:lang w:val="en-US"/>
-        </w:rPr>
-        <w:t>=3”  this will give me the first 3 jobs after that I can also get all the jobs by just using the link: “</w:t>
-      </w:r>
-      <w:r>
-        <w:rPr>
-          <w:lang w:val="en-US"/>
-        </w:rPr>
-        <w:t>http://localhost:8000/jobs</w:t>
-      </w:r>
-      <w:r>
-        <w:rPr>
-          <w:lang w:val="en-US"/>
-        </w:rPr>
-        <w:t xml:space="preserve">” this will give me all the jobs. </w:t>
-      </w:r>
-      <w:proofErr w:type="gramStart"/>
-      <w:r>
-        <w:rPr>
-          <w:lang w:val="en-US"/>
-        </w:rPr>
-        <w:t>So</w:t>
-      </w:r>
-      <w:proofErr w:type="gramEnd"/>
-      <w:r>
-        <w:rPr>
-          <w:lang w:val="en-US"/>
-        </w:rPr>
-        <w:t xml:space="preserve"> I</w:t>
+        <w:t xml:space="preserve">a file of extension “.json” and also formatting the data to use this as a backend. Although as I learned express and mongoDB I’m confident about implementing these </w:t>
+      </w:r>
+      <w:r>
+        <w:rPr>
+          <w:lang w:val="en-US"/>
+        </w:rPr>
+        <w:t>and make a backend from scratch. But now just focusing on manipulating the backend and also In my joblisting project I have to show recent jobs in homepage and all jobs in the jobs page. I implemented this with a variable first called show jobs. Then I’m just slicing that and getting the recent jobs manually. But after that I saw that I can also use the URL that comes from the json server and in that URL I can limit my query by typing : “http://localhost:8000/jobs?_limit=3”  this will give me the first 3 jobs after that I can also get all the jobs by just using the link: “http://localhost:8000/jobs” this will give me all the jobs. So I</w:t>
       </w:r>
       <w:r>
         <w:rPr>
           <w:lang w:val="en-US"/>
         </w:rPr>
         <w:t>’m happy that I have applied my own solution first and then I learned this technique.</w:t>
+      </w:r>
+    </w:p>
+    <w:p>
+      <w:pPr>
+        <w:pStyle w:val="BodyText"/>
+        <w:rPr>
+          <w:lang w:val="en-US"/>
+        </w:rPr>
+      </w:pPr>
+    </w:p>
+    <w:p>
+      <w:pPr>
+        <w:pStyle w:val="BodyText"/>
+        <w:rPr>
+          <w:lang w:val="en-US"/>
+        </w:rPr>
+      </w:pPr>
+      <w:r>
+        <w:rPr>
+          <w:lang w:val="en-US"/>
+        </w:rPr>
+        <w:t xml:space="preserve">22.12.2025 </w:t>
+      </w:r>
+    </w:p>
+    <w:p>
+      <w:pPr>
+        <w:pStyle w:val="BodyText"/>
+        <w:rPr>
+          <w:lang w:val="en-US"/>
+        </w:rPr>
+      </w:pPr>
+      <w:r>
+        <w:rPr>
+          <w:lang w:val="en-US"/>
+        </w:rPr>
+        <w:t xml:space="preserve">Finally I finished the project. React 19 has some good features that is very helpful while developing. Most Important I found is to follow the track of states. I learned how to use json-server package which is very useful for creating a dummy api. With the help of that I implemented CRUD operations and also I learned how to use react-icons and react-toastify package, which is helpful while building the core functionality of job listings. I added new jobs and updated jobs. Some improvements can be made and I will do that </w:t>
+      </w:r>
+      <w:r>
+        <w:rPr>
+          <w:lang w:val="en-US"/>
+        </w:rPr>
+        <w:t>gradually. But for now I finally finished the React crash course and proceed to make some projects using the knowledge that I got from all the tutorials.</w:t>
       </w:r>
     </w:p>
     <w:sectPr>
@@ -4389,24 +3549,6 @@
 </file>
 
 <file path=customXml/item1.xml><?xml version="1.0" encoding="utf-8"?>
-<p:properties xmlns:p="http://schemas.microsoft.com/office/2006/metadata/properties" xmlns:xsi="http://www.w3.org/2001/XMLSchema-instance" xmlns:pc="http://schemas.microsoft.com/office/infopath/2007/PartnerControls">
-  <documentManagement>
-    <PublishingExpirationDate xmlns="http://schemas.microsoft.com/sharepoint/v3" xsi:nil="true"/>
-    <PublishingStartDate xmlns="http://schemas.microsoft.com/sharepoint/v3" xsi:nil="true"/>
-  </documentManagement>
-</p:properties>
-</file>
-
-<file path=customXml/item2.xml><?xml version="1.0" encoding="utf-8"?>
-<?mso-contentType ?>
-<FormTemplates xmlns="http://schemas.microsoft.com/sharepoint/v3/contenttype/forms">
-  <Display>DocumentLibraryForm</Display>
-  <Edit>DocumentLibraryForm</Edit>
-  <New>DocumentLibraryForm</New>
-</FormTemplates>
-</file>
-
-<file path=customXml/item3.xml><?xml version="1.0" encoding="utf-8"?>
 <ct:contentTypeSchema xmlns:ct="http://schemas.microsoft.com/office/2006/metadata/contentType" xmlns:ma="http://schemas.microsoft.com/office/2006/metadata/properties/metaAttributes" ct:_="" ma:_="" ma:contentTypeName="Asiakirja" ma:contentTypeID="0x01010017418C401CCB2042A3A99A19F43F356D" ma:contentTypeVersion="1" ma:contentTypeDescription="Luo uusi asiakirja." ma:contentTypeScope="" ma:versionID="f4b075d3ca74a5dbaed73e767a156aa0">
   <xsd:schema xmlns:xsd="http://www.w3.org/2001/XMLSchema" xmlns:p="http://schemas.microsoft.com/office/2006/metadata/properties" xmlns:ns1="http://schemas.microsoft.com/sharepoint/v3" targetNamespace="http://schemas.microsoft.com/office/2006/metadata/properties" ma:root="true" ma:fieldsID="4340a008e99365d80b71206bae222996" ns1:_="">
     <xsd:import namespace="http://schemas.microsoft.com/sharepoint/v3"/>
@@ -4472,25 +3614,25 @@
 </ct:contentTypeSchema>
 </file>
 
-<file path=customXml/itemProps1.xml><?xml version="1.0" encoding="utf-8"?>
-<ds:datastoreItem xmlns:ds="http://schemas.openxmlformats.org/officeDocument/2006/customXml" ds:itemID="{FA8F0064-303C-446D-896E-46EEB9A79DC3}">
-  <ds:schemaRefs>
-    <ds:schemaRef ds:uri="http://schemas.microsoft.com/office/2006/metadata/properties"/>
-    <ds:schemaRef ds:uri="http://schemas.microsoft.com/office/infopath/2007/PartnerControls"/>
-    <ds:schemaRef ds:uri="http://schemas.microsoft.com/sharepoint/v3"/>
-  </ds:schemaRefs>
-</ds:datastoreItem>
+<file path=customXml/item2.xml><?xml version="1.0" encoding="utf-8"?>
+<?mso-contentType ?>
+<FormTemplates xmlns="http://schemas.microsoft.com/sharepoint/v3/contenttype/forms">
+  <Display>DocumentLibraryForm</Display>
+  <Edit>DocumentLibraryForm</Edit>
+  <New>DocumentLibraryForm</New>
+</FormTemplates>
 </file>
 
-<file path=customXml/itemProps2.xml><?xml version="1.0" encoding="utf-8"?>
-<ds:datastoreItem xmlns:ds="http://schemas.openxmlformats.org/officeDocument/2006/customXml" ds:itemID="{13FBD2FA-5696-460D-A278-9A302A0F72AE}">
-  <ds:schemaRefs>
-    <ds:schemaRef ds:uri="http://schemas.microsoft.com/sharepoint/v3/contenttype/forms"/>
-  </ds:schemaRefs>
-</ds:datastoreItem>
+<file path=customXml/item3.xml><?xml version="1.0" encoding="utf-8"?>
+<p:properties xmlns:p="http://schemas.microsoft.com/office/2006/metadata/properties" xmlns:xsi="http://www.w3.org/2001/XMLSchema-instance" xmlns:pc="http://schemas.microsoft.com/office/infopath/2007/PartnerControls">
+  <documentManagement>
+    <PublishingExpirationDate xmlns="http://schemas.microsoft.com/sharepoint/v3" xsi:nil="true"/>
+    <PublishingStartDate xmlns="http://schemas.microsoft.com/sharepoint/v3" xsi:nil="true"/>
+  </documentManagement>
+</p:properties>
 </file>
 
-<file path=customXml/itemProps3.xml><?xml version="1.0" encoding="utf-8"?>
+<file path=customXml/itemProps1.xml><?xml version="1.0" encoding="utf-8"?>
 <ds:datastoreItem xmlns:ds="http://schemas.openxmlformats.org/officeDocument/2006/customXml" ds:itemID="{B9A87442-5A7B-46FD-BD28-170CE9B7256F}">
   <ds:schemaRefs>
     <ds:schemaRef ds:uri="http://schemas.microsoft.com/office/2006/metadata/contentType"/>
@@ -4505,4 +3647,22 @@
     <ds:schemaRef ds:uri="http://schemas.microsoft.com/office/internal/2005/internalDocumentation"/>
   </ds:schemaRefs>
 </ds:datastoreItem>
+</file>
+
+<file path=customXml/itemProps2.xml><?xml version="1.0" encoding="utf-8"?>
+<ds:datastoreItem xmlns:ds="http://schemas.openxmlformats.org/officeDocument/2006/customXml" ds:itemID="{13FBD2FA-5696-460D-A278-9A302A0F72AE}">
+  <ds:schemaRefs>
+    <ds:schemaRef ds:uri="http://schemas.microsoft.com/sharepoint/v3/contenttype/forms"/>
+  </ds:schemaRefs>
+</ds:datastoreItem>
+</file>
+
+<file path=customXml/itemProps3.xml><?xml version="1.0" encoding="utf-8"?>
+<ds:datastoreItem xmlns:ds="http://schemas.openxmlformats.org/officeDocument/2006/customXml" ds:itemID="{FA8F0064-303C-446D-896E-46EEB9A79DC3}">
+  <ds:schemaRefs>
+    <ds:schemaRef ds:uri="http://schemas.microsoft.com/office/2006/metadata/properties"/>
+    <ds:schemaRef ds:uri="http://schemas.microsoft.com/office/infopath/2007/PartnerControls"/>
+    <ds:schemaRef ds:uri="http://schemas.microsoft.com/sharepoint/v3"/>
+  </ds:schemaRefs>
+</ds:datastoreItem>
 </file>
</xml_diff>